<commit_message>
New and revised lab instrucitons
</commit_message>
<xml_diff>
--- a/Labs/Lab03/CS133JS_Lab03_Instructions-GroupA.docx
+++ b/Labs/Lab03/CS133JS_Lab03_Instructions-GroupA.docx
@@ -1,6 +1,6 @@
 
 <file path=word/document.xml><?xml version="1.0" encoding="utf-8"?>
-<w:document xmlns:wpc="http://schemas.microsoft.com/office/word/2010/wordprocessingCanvas" xmlns:mo="http://schemas.microsoft.com/office/mac/office/2008/main" xmlns:mc="http://schemas.openxmlformats.org/markup-compatibility/2006" xmlns:mv="urn:schemas-microsoft-com:mac:vml" xmlns:o="urn:schemas-microsoft-com:office:office" xmlns:r="http://schemas.openxmlformats.org/officeDocument/2006/relationships" xmlns:m="http://schemas.openxmlformats.org/officeDocument/2006/math" xmlns:v="urn:schemas-microsoft-com:vml" xmlns:wp14="http://schemas.microsoft.com/office/word/2010/wordprocessingDrawing" xmlns:wp="http://schemas.openxmlformats.org/drawingml/2006/wordprocessingDrawing" xmlns:w10="urn:schemas-microsoft-com:office:word" xmlns:w="http://schemas.openxmlformats.org/wordprocessingml/2006/main" xmlns:w14="http://schemas.microsoft.com/office/word/2010/wordml" xmlns:w15="http://schemas.microsoft.com/office/word/2012/wordml" xmlns:wpg="http://schemas.microsoft.com/office/word/2010/wordprocessingGroup" xmlns:wpi="http://schemas.microsoft.com/office/word/2010/wordprocessingInk" xmlns:wne="http://schemas.microsoft.com/office/word/2006/wordml" xmlns:wps="http://schemas.microsoft.com/office/word/2010/wordprocessingShape" mc:Ignorable="w14 w15 wp14">
+<w:document xmlns:wpc="http://schemas.microsoft.com/office/word/2010/wordprocessingCanvas" xmlns:cx="http://schemas.microsoft.com/office/drawing/2014/chartex" xmlns:cx1="http://schemas.microsoft.com/office/drawing/2015/9/8/chartex" xmlns:cx2="http://schemas.microsoft.com/office/drawing/2015/10/21/chartex" xmlns:cx3="http://schemas.microsoft.com/office/drawing/2016/5/9/chartex" xmlns:cx4="http://schemas.microsoft.com/office/drawing/2016/5/10/chartex" xmlns:cx5="http://schemas.microsoft.com/office/drawing/2016/5/11/chartex" xmlns:cx6="http://schemas.microsoft.com/office/drawing/2016/5/12/chartex" xmlns:cx7="http://schemas.microsoft.com/office/drawing/2016/5/13/chartex" xmlns:cx8="http://schemas.microsoft.com/office/drawing/2016/5/14/chartex" xmlns:mc="http://schemas.openxmlformats.org/markup-compatibility/2006" xmlns:aink="http://schemas.microsoft.com/office/drawing/2016/ink" xmlns:am3d="http://schemas.microsoft.com/office/drawing/2017/model3d" xmlns:o="urn:schemas-microsoft-com:office:office" xmlns:r="http://schemas.openxmlformats.org/officeDocument/2006/relationships" xmlns:m="http://schemas.openxmlformats.org/officeDocument/2006/math" xmlns:v="urn:schemas-microsoft-com:vml" xmlns:wp14="http://schemas.microsoft.com/office/word/2010/wordprocessingDrawing" xmlns:wp="http://schemas.openxmlformats.org/drawingml/2006/wordprocessingDrawing" xmlns:w10="urn:schemas-microsoft-com:office:word" xmlns:w="http://schemas.openxmlformats.org/wordprocessingml/2006/main" xmlns:w14="http://schemas.microsoft.com/office/word/2010/wordml" xmlns:w15="http://schemas.microsoft.com/office/word/2012/wordml" xmlns:w16cid="http://schemas.microsoft.com/office/word/2016/wordml/cid" xmlns:w16se="http://schemas.microsoft.com/office/word/2015/wordml/symex" xmlns:wpg="http://schemas.microsoft.com/office/word/2010/wordprocessingGroup" xmlns:wpi="http://schemas.microsoft.com/office/word/2010/wordprocessingInk" xmlns:wne="http://schemas.microsoft.com/office/word/2006/wordml" xmlns:wps="http://schemas.microsoft.com/office/word/2010/wordprocessingShape" mc:Ignorable="w14 w15 w16se w16cid wp14">
   <w:body>
     <w:p>
       <w:pPr>
@@ -16,8 +16,8 @@
       <w:r>
         <w:rPr>
           <w:rFonts w:asciiTheme="majorHAnsi" w:eastAsia="Times New Roman" w:hAnsiTheme="majorHAnsi" w:cs="Arial"/>
+          <w:b/>
           <w:color w:val="000000"/>
-          <w:u w:val="single"/>
         </w:rPr>
         <w:t>Overview</w:t>
       </w:r>
@@ -183,6 +183,46 @@
         </w:rPr>
         <w:t>Extract information from Date objects</w:t>
       </w:r>
+    </w:p>
+    <w:p>
+      <w:pPr>
+        <w:shd w:val="clear" w:color="auto" w:fill="FFFFFF"/>
+        <w:spacing w:before="100" w:beforeAutospacing="1" w:after="100" w:afterAutospacing="1"/>
+        <w:ind w:right="360"/>
+        <w:rPr>
+          <w:rFonts w:ascii="Arial" w:eastAsia="Times New Roman" w:hAnsi="Arial" w:cs="Arial"/>
+          <w:b/>
+          <w:color w:val="000000"/>
+          <w:sz w:val="22"/>
+          <w:szCs w:val="22"/>
+        </w:rPr>
+      </w:pPr>
+      <w:r>
+        <w:rPr>
+          <w:rFonts w:asciiTheme="majorHAnsi" w:eastAsia="Times New Roman" w:hAnsiTheme="majorHAnsi" w:cs="Arial"/>
+          <w:b/>
+          <w:color w:val="000000"/>
+        </w:rPr>
+        <w:t>Part 1</w:t>
+      </w:r>
+      <w:r>
+        <w:rPr>
+          <w:rFonts w:asciiTheme="majorHAnsi" w:eastAsia="Times New Roman" w:hAnsiTheme="majorHAnsi" w:cs="Arial"/>
+          <w:b/>
+          <w:color w:val="000000"/>
+        </w:rPr>
+        <w:t xml:space="preserve">: </w:t>
+      </w:r>
+      <w:r>
+        <w:rPr>
+          <w:rFonts w:ascii="Arial" w:eastAsia="Times New Roman" w:hAnsi="Arial" w:cs="Arial"/>
+          <w:b/>
+          <w:color w:val="000000"/>
+          <w:sz w:val="22"/>
+          <w:szCs w:val="22"/>
+        </w:rPr>
+        <w:t>Exercises</w:t>
+      </w:r>
       <w:bookmarkStart w:id="0" w:name="_GoBack"/>
       <w:bookmarkEnd w:id="0"/>
     </w:p>
@@ -192,46 +232,6 @@
         <w:spacing w:before="100" w:beforeAutospacing="1" w:after="100" w:afterAutospacing="1"/>
         <w:ind w:right="360"/>
         <w:rPr>
-          <w:rFonts w:ascii="Arial" w:eastAsia="Times New Roman" w:hAnsi="Arial" w:cs="Arial"/>
-          <w:color w:val="000000"/>
-          <w:sz w:val="22"/>
-          <w:szCs w:val="22"/>
-          <w:u w:val="single"/>
-        </w:rPr>
-      </w:pPr>
-      <w:r>
-        <w:rPr>
-          <w:rFonts w:asciiTheme="majorHAnsi" w:eastAsia="Times New Roman" w:hAnsiTheme="majorHAnsi" w:cs="Arial"/>
-          <w:color w:val="000000"/>
-          <w:u w:val="single"/>
-        </w:rPr>
-        <w:t>Part 1</w:t>
-      </w:r>
-      <w:r>
-        <w:rPr>
-          <w:rFonts w:asciiTheme="majorHAnsi" w:eastAsia="Times New Roman" w:hAnsiTheme="majorHAnsi" w:cs="Arial"/>
-          <w:color w:val="000000"/>
-          <w:u w:val="single"/>
-        </w:rPr>
-        <w:t xml:space="preserve">: </w:t>
-      </w:r>
-      <w:r>
-        <w:rPr>
-          <w:rFonts w:ascii="Arial" w:eastAsia="Times New Roman" w:hAnsi="Arial" w:cs="Arial"/>
-          <w:color w:val="000000"/>
-          <w:sz w:val="22"/>
-          <w:szCs w:val="22"/>
-          <w:u w:val="single"/>
-        </w:rPr>
-        <w:t>Tulsa’s New Year’s Bash</w:t>
-      </w:r>
-    </w:p>
-    <w:p>
-      <w:pPr>
-        <w:shd w:val="clear" w:color="auto" w:fill="FFFFFF"/>
-        <w:spacing w:before="100" w:beforeAutospacing="1" w:after="100" w:afterAutospacing="1"/>
-        <w:ind w:right="360"/>
-        <w:rPr>
           <w:rFonts w:eastAsia="Times New Roman" w:cs="Arial"/>
           <w:color w:val="000000"/>
           <w:sz w:val="22"/>
@@ -263,8 +263,28 @@
           <w:sz w:val="22"/>
           <w:szCs w:val="22"/>
         </w:rPr>
-        <w:t>first part of tutorial 11</w:t>
-      </w:r>
+        <w:t xml:space="preserve">exercises in the </w:t>
+      </w:r>
+      <w:hyperlink r:id="rId8" w:history="1">
+        <w:r>
+          <w:rPr>
+            <w:rStyle w:val="Hyperlink"/>
+            <w:rFonts w:eastAsia="Times New Roman" w:cs="Arial"/>
+            <w:sz w:val="22"/>
+            <w:szCs w:val="22"/>
+          </w:rPr>
+          <w:t>CS133JS_Lab03_Part1_</w:t>
+        </w:r>
+        <w:r>
+          <w:rPr>
+            <w:rStyle w:val="Hyperlink"/>
+            <w:rFonts w:eastAsia="Times New Roman" w:cs="Arial"/>
+            <w:sz w:val="22"/>
+            <w:szCs w:val="22"/>
+          </w:rPr>
+          <w:t>election Exercises</w:t>
+        </w:r>
+      </w:hyperlink>
       <w:r>
         <w:rPr>
           <w:rFonts w:eastAsia="Times New Roman" w:cs="Arial"/>
@@ -272,7 +292,7 @@
           <w:sz w:val="22"/>
           <w:szCs w:val="22"/>
         </w:rPr>
-        <w:t xml:space="preserve">, Session </w:t>
+        <w:t xml:space="preserve"> document.</w:t>
       </w:r>
       <w:r>
         <w:rPr>
@@ -281,88 +301,7 @@
           <w:sz w:val="22"/>
           <w:szCs w:val="22"/>
         </w:rPr>
-        <w:t>11.1</w:t>
-      </w:r>
-      <w:r>
-        <w:rPr>
-          <w:rFonts w:eastAsia="Times New Roman" w:cs="Arial"/>
-          <w:color w:val="000000"/>
-          <w:sz w:val="22"/>
-          <w:szCs w:val="22"/>
-        </w:rPr>
-        <w:t>,</w:t>
-      </w:r>
-      <w:r>
-        <w:rPr>
-          <w:rFonts w:eastAsia="Times New Roman" w:cs="Arial"/>
-          <w:color w:val="000000"/>
-          <w:sz w:val="22"/>
-          <w:szCs w:val="22"/>
-        </w:rPr>
         <w:t xml:space="preserve"> </w:t>
-      </w:r>
-      <w:r>
-        <w:rPr>
-          <w:rFonts w:eastAsia="Times New Roman" w:cs="Arial"/>
-          <w:color w:val="000000"/>
-          <w:sz w:val="22"/>
-          <w:szCs w:val="22"/>
-        </w:rPr>
-        <w:t xml:space="preserve">on pages </w:t>
-      </w:r>
-      <w:r>
-        <w:rPr>
-          <w:rFonts w:eastAsia="Times New Roman" w:cs="Arial"/>
-          <w:color w:val="000000"/>
-          <w:sz w:val="22"/>
-          <w:szCs w:val="22"/>
-        </w:rPr>
-        <w:t>743</w:t>
-      </w:r>
-      <w:r>
-        <w:rPr>
-          <w:rFonts w:eastAsia="Times New Roman" w:cs="Arial"/>
-          <w:color w:val="000000"/>
-          <w:sz w:val="22"/>
-          <w:szCs w:val="22"/>
-        </w:rPr>
-        <w:t xml:space="preserve"> through </w:t>
-      </w:r>
-      <w:r>
-        <w:rPr>
-          <w:rFonts w:eastAsia="Times New Roman" w:cs="Arial"/>
-          <w:color w:val="000000"/>
-          <w:sz w:val="22"/>
-          <w:szCs w:val="22"/>
-        </w:rPr>
-        <w:t>761</w:t>
-      </w:r>
-      <w:r>
-        <w:rPr>
-          <w:rFonts w:eastAsia="Times New Roman" w:cs="Arial"/>
-          <w:color w:val="000000"/>
-          <w:sz w:val="22"/>
-          <w:szCs w:val="22"/>
-        </w:rPr>
-        <w:t xml:space="preserve"> </w:t>
-      </w:r>
-      <w:r>
-        <w:rPr>
-          <w:rFonts w:eastAsia="Times New Roman" w:cs="Arial"/>
-          <w:color w:val="000000"/>
-          <w:sz w:val="22"/>
-          <w:szCs w:val="22"/>
-        </w:rPr>
-        <w:t>of your textbo</w:t>
-      </w:r>
-      <w:r>
-        <w:rPr>
-          <w:rFonts w:eastAsia="Times New Roman" w:cs="Arial"/>
-          <w:color w:val="000000"/>
-          <w:sz w:val="22"/>
-          <w:szCs w:val="22"/>
-        </w:rPr>
-        <w:t xml:space="preserve">ok. </w:t>
       </w:r>
     </w:p>
     <w:p>
@@ -372,17 +311,25 @@
         <w:ind w:right="720"/>
         <w:rPr>
           <w:rFonts w:asciiTheme="majorHAnsi" w:eastAsia="Times New Roman" w:hAnsiTheme="majorHAnsi" w:cs="Arial"/>
+          <w:b/>
           <w:color w:val="000000"/>
-          <w:u w:val="single"/>
         </w:rPr>
       </w:pPr>
       <w:r>
         <w:rPr>
           <w:rFonts w:asciiTheme="majorHAnsi" w:eastAsia="Times New Roman" w:hAnsiTheme="majorHAnsi" w:cs="Arial"/>
+          <w:b/>
           <w:color w:val="000000"/>
-          <w:u w:val="single"/>
         </w:rPr>
         <w:t>Part 2</w:t>
+      </w:r>
+      <w:r>
+        <w:rPr>
+          <w:rFonts w:asciiTheme="majorHAnsi" w:eastAsia="Times New Roman" w:hAnsiTheme="majorHAnsi" w:cs="Arial"/>
+          <w:b/>
+          <w:color w:val="000000"/>
+        </w:rPr>
+        <w:t>: Web Pages</w:t>
       </w:r>
     </w:p>
     <w:p>
@@ -392,26 +339,37 @@
         <w:ind w:right="720"/>
         <w:rPr>
           <w:rFonts w:ascii="Arial" w:eastAsia="Times New Roman" w:hAnsi="Arial" w:cs="Arial"/>
-          <w:i/>
           <w:color w:val="000000"/>
           <w:u w:val="single"/>
         </w:rPr>
       </w:pPr>
       <w:r>
         <w:rPr>
-          <w:b/>
-          <w:i/>
           <w:szCs w:val="28"/>
-        </w:rPr>
-        <w:t>Assignment Group A</w:t>
-      </w:r>
-      <w:r>
-        <w:rPr>
-          <w:b/>
-          <w:i/>
+          <w:u w:val="single"/>
+        </w:rPr>
+        <w:t>I.</w:t>
+      </w:r>
+      <w:r>
+        <w:rPr>
           <w:szCs w:val="28"/>
-        </w:rPr>
-        <w:t xml:space="preserve"> – Age calculator</w:t>
+          <w:u w:val="single"/>
+        </w:rPr>
+        <w:t xml:space="preserve"> Age </w:t>
+      </w:r>
+      <w:r>
+        <w:rPr>
+          <w:szCs w:val="28"/>
+          <w:u w:val="single"/>
+        </w:rPr>
+        <w:t>C</w:t>
+      </w:r>
+      <w:r>
+        <w:rPr>
+          <w:szCs w:val="28"/>
+          <w:u w:val="single"/>
+        </w:rPr>
+        <w:t>alculator</w:t>
       </w:r>
     </w:p>
     <w:p>
@@ -427,11 +385,34 @@
         <w:rPr>
           <w:szCs w:val="28"/>
         </w:rPr>
-        <w:t>Make a web page that has an input text box where a user can enter their birth date. When the user clicks a button, their age in years will be shown.</w:t>
+        <w:t xml:space="preserve">Make a web page that </w:t>
+      </w:r>
+      <w:r>
+        <w:rPr>
+          <w:szCs w:val="28"/>
+        </w:rPr>
+        <w:t xml:space="preserve">gets input using JavaScript prompts. Prompt the user to </w:t>
+      </w:r>
+      <w:r>
+        <w:rPr>
+          <w:szCs w:val="28"/>
+        </w:rPr>
+        <w:t>enter</w:t>
+      </w:r>
+      <w:r>
+        <w:rPr>
+          <w:szCs w:val="28"/>
+        </w:rPr>
+        <w:t>:</w:t>
       </w:r>
     </w:p>
     <w:p>
       <w:pPr>
+        <w:pStyle w:val="ListParagraph"/>
+        <w:numPr>
+          <w:ilvl w:val="0"/>
+          <w:numId w:val="16"/>
+        </w:numPr>
         <w:shd w:val="clear" w:color="auto" w:fill="FFFFFF"/>
         <w:spacing w:before="120" w:after="120"/>
         <w:ind w:right="720"/>
@@ -443,7 +424,93 @@
         <w:rPr>
           <w:szCs w:val="28"/>
         </w:rPr>
-        <w:t>Implementation notes:</w:t>
+        <w:t>The year they were born</w:t>
+      </w:r>
+      <w:r>
+        <w:rPr>
+          <w:szCs w:val="28"/>
+        </w:rPr>
+        <w:t xml:space="preserve"> (a number).</w:t>
+      </w:r>
+    </w:p>
+    <w:p>
+      <w:pPr>
+        <w:pStyle w:val="ListParagraph"/>
+        <w:numPr>
+          <w:ilvl w:val="0"/>
+          <w:numId w:val="16"/>
+        </w:numPr>
+        <w:shd w:val="clear" w:color="auto" w:fill="FFFFFF"/>
+        <w:spacing w:before="120" w:after="120"/>
+        <w:ind w:right="720"/>
+        <w:rPr>
+          <w:szCs w:val="28"/>
+        </w:rPr>
+      </w:pPr>
+      <w:r>
+        <w:rPr>
+          <w:szCs w:val="28"/>
+        </w:rPr>
+        <w:t>Whether they have had a birthday yet (yes/no)</w:t>
+      </w:r>
+      <w:r>
+        <w:rPr>
+          <w:szCs w:val="28"/>
+        </w:rPr>
+        <w:t xml:space="preserve"> </w:t>
+      </w:r>
+    </w:p>
+    <w:p>
+      <w:pPr>
+        <w:shd w:val="clear" w:color="auto" w:fill="FFFFFF"/>
+        <w:spacing w:before="120" w:after="120"/>
+        <w:ind w:right="720"/>
+        <w:rPr>
+          <w:szCs w:val="28"/>
+        </w:rPr>
+      </w:pPr>
+      <w:r>
+        <w:rPr>
+          <w:szCs w:val="28"/>
+        </w:rPr>
+        <w:t>The user’s</w:t>
+      </w:r>
+      <w:r>
+        <w:rPr>
+          <w:szCs w:val="28"/>
+        </w:rPr>
+        <w:t xml:space="preserve"> age in years will be shown</w:t>
+      </w:r>
+      <w:r>
+        <w:rPr>
+          <w:szCs w:val="28"/>
+        </w:rPr>
+        <w:t xml:space="preserve"> on the web page.</w:t>
+      </w:r>
+    </w:p>
+    <w:p>
+      <w:pPr>
+        <w:shd w:val="clear" w:color="auto" w:fill="FFFFFF"/>
+        <w:spacing w:before="120" w:after="120"/>
+        <w:ind w:right="720"/>
+        <w:rPr>
+          <w:i/>
+          <w:szCs w:val="28"/>
+        </w:rPr>
+      </w:pPr>
+      <w:r>
+        <w:rPr>
+          <w:i/>
+          <w:szCs w:val="28"/>
+        </w:rPr>
+        <w:t>Implementation notes</w:t>
+      </w:r>
+      <w:r>
+        <w:rPr>
+          <w:i/>
+          <w:szCs w:val="28"/>
+        </w:rPr>
+        <w:t>:</w:t>
       </w:r>
     </w:p>
     <w:p>
@@ -464,7 +531,19 @@
         <w:rPr>
           <w:szCs w:val="28"/>
         </w:rPr>
-        <w:t>Use a form with an input element to get the user’s input</w:t>
+        <w:t xml:space="preserve">Use </w:t>
+      </w:r>
+      <w:r>
+        <w:rPr>
+          <w:szCs w:val="28"/>
+        </w:rPr>
+        <w:t>prompts</w:t>
+      </w:r>
+      <w:r>
+        <w:rPr>
+          <w:szCs w:val="28"/>
+        </w:rPr>
+        <w:t xml:space="preserve"> to get the user’s input</w:t>
       </w:r>
     </w:p>
     <w:p>
@@ -485,7 +564,37 @@
         <w:rPr>
           <w:szCs w:val="28"/>
         </w:rPr>
-        <w:t>Use a second input element to display the user’s age</w:t>
+        <w:t xml:space="preserve">Use </w:t>
+      </w:r>
+      <w:proofErr w:type="spellStart"/>
+      <w:r>
+        <w:rPr>
+          <w:rFonts w:ascii="Courier" w:hAnsi="Courier"/>
+          <w:szCs w:val="28"/>
+        </w:rPr>
+        <w:t>getElementById</w:t>
+      </w:r>
+      <w:proofErr w:type="spellEnd"/>
+      <w:r>
+        <w:rPr>
+          <w:szCs w:val="28"/>
+        </w:rPr>
+        <w:t xml:space="preserve"> and </w:t>
+      </w:r>
+      <w:proofErr w:type="spellStart"/>
+      <w:r>
+        <w:rPr>
+          <w:rFonts w:ascii="Courier" w:hAnsi="Courier"/>
+          <w:szCs w:val="28"/>
+        </w:rPr>
+        <w:t>innerHTML</w:t>
+      </w:r>
+      <w:proofErr w:type="spellEnd"/>
+      <w:r>
+        <w:rPr>
+          <w:szCs w:val="28"/>
+        </w:rPr>
+        <w:t xml:space="preserve"> to show the result on the web page.</w:t>
       </w:r>
     </w:p>
     <w:p>
@@ -1116,6 +1225,7 @@
           <w:sz w:val="22"/>
           <w:szCs w:val="22"/>
         </w:rPr>
+        <w:lastRenderedPageBreak/>
         <w:t>Your web page from part 2</w:t>
       </w:r>
     </w:p>
@@ -1199,7 +1309,7 @@
       </w:r>
     </w:p>
     <w:sectPr>
-      <w:headerReference w:type="default" r:id="rId8"/>
+      <w:headerReference w:type="default" r:id="rId9"/>
       <w:pgSz w:w="12240" w:h="15840"/>
       <w:pgMar w:top="1440" w:right="1530" w:bottom="1440" w:left="1800" w:header="720" w:footer="720" w:gutter="0"/>
       <w:cols w:space="720"/>
@@ -1209,7 +1319,7 @@
 </file>
 
 <file path=word/endnotes.xml><?xml version="1.0" encoding="utf-8"?>
-<w:endnotes xmlns:wpc="http://schemas.microsoft.com/office/word/2010/wordprocessingCanvas" xmlns:mo="http://schemas.microsoft.com/office/mac/office/2008/main" xmlns:mc="http://schemas.openxmlformats.org/markup-compatibility/2006" xmlns:mv="urn:schemas-microsoft-com:mac:vml" xmlns:o="urn:schemas-microsoft-com:office:office" xmlns:r="http://schemas.openxmlformats.org/officeDocument/2006/relationships" xmlns:m="http://schemas.openxmlformats.org/officeDocument/2006/math" xmlns:v="urn:schemas-microsoft-com:vml" xmlns:wp14="http://schemas.microsoft.com/office/word/2010/wordprocessingDrawing" xmlns:wp="http://schemas.openxmlformats.org/drawingml/2006/wordprocessingDrawing" xmlns:w10="urn:schemas-microsoft-com:office:word" xmlns:w="http://schemas.openxmlformats.org/wordprocessingml/2006/main" xmlns:w14="http://schemas.microsoft.com/office/word/2010/wordml" xmlns:w15="http://schemas.microsoft.com/office/word/2012/wordml" xmlns:wpg="http://schemas.microsoft.com/office/word/2010/wordprocessingGroup" xmlns:wpi="http://schemas.microsoft.com/office/word/2010/wordprocessingInk" xmlns:wne="http://schemas.microsoft.com/office/word/2006/wordml" xmlns:wps="http://schemas.microsoft.com/office/word/2010/wordprocessingShape" mc:Ignorable="w14 w15 wp14">
+<w:endnotes xmlns:wpc="http://schemas.microsoft.com/office/word/2010/wordprocessingCanvas" xmlns:cx="http://schemas.microsoft.com/office/drawing/2014/chartex" xmlns:cx1="http://schemas.microsoft.com/office/drawing/2015/9/8/chartex" xmlns:cx2="http://schemas.microsoft.com/office/drawing/2015/10/21/chartex" xmlns:cx3="http://schemas.microsoft.com/office/drawing/2016/5/9/chartex" xmlns:cx4="http://schemas.microsoft.com/office/drawing/2016/5/10/chartex" xmlns:cx5="http://schemas.microsoft.com/office/drawing/2016/5/11/chartex" xmlns:cx6="http://schemas.microsoft.com/office/drawing/2016/5/12/chartex" xmlns:cx7="http://schemas.microsoft.com/office/drawing/2016/5/13/chartex" xmlns:cx8="http://schemas.microsoft.com/office/drawing/2016/5/14/chartex" xmlns:mc="http://schemas.openxmlformats.org/markup-compatibility/2006" xmlns:aink="http://schemas.microsoft.com/office/drawing/2016/ink" xmlns:am3d="http://schemas.microsoft.com/office/drawing/2017/model3d" xmlns:o="urn:schemas-microsoft-com:office:office" xmlns:r="http://schemas.openxmlformats.org/officeDocument/2006/relationships" xmlns:m="http://schemas.openxmlformats.org/officeDocument/2006/math" xmlns:v="urn:schemas-microsoft-com:vml" xmlns:wp14="http://schemas.microsoft.com/office/word/2010/wordprocessingDrawing" xmlns:wp="http://schemas.openxmlformats.org/drawingml/2006/wordprocessingDrawing" xmlns:w10="urn:schemas-microsoft-com:office:word" xmlns:w="http://schemas.openxmlformats.org/wordprocessingml/2006/main" xmlns:w14="http://schemas.microsoft.com/office/word/2010/wordml" xmlns:w15="http://schemas.microsoft.com/office/word/2012/wordml" xmlns:w16cid="http://schemas.microsoft.com/office/word/2016/wordml/cid" xmlns:w16se="http://schemas.microsoft.com/office/word/2015/wordml/symex" xmlns:wpg="http://schemas.microsoft.com/office/word/2010/wordprocessingGroup" xmlns:wpi="http://schemas.microsoft.com/office/word/2010/wordprocessingInk" xmlns:wne="http://schemas.microsoft.com/office/word/2006/wordml" xmlns:wps="http://schemas.microsoft.com/office/word/2010/wordprocessingShape" mc:Ignorable="w14 w15 w16se w16cid wp14">
   <w:endnote w:type="separator" w:id="-1">
     <w:p>
       <w:r>
@@ -1228,7 +1338,7 @@
 </file>
 
 <file path=word/footnotes.xml><?xml version="1.0" encoding="utf-8"?>
-<w:footnotes xmlns:wpc="http://schemas.microsoft.com/office/word/2010/wordprocessingCanvas" xmlns:mo="http://schemas.microsoft.com/office/mac/office/2008/main" xmlns:mc="http://schemas.openxmlformats.org/markup-compatibility/2006" xmlns:mv="urn:schemas-microsoft-com:mac:vml" xmlns:o="urn:schemas-microsoft-com:office:office" xmlns:r="http://schemas.openxmlformats.org/officeDocument/2006/relationships" xmlns:m="http://schemas.openxmlformats.org/officeDocument/2006/math" xmlns:v="urn:schemas-microsoft-com:vml" xmlns:wp14="http://schemas.microsoft.com/office/word/2010/wordprocessingDrawing" xmlns:wp="http://schemas.openxmlformats.org/drawingml/2006/wordprocessingDrawing" xmlns:w10="urn:schemas-microsoft-com:office:word" xmlns:w="http://schemas.openxmlformats.org/wordprocessingml/2006/main" xmlns:w14="http://schemas.microsoft.com/office/word/2010/wordml" xmlns:w15="http://schemas.microsoft.com/office/word/2012/wordml" xmlns:wpg="http://schemas.microsoft.com/office/word/2010/wordprocessingGroup" xmlns:wpi="http://schemas.microsoft.com/office/word/2010/wordprocessingInk" xmlns:wne="http://schemas.microsoft.com/office/word/2006/wordml" xmlns:wps="http://schemas.microsoft.com/office/word/2010/wordprocessingShape" mc:Ignorable="w14 w15 wp14">
+<w:footnotes xmlns:wpc="http://schemas.microsoft.com/office/word/2010/wordprocessingCanvas" xmlns:cx="http://schemas.microsoft.com/office/drawing/2014/chartex" xmlns:cx1="http://schemas.microsoft.com/office/drawing/2015/9/8/chartex" xmlns:cx2="http://schemas.microsoft.com/office/drawing/2015/10/21/chartex" xmlns:cx3="http://schemas.microsoft.com/office/drawing/2016/5/9/chartex" xmlns:cx4="http://schemas.microsoft.com/office/drawing/2016/5/10/chartex" xmlns:cx5="http://schemas.microsoft.com/office/drawing/2016/5/11/chartex" xmlns:cx6="http://schemas.microsoft.com/office/drawing/2016/5/12/chartex" xmlns:cx7="http://schemas.microsoft.com/office/drawing/2016/5/13/chartex" xmlns:cx8="http://schemas.microsoft.com/office/drawing/2016/5/14/chartex" xmlns:mc="http://schemas.openxmlformats.org/markup-compatibility/2006" xmlns:aink="http://schemas.microsoft.com/office/drawing/2016/ink" xmlns:am3d="http://schemas.microsoft.com/office/drawing/2017/model3d" xmlns:o="urn:schemas-microsoft-com:office:office" xmlns:r="http://schemas.openxmlformats.org/officeDocument/2006/relationships" xmlns:m="http://schemas.openxmlformats.org/officeDocument/2006/math" xmlns:v="urn:schemas-microsoft-com:vml" xmlns:wp14="http://schemas.microsoft.com/office/word/2010/wordprocessingDrawing" xmlns:wp="http://schemas.openxmlformats.org/drawingml/2006/wordprocessingDrawing" xmlns:w10="urn:schemas-microsoft-com:office:word" xmlns:w="http://schemas.openxmlformats.org/wordprocessingml/2006/main" xmlns:w14="http://schemas.microsoft.com/office/word/2010/wordml" xmlns:w15="http://schemas.microsoft.com/office/word/2012/wordml" xmlns:w16cid="http://schemas.microsoft.com/office/word/2016/wordml/cid" xmlns:w16se="http://schemas.microsoft.com/office/word/2015/wordml/symex" xmlns:wpg="http://schemas.microsoft.com/office/word/2010/wordprocessingGroup" xmlns:wpi="http://schemas.microsoft.com/office/word/2010/wordprocessingInk" xmlns:wne="http://schemas.microsoft.com/office/word/2006/wordml" xmlns:wps="http://schemas.microsoft.com/office/word/2010/wordprocessingShape" mc:Ignorable="w14 w15 w16se w16cid wp14">
   <w:footnote w:type="separator" w:id="-1">
     <w:p>
       <w:r>
@@ -1247,7 +1357,7 @@
 </file>
 
 <file path=word/header1.xml><?xml version="1.0" encoding="utf-8"?>
-<w:hdr xmlns:wpc="http://schemas.microsoft.com/office/word/2010/wordprocessingCanvas" xmlns:mo="http://schemas.microsoft.com/office/mac/office/2008/main" xmlns:mc="http://schemas.openxmlformats.org/markup-compatibility/2006" xmlns:mv="urn:schemas-microsoft-com:mac:vml" xmlns:o="urn:schemas-microsoft-com:office:office" xmlns:r="http://schemas.openxmlformats.org/officeDocument/2006/relationships" xmlns:m="http://schemas.openxmlformats.org/officeDocument/2006/math" xmlns:v="urn:schemas-microsoft-com:vml" xmlns:wp14="http://schemas.microsoft.com/office/word/2010/wordprocessingDrawing" xmlns:wp="http://schemas.openxmlformats.org/drawingml/2006/wordprocessingDrawing" xmlns:w10="urn:schemas-microsoft-com:office:word" xmlns:w="http://schemas.openxmlformats.org/wordprocessingml/2006/main" xmlns:w14="http://schemas.microsoft.com/office/word/2010/wordml" xmlns:w15="http://schemas.microsoft.com/office/word/2012/wordml" xmlns:wpg="http://schemas.microsoft.com/office/word/2010/wordprocessingGroup" xmlns:wpi="http://schemas.microsoft.com/office/word/2010/wordprocessingInk" xmlns:wne="http://schemas.microsoft.com/office/word/2006/wordml" xmlns:wps="http://schemas.microsoft.com/office/word/2010/wordprocessingShape" mc:Ignorable="w14 w15 wp14">
+<w:hdr xmlns:wpc="http://schemas.microsoft.com/office/word/2010/wordprocessingCanvas" xmlns:cx="http://schemas.microsoft.com/office/drawing/2014/chartex" xmlns:cx1="http://schemas.microsoft.com/office/drawing/2015/9/8/chartex" xmlns:cx2="http://schemas.microsoft.com/office/drawing/2015/10/21/chartex" xmlns:cx3="http://schemas.microsoft.com/office/drawing/2016/5/9/chartex" xmlns:cx4="http://schemas.microsoft.com/office/drawing/2016/5/10/chartex" xmlns:cx5="http://schemas.microsoft.com/office/drawing/2016/5/11/chartex" xmlns:cx6="http://schemas.microsoft.com/office/drawing/2016/5/12/chartex" xmlns:cx7="http://schemas.microsoft.com/office/drawing/2016/5/13/chartex" xmlns:cx8="http://schemas.microsoft.com/office/drawing/2016/5/14/chartex" xmlns:mc="http://schemas.openxmlformats.org/markup-compatibility/2006" xmlns:aink="http://schemas.microsoft.com/office/drawing/2016/ink" xmlns:am3d="http://schemas.microsoft.com/office/drawing/2017/model3d" xmlns:o="urn:schemas-microsoft-com:office:office" xmlns:r="http://schemas.openxmlformats.org/officeDocument/2006/relationships" xmlns:m="http://schemas.openxmlformats.org/officeDocument/2006/math" xmlns:v="urn:schemas-microsoft-com:vml" xmlns:wp14="http://schemas.microsoft.com/office/word/2010/wordprocessingDrawing" xmlns:wp="http://schemas.openxmlformats.org/drawingml/2006/wordprocessingDrawing" xmlns:w10="urn:schemas-microsoft-com:office:word" xmlns:w="http://schemas.openxmlformats.org/wordprocessingml/2006/main" xmlns:w14="http://schemas.microsoft.com/office/word/2010/wordml" xmlns:w15="http://schemas.microsoft.com/office/word/2012/wordml" xmlns:w16cid="http://schemas.microsoft.com/office/word/2016/wordml/cid" xmlns:w16se="http://schemas.microsoft.com/office/word/2015/wordml/symex" xmlns:wpg="http://schemas.microsoft.com/office/word/2010/wordprocessingGroup" xmlns:wpi="http://schemas.microsoft.com/office/word/2010/wordprocessingInk" xmlns:wne="http://schemas.microsoft.com/office/word/2006/wordml" xmlns:wps="http://schemas.microsoft.com/office/word/2010/wordprocessingShape" mc:Ignorable="w14 w15 w16se w16cid wp14">
   <w:p>
     <w:pPr>
       <w:pStyle w:val="Header"/>
@@ -1288,7 +1398,7 @@
         <w:sz w:val="28"/>
         <w:szCs w:val="28"/>
       </w:rPr>
-      <w:t xml:space="preserve"> –JavaScript </w:t>
+      <w:t xml:space="preserve"> –</w:t>
     </w:r>
     <w:r>
       <w:rPr>
@@ -1296,7 +1406,7 @@
         <w:sz w:val="28"/>
         <w:szCs w:val="28"/>
       </w:rPr>
-      <w:t>Events and the Date Object</w:t>
+      <w:t>Selection</w:t>
     </w:r>
   </w:p>
   <w:p>
@@ -1328,8 +1438,8 @@
 </file>
 
 <file path=word/numbering.xml><?xml version="1.0" encoding="utf-8"?>
-<w:numbering xmlns:wpc="http://schemas.microsoft.com/office/word/2010/wordprocessingCanvas" xmlns:mo="http://schemas.microsoft.com/office/mac/office/2008/main" xmlns:mc="http://schemas.openxmlformats.org/markup-compatibility/2006" xmlns:mv="urn:schemas-microsoft-com:mac:vml" xmlns:o="urn:schemas-microsoft-com:office:office" xmlns:r="http://schemas.openxmlformats.org/officeDocument/2006/relationships" xmlns:m="http://schemas.openxmlformats.org/officeDocument/2006/math" xmlns:v="urn:schemas-microsoft-com:vml" xmlns:wp14="http://schemas.microsoft.com/office/word/2010/wordprocessingDrawing" xmlns:wp="http://schemas.openxmlformats.org/drawingml/2006/wordprocessingDrawing" xmlns:w10="urn:schemas-microsoft-com:office:word" xmlns:w="http://schemas.openxmlformats.org/wordprocessingml/2006/main" xmlns:w14="http://schemas.microsoft.com/office/word/2010/wordml" xmlns:w15="http://schemas.microsoft.com/office/word/2012/wordml" xmlns:wpg="http://schemas.microsoft.com/office/word/2010/wordprocessingGroup" xmlns:wpi="http://schemas.microsoft.com/office/word/2010/wordprocessingInk" xmlns:wne="http://schemas.microsoft.com/office/word/2006/wordml" xmlns:wps="http://schemas.microsoft.com/office/word/2010/wordprocessingShape" mc:Ignorable="w14 w15 wp14">
-  <w:abstractNum w:abstractNumId="0">
+<w:numbering xmlns:wpc="http://schemas.microsoft.com/office/word/2010/wordprocessingCanvas" xmlns:cx="http://schemas.microsoft.com/office/drawing/2014/chartex" xmlns:cx1="http://schemas.microsoft.com/office/drawing/2015/9/8/chartex" xmlns:cx2="http://schemas.microsoft.com/office/drawing/2015/10/21/chartex" xmlns:cx3="http://schemas.microsoft.com/office/drawing/2016/5/9/chartex" xmlns:cx4="http://schemas.microsoft.com/office/drawing/2016/5/10/chartex" xmlns:cx5="http://schemas.microsoft.com/office/drawing/2016/5/11/chartex" xmlns:cx6="http://schemas.microsoft.com/office/drawing/2016/5/12/chartex" xmlns:cx7="http://schemas.microsoft.com/office/drawing/2016/5/13/chartex" xmlns:cx8="http://schemas.microsoft.com/office/drawing/2016/5/14/chartex" xmlns:mc="http://schemas.openxmlformats.org/markup-compatibility/2006" xmlns:aink="http://schemas.microsoft.com/office/drawing/2016/ink" xmlns:am3d="http://schemas.microsoft.com/office/drawing/2017/model3d" xmlns:o="urn:schemas-microsoft-com:office:office" xmlns:r="http://schemas.openxmlformats.org/officeDocument/2006/relationships" xmlns:m="http://schemas.openxmlformats.org/officeDocument/2006/math" xmlns:v="urn:schemas-microsoft-com:vml" xmlns:wp14="http://schemas.microsoft.com/office/word/2010/wordprocessingDrawing" xmlns:wp="http://schemas.openxmlformats.org/drawingml/2006/wordprocessingDrawing" xmlns:w10="urn:schemas-microsoft-com:office:word" xmlns:w="http://schemas.openxmlformats.org/wordprocessingml/2006/main" xmlns:w14="http://schemas.microsoft.com/office/word/2010/wordml" xmlns:w15="http://schemas.microsoft.com/office/word/2012/wordml" xmlns:w16cid="http://schemas.microsoft.com/office/word/2016/wordml/cid" xmlns:w16se="http://schemas.microsoft.com/office/word/2015/wordml/symex" xmlns:wpg="http://schemas.microsoft.com/office/word/2010/wordprocessingGroup" xmlns:wpi="http://schemas.microsoft.com/office/word/2010/wordprocessingInk" xmlns:wne="http://schemas.microsoft.com/office/word/2006/wordml" xmlns:wps="http://schemas.microsoft.com/office/word/2010/wordprocessingShape" mc:Ignorable="w14 w15 w16se w16cid wp14">
+  <w:abstractNum w:abstractNumId="0" w15:restartNumberingAfterBreak="0">
     <w:nsid w:val="00000001"/>
     <w:multiLevelType w:val="hybridMultilevel"/>
     <w:tmpl w:val="00000001"/>
@@ -1383,7 +1493,7 @@
       <w:lvlJc w:val="left"/>
     </w:lvl>
   </w:abstractNum>
-  <w:abstractNum w:abstractNumId="1">
+  <w:abstractNum w:abstractNumId="1" w15:restartNumberingAfterBreak="0">
     <w:nsid w:val="024F3753"/>
     <w:multiLevelType w:val="hybridMultilevel"/>
     <w:tmpl w:val="6F5203E2"/>
@@ -1496,7 +1606,7 @@
       </w:rPr>
     </w:lvl>
   </w:abstractNum>
-  <w:abstractNum w:abstractNumId="2">
+  <w:abstractNum w:abstractNumId="2" w15:restartNumberingAfterBreak="0">
     <w:nsid w:val="0A5872C9"/>
     <w:multiLevelType w:val="hybridMultilevel"/>
     <w:tmpl w:val="B1662FF4"/>
@@ -1582,7 +1692,7 @@
       </w:pPr>
     </w:lvl>
   </w:abstractNum>
-  <w:abstractNum w:abstractNumId="3">
+  <w:abstractNum w:abstractNumId="3" w15:restartNumberingAfterBreak="0">
     <w:nsid w:val="12672D84"/>
     <w:multiLevelType w:val="hybridMultilevel"/>
     <w:tmpl w:val="D82CC6F8"/>
@@ -1695,7 +1805,7 @@
       </w:rPr>
     </w:lvl>
   </w:abstractNum>
-  <w:abstractNum w:abstractNumId="4">
+  <w:abstractNum w:abstractNumId="4" w15:restartNumberingAfterBreak="0">
     <w:nsid w:val="194409DE"/>
     <w:multiLevelType w:val="multilevel"/>
     <w:tmpl w:val="C0762980"/>
@@ -1844,7 +1954,7 @@
       </w:rPr>
     </w:lvl>
   </w:abstractNum>
-  <w:abstractNum w:abstractNumId="5">
+  <w:abstractNum w:abstractNumId="5" w15:restartNumberingAfterBreak="0">
     <w:nsid w:val="1E607F74"/>
     <w:multiLevelType w:val="hybridMultilevel"/>
     <w:tmpl w:val="92E8412C"/>
@@ -1957,7 +2067,7 @@
       </w:rPr>
     </w:lvl>
   </w:abstractNum>
-  <w:abstractNum w:abstractNumId="6">
+  <w:abstractNum w:abstractNumId="6" w15:restartNumberingAfterBreak="0">
     <w:nsid w:val="2CE64070"/>
     <w:multiLevelType w:val="hybridMultilevel"/>
     <w:tmpl w:val="B03A529E"/>
@@ -2043,7 +2153,7 @@
       </w:pPr>
     </w:lvl>
   </w:abstractNum>
-  <w:abstractNum w:abstractNumId="7">
+  <w:abstractNum w:abstractNumId="7" w15:restartNumberingAfterBreak="0">
     <w:nsid w:val="2E744588"/>
     <w:multiLevelType w:val="multilevel"/>
     <w:tmpl w:val="5BECDAA2"/>
@@ -2156,7 +2266,7 @@
       </w:pPr>
     </w:lvl>
   </w:abstractNum>
-  <w:abstractNum w:abstractNumId="8">
+  <w:abstractNum w:abstractNumId="8" w15:restartNumberingAfterBreak="0">
     <w:nsid w:val="3292358B"/>
     <w:multiLevelType w:val="hybridMultilevel"/>
     <w:tmpl w:val="C3B0B866"/>
@@ -2269,7 +2379,7 @@
       </w:rPr>
     </w:lvl>
   </w:abstractNum>
-  <w:abstractNum w:abstractNumId="9">
+  <w:abstractNum w:abstractNumId="9" w15:restartNumberingAfterBreak="0">
     <w:nsid w:val="39D26039"/>
     <w:multiLevelType w:val="hybridMultilevel"/>
     <w:tmpl w:val="7EC84DB4"/>
@@ -2382,7 +2492,7 @@
       </w:rPr>
     </w:lvl>
   </w:abstractNum>
-  <w:abstractNum w:abstractNumId="10">
+  <w:abstractNum w:abstractNumId="10" w15:restartNumberingAfterBreak="0">
     <w:nsid w:val="3EB13EE0"/>
     <w:multiLevelType w:val="multilevel"/>
     <w:tmpl w:val="C0D07612"/>
@@ -2531,7 +2641,7 @@
       </w:rPr>
     </w:lvl>
   </w:abstractNum>
-  <w:abstractNum w:abstractNumId="11">
+  <w:abstractNum w:abstractNumId="11" w15:restartNumberingAfterBreak="0">
     <w:nsid w:val="43891E01"/>
     <w:multiLevelType w:val="hybridMultilevel"/>
     <w:tmpl w:val="77207168"/>
@@ -2644,7 +2754,7 @@
       </w:rPr>
     </w:lvl>
   </w:abstractNum>
-  <w:abstractNum w:abstractNumId="12">
+  <w:abstractNum w:abstractNumId="12" w15:restartNumberingAfterBreak="0">
     <w:nsid w:val="48262CDB"/>
     <w:multiLevelType w:val="multilevel"/>
     <w:tmpl w:val="F93AD672"/>
@@ -2793,7 +2903,7 @@
       </w:rPr>
     </w:lvl>
   </w:abstractNum>
-  <w:abstractNum w:abstractNumId="13">
+  <w:abstractNum w:abstractNumId="13" w15:restartNumberingAfterBreak="0">
     <w:nsid w:val="4D4D455B"/>
     <w:multiLevelType w:val="hybridMultilevel"/>
     <w:tmpl w:val="F858F418"/>
@@ -2850,7 +2960,7 @@
       <w:lvlJc w:val="left"/>
     </w:lvl>
   </w:abstractNum>
-  <w:abstractNum w:abstractNumId="14">
+  <w:abstractNum w:abstractNumId="14" w15:restartNumberingAfterBreak="0">
     <w:nsid w:val="63FA36D9"/>
     <w:multiLevelType w:val="multilevel"/>
     <w:tmpl w:val="C0762980"/>
@@ -2997,6 +3107,95 @@
         <w:rFonts w:ascii="Courier New" w:hAnsi="Courier New" w:hint="default"/>
         <w:sz w:val="20"/>
       </w:rPr>
+    </w:lvl>
+  </w:abstractNum>
+  <w:abstractNum w:abstractNumId="15" w15:restartNumberingAfterBreak="0">
+    <w:nsid w:val="6F24024E"/>
+    <w:multiLevelType w:val="hybridMultilevel"/>
+    <w:tmpl w:val="C51EBA64"/>
+    <w:lvl w:ilvl="0" w:tplc="150A9064">
+      <w:start w:val="1"/>
+      <w:numFmt w:val="lowerLetter"/>
+      <w:lvlText w:val="%1."/>
+      <w:lvlJc w:val="left"/>
+      <w:pPr>
+        <w:ind w:left="1080" w:hanging="360"/>
+      </w:pPr>
+      <w:rPr>
+        <w:rFonts w:hint="default"/>
+      </w:rPr>
+    </w:lvl>
+    <w:lvl w:ilvl="1" w:tplc="04090019" w:tentative="1">
+      <w:start w:val="1"/>
+      <w:numFmt w:val="lowerLetter"/>
+      <w:lvlText w:val="%2."/>
+      <w:lvlJc w:val="left"/>
+      <w:pPr>
+        <w:ind w:left="1800" w:hanging="360"/>
+      </w:pPr>
+    </w:lvl>
+    <w:lvl w:ilvl="2" w:tplc="0409001B" w:tentative="1">
+      <w:start w:val="1"/>
+      <w:numFmt w:val="lowerRoman"/>
+      <w:lvlText w:val="%3."/>
+      <w:lvlJc w:val="right"/>
+      <w:pPr>
+        <w:ind w:left="2520" w:hanging="180"/>
+      </w:pPr>
+    </w:lvl>
+    <w:lvl w:ilvl="3" w:tplc="0409000F" w:tentative="1">
+      <w:start w:val="1"/>
+      <w:numFmt w:val="decimal"/>
+      <w:lvlText w:val="%4."/>
+      <w:lvlJc w:val="left"/>
+      <w:pPr>
+        <w:ind w:left="3240" w:hanging="360"/>
+      </w:pPr>
+    </w:lvl>
+    <w:lvl w:ilvl="4" w:tplc="04090019" w:tentative="1">
+      <w:start w:val="1"/>
+      <w:numFmt w:val="lowerLetter"/>
+      <w:lvlText w:val="%5."/>
+      <w:lvlJc w:val="left"/>
+      <w:pPr>
+        <w:ind w:left="3960" w:hanging="360"/>
+      </w:pPr>
+    </w:lvl>
+    <w:lvl w:ilvl="5" w:tplc="0409001B" w:tentative="1">
+      <w:start w:val="1"/>
+      <w:numFmt w:val="lowerRoman"/>
+      <w:lvlText w:val="%6."/>
+      <w:lvlJc w:val="right"/>
+      <w:pPr>
+        <w:ind w:left="4680" w:hanging="180"/>
+      </w:pPr>
+    </w:lvl>
+    <w:lvl w:ilvl="6" w:tplc="0409000F" w:tentative="1">
+      <w:start w:val="1"/>
+      <w:numFmt w:val="decimal"/>
+      <w:lvlText w:val="%7."/>
+      <w:lvlJc w:val="left"/>
+      <w:pPr>
+        <w:ind w:left="5400" w:hanging="360"/>
+      </w:pPr>
+    </w:lvl>
+    <w:lvl w:ilvl="7" w:tplc="04090019" w:tentative="1">
+      <w:start w:val="1"/>
+      <w:numFmt w:val="lowerLetter"/>
+      <w:lvlText w:val="%8."/>
+      <w:lvlJc w:val="left"/>
+      <w:pPr>
+        <w:ind w:left="6120" w:hanging="360"/>
+      </w:pPr>
+    </w:lvl>
+    <w:lvl w:ilvl="8" w:tplc="0409001B" w:tentative="1">
+      <w:start w:val="1"/>
+      <w:numFmt w:val="lowerRoman"/>
+      <w:lvlText w:val="%9."/>
+      <w:lvlJc w:val="right"/>
+      <w:pPr>
+        <w:ind w:left="6840" w:hanging="180"/>
+      </w:pPr>
     </w:lvl>
   </w:abstractNum>
   <w:num w:numId="1">
@@ -3044,11 +3243,14 @@
   <w:num w:numId="15">
     <w:abstractNumId w:val="1"/>
   </w:num>
+  <w:num w:numId="16">
+    <w:abstractNumId w:val="15"/>
+  </w:num>
 </w:numbering>
 </file>
 
 <file path=word/styles.xml><?xml version="1.0" encoding="utf-8"?>
-<w:styles xmlns:mc="http://schemas.openxmlformats.org/markup-compatibility/2006" xmlns:r="http://schemas.openxmlformats.org/officeDocument/2006/relationships" xmlns:w="http://schemas.openxmlformats.org/wordprocessingml/2006/main" xmlns:w14="http://schemas.microsoft.com/office/word/2010/wordml" xmlns:w15="http://schemas.microsoft.com/office/word/2012/wordml" mc:Ignorable="w14 w15">
+<w:styles xmlns:mc="http://schemas.openxmlformats.org/markup-compatibility/2006" xmlns:r="http://schemas.openxmlformats.org/officeDocument/2006/relationships" xmlns:w="http://schemas.openxmlformats.org/wordprocessingml/2006/main" xmlns:w14="http://schemas.microsoft.com/office/word/2010/wordml" xmlns:w15="http://schemas.microsoft.com/office/word/2012/wordml" xmlns:w16cid="http://schemas.microsoft.com/office/word/2016/wordml/cid" xmlns:w16se="http://schemas.microsoft.com/office/word/2015/wordml/symex" mc:Ignorable="w14 w15 w16se w16cid">
   <w:docDefaults>
     <w:rPrDefault>
       <w:rPr>
@@ -3060,7 +3262,7 @@
     </w:rPrDefault>
     <w:pPrDefault/>
   </w:docDefaults>
-  <w:latentStyles w:defLockedState="0" w:defUIPriority="99" w:defSemiHidden="0" w:defUnhideWhenUsed="0" w:defQFormat="0" w:count="382">
+  <w:latentStyles w:defLockedState="0" w:defUIPriority="99" w:defSemiHidden="0" w:defUnhideWhenUsed="0" w:defQFormat="0" w:count="375">
     <w:lsdException w:name="Normal" w:uiPriority="0" w:qFormat="1"/>
     <w:lsdException w:name="heading 1" w:uiPriority="9" w:qFormat="1"/>
     <w:lsdException w:name="heading 2" w:semiHidden="1" w:uiPriority="9" w:unhideWhenUsed="1" w:qFormat="1"/>
@@ -3217,15 +3419,6 @@
     <w:lsdException w:name="Balloon Text" w:semiHidden="1" w:unhideWhenUsed="1"/>
     <w:lsdException w:name="Table Grid" w:uiPriority="59"/>
     <w:lsdException w:name="Table Theme" w:semiHidden="1" w:unhideWhenUsed="1"/>
-    <w:lsdException w:name="Note Level 1" w:semiHidden="1" w:unhideWhenUsed="1"/>
-    <w:lsdException w:name="Note Level 2" w:semiHidden="1" w:unhideWhenUsed="1"/>
-    <w:lsdException w:name="Note Level 3" w:semiHidden="1" w:unhideWhenUsed="1"/>
-    <w:lsdException w:name="Note Level 4" w:semiHidden="1" w:unhideWhenUsed="1"/>
-    <w:lsdException w:name="Note Level 5" w:semiHidden="1" w:unhideWhenUsed="1"/>
-    <w:lsdException w:name="Note Level 6" w:semiHidden="1" w:unhideWhenUsed="1"/>
-    <w:lsdException w:name="Note Level 7" w:semiHidden="1" w:unhideWhenUsed="1"/>
-    <w:lsdException w:name="Note Level 8" w:semiHidden="1" w:unhideWhenUsed="1"/>
-    <w:lsdException w:name="Note Level 9" w:semiHidden="1" w:unhideWhenUsed="1"/>
     <w:lsdException w:name="Placeholder Text" w:semiHidden="1"/>
     <w:lsdException w:name="No Spacing" w:semiHidden="1" w:uiPriority="1" w:qFormat="1"/>
     <w:lsdException w:name="Light Shading" w:uiPriority="60"/>
@@ -3636,6 +3829,16 @@
       <w:bCs/>
     </w:rPr>
   </w:style>
+  <w:style w:type="character" w:styleId="UnresolvedMention">
+    <w:name w:val="Unresolved Mention"/>
+    <w:basedOn w:val="DefaultParagraphFont"/>
+    <w:uiPriority w:val="99"/>
+    <w:rsid w:val="003039EE"/>
+    <w:rPr>
+      <w:color w:val="605E5C"/>
+      <w:shd w:val="clear" w:color="auto" w:fill="E1DFDD"/>
+    </w:rPr>
+  </w:style>
 </w:styles>
 </file>
 
@@ -3962,7 +4165,7 @@
 </file>
 
 <file path=customXml/itemProps1.xml><?xml version="1.0" encoding="utf-8"?>
-<ds:datastoreItem xmlns:ds="http://schemas.openxmlformats.org/officeDocument/2006/customXml" ds:itemID="{F8EB2538-8F06-7942-9C00-9C22AC2925B7}">
+<ds:datastoreItem xmlns:ds="http://schemas.openxmlformats.org/officeDocument/2006/customXml" ds:itemID="{05B77284-903B-444C-9A59-59FC40CF34FD}">
   <ds:schemaRefs>
     <ds:schemaRef ds:uri="http://schemas.openxmlformats.org/officeDocument/2006/bibliography"/>
   </ds:schemaRefs>

</xml_diff>

<commit_message>
Finished group A instructions
</commit_message>
<xml_diff>
--- a/Labs/Lab03/CS133JS_Lab03_Instructions-GroupA.docx
+++ b/Labs/Lab03/CS133JS_Lab03_Instructions-GroupA.docx
@@ -5,10 +5,10 @@
     <w:p>
       <w:pPr>
         <w:shd w:val="clear" w:color="auto" w:fill="FFFFFF"/>
-        <w:spacing w:before="100" w:beforeAutospacing="1"/>
+        <w:spacing w:before="120" w:after="120"/>
         <w:ind w:right="360"/>
         <w:rPr>
-          <w:rFonts w:eastAsia="Times New Roman" w:cs="Arial"/>
+          <w:rFonts w:asciiTheme="majorHAnsi" w:eastAsia="Times New Roman" w:hAnsiTheme="majorHAnsi" w:cs="Arial"/>
           <w:color w:val="000000"/>
           <w:u w:val="single"/>
         </w:rPr>
@@ -21,23 +21,20 @@
         </w:rPr>
         <w:t>Overview</w:t>
       </w:r>
-      <w:r>
-        <w:rPr>
-          <w:rFonts w:asciiTheme="majorHAnsi" w:eastAsia="Times New Roman" w:hAnsiTheme="majorHAnsi" w:cs="Arial"/>
-          <w:color w:val="000000"/>
-          <w:u w:val="single"/>
-        </w:rPr>
-        <w:br/>
-      </w:r>
-      <w:r>
+    </w:p>
+    <w:p>
+      <w:pPr>
+        <w:shd w:val="clear" w:color="auto" w:fill="FFFFFF"/>
+        <w:spacing w:before="120" w:after="120"/>
+        <w:ind w:right="360"/>
         <w:rPr>
           <w:rFonts w:eastAsia="Times New Roman" w:cs="Arial"/>
           <w:color w:val="000000"/>
           <w:sz w:val="22"/>
           <w:szCs w:val="22"/>
-        </w:rPr>
-        <w:t xml:space="preserve">The objective of this lab is to </w:t>
-      </w:r>
+          <w:u w:val="single"/>
+        </w:rPr>
+      </w:pPr>
       <w:r>
         <w:rPr>
           <w:rFonts w:eastAsia="Times New Roman" w:cs="Arial"/>
@@ -45,7 +42,7 @@
           <w:sz w:val="22"/>
           <w:szCs w:val="22"/>
         </w:rPr>
-        <w:t>give you practice</w:t>
+        <w:t xml:space="preserve">The objective of this lab is to </w:t>
       </w:r>
       <w:r>
         <w:rPr>
@@ -54,140 +51,170 @@
           <w:sz w:val="22"/>
           <w:szCs w:val="22"/>
         </w:rPr>
+        <w:t>give you practice</w:t>
+      </w:r>
+      <w:r>
+        <w:rPr>
+          <w:rFonts w:eastAsia="Times New Roman" w:cs="Arial"/>
+          <w:color w:val="000000"/>
+          <w:sz w:val="22"/>
+          <w:szCs w:val="22"/>
+        </w:rPr>
+        <w:t xml:space="preserve"> using</w:t>
+      </w:r>
+      <w:r>
+        <w:rPr>
+          <w:rFonts w:eastAsia="Times New Roman" w:cs="Arial"/>
+          <w:color w:val="000000"/>
+          <w:sz w:val="22"/>
+          <w:szCs w:val="22"/>
+        </w:rPr>
         <w:t xml:space="preserve">: </w:t>
       </w:r>
     </w:p>
     <w:p>
       <w:pPr>
+        <w:pStyle w:val="ListParagraph"/>
         <w:numPr>
           <w:ilvl w:val="0"/>
-          <w:numId w:val="13"/>
+          <w:numId w:val="23"/>
         </w:numPr>
-        <w:spacing w:before="100" w:beforeAutospacing="1" w:after="100" w:afterAutospacing="1" w:line="300" w:lineRule="atLeast"/>
-        <w:ind w:left="375"/>
-        <w:rPr>
-          <w:rFonts w:ascii="Helvetica Neue" w:eastAsia="Times New Roman" w:hAnsi="Helvetica Neue" w:cs="Times New Roman"/>
+        <w:shd w:val="clear" w:color="auto" w:fill="FFFFFF"/>
+        <w:spacing w:before="120" w:after="120"/>
+        <w:ind w:right="360"/>
+        <w:rPr>
+          <w:rFonts w:eastAsia="Times New Roman" w:cs="Arial"/>
+          <w:color w:val="000000"/>
+          <w:sz w:val="22"/>
+          <w:szCs w:val="22"/>
+          <w:u w:val="single"/>
+        </w:rPr>
+      </w:pPr>
+      <w:r>
+        <w:rPr>
+          <w:rFonts w:eastAsia="Times New Roman" w:cs="Times New Roman"/>
           <w:color w:val="333333"/>
-          <w:sz w:val="21"/>
-          <w:szCs w:val="21"/>
-        </w:rPr>
-      </w:pPr>
-      <w:r>
-        <w:rPr>
-          <w:rFonts w:ascii="Helvetica Neue" w:eastAsia="Times New Roman" w:hAnsi="Helvetica Neue" w:cs="Times New Roman"/>
+          <w:sz w:val="22"/>
+          <w:szCs w:val="22"/>
+        </w:rPr>
+        <w:t>if, else-if, else statements</w:t>
+      </w:r>
+      <w:r>
+        <w:rPr>
+          <w:rFonts w:eastAsia="Times New Roman" w:cs="Times New Roman"/>
           <w:color w:val="333333"/>
-          <w:sz w:val="21"/>
-          <w:szCs w:val="21"/>
-        </w:rPr>
-        <w:t>Insert a value into a Web form field</w:t>
+          <w:sz w:val="22"/>
+          <w:szCs w:val="22"/>
+        </w:rPr>
+        <w:t>.</w:t>
       </w:r>
     </w:p>
     <w:p>
       <w:pPr>
+        <w:pStyle w:val="ListParagraph"/>
         <w:numPr>
           <w:ilvl w:val="0"/>
-          <w:numId w:val="13"/>
+          <w:numId w:val="23"/>
         </w:numPr>
-        <w:spacing w:before="100" w:beforeAutospacing="1" w:after="100" w:afterAutospacing="1" w:line="300" w:lineRule="atLeast"/>
-        <w:ind w:left="375"/>
-        <w:rPr>
-          <w:rFonts w:ascii="Helvetica Neue" w:eastAsia="Times New Roman" w:hAnsi="Helvetica Neue" w:cs="Times New Roman"/>
-          <w:color w:val="333333"/>
-          <w:sz w:val="21"/>
-          <w:szCs w:val="21"/>
-        </w:rPr>
-      </w:pPr>
-      <w:r>
-        <w:rPr>
-          <w:rFonts w:ascii="Helvetica Neue" w:eastAsia="Times New Roman" w:hAnsi="Helvetica Neue" w:cs="Times New Roman"/>
-          <w:color w:val="333333"/>
-          <w:sz w:val="21"/>
-          <w:szCs w:val="21"/>
-        </w:rPr>
-        <w:t>Work with event handlers</w:t>
-      </w:r>
-      <w:r>
-        <w:rPr>
-          <w:rFonts w:ascii="Helvetica Neue" w:eastAsia="Times New Roman" w:hAnsi="Helvetica Neue" w:cs="Times New Roman"/>
-          <w:color w:val="333333"/>
-          <w:sz w:val="21"/>
-          <w:szCs w:val="21"/>
-        </w:rPr>
-        <w:t xml:space="preserve">—such as the </w:t>
-      </w:r>
-      <w:r>
-        <w:rPr>
-          <w:rFonts w:ascii="Courier" w:eastAsia="Times New Roman" w:hAnsi="Courier" w:cs="Times New Roman"/>
-          <w:color w:val="333333"/>
-          <w:sz w:val="21"/>
-          <w:szCs w:val="21"/>
-        </w:rPr>
-        <w:t>onload</w:t>
-      </w:r>
-      <w:r>
-        <w:rPr>
-          <w:rFonts w:ascii="Helvetica Neue" w:eastAsia="Times New Roman" w:hAnsi="Helvetica Neue" w:cs="Times New Roman"/>
-          <w:color w:val="333333"/>
-          <w:sz w:val="21"/>
-          <w:szCs w:val="21"/>
-        </w:rPr>
-        <w:t xml:space="preserve"> event</w:t>
+        <w:shd w:val="clear" w:color="auto" w:fill="FFFFFF"/>
+        <w:spacing w:before="120" w:after="120"/>
+        <w:ind w:right="360"/>
+        <w:rPr>
+          <w:rFonts w:eastAsia="Times New Roman" w:cs="Arial"/>
+          <w:color w:val="000000"/>
+          <w:sz w:val="22"/>
+          <w:szCs w:val="22"/>
+        </w:rPr>
+      </w:pPr>
+      <w:r>
+        <w:rPr>
+          <w:rFonts w:eastAsia="Times New Roman" w:cs="Arial"/>
+          <w:color w:val="000000"/>
+          <w:sz w:val="22"/>
+          <w:szCs w:val="22"/>
+        </w:rPr>
+        <w:t>switch case statements</w:t>
+      </w:r>
+      <w:r>
+        <w:rPr>
+          <w:rFonts w:eastAsia="Times New Roman" w:cs="Arial"/>
+          <w:color w:val="000000"/>
+          <w:sz w:val="22"/>
+          <w:szCs w:val="22"/>
+        </w:rPr>
+        <w:t>.</w:t>
       </w:r>
     </w:p>
     <w:p>
       <w:pPr>
+        <w:pStyle w:val="ListParagraph"/>
         <w:numPr>
           <w:ilvl w:val="0"/>
-          <w:numId w:val="13"/>
+          <w:numId w:val="23"/>
         </w:numPr>
-        <w:spacing w:before="100" w:beforeAutospacing="1" w:after="100" w:afterAutospacing="1" w:line="300" w:lineRule="atLeast"/>
-        <w:ind w:left="375"/>
-        <w:rPr>
-          <w:rFonts w:ascii="Helvetica Neue" w:eastAsia="Times New Roman" w:hAnsi="Helvetica Neue" w:cs="Times New Roman"/>
-          <w:color w:val="333333"/>
-          <w:sz w:val="21"/>
-          <w:szCs w:val="21"/>
-        </w:rPr>
-      </w:pPr>
-      <w:r>
-        <w:rPr>
-          <w:rFonts w:ascii="Helvetica Neue" w:eastAsia="Times New Roman" w:hAnsi="Helvetica Neue" w:cs="Times New Roman"/>
-          <w:color w:val="333333"/>
-          <w:sz w:val="21"/>
-          <w:szCs w:val="21"/>
-        </w:rPr>
-        <w:t>Create and work with Date objects</w:t>
+        <w:shd w:val="clear" w:color="auto" w:fill="FFFFFF"/>
+        <w:spacing w:before="120" w:after="120"/>
+        <w:ind w:right="360"/>
+        <w:rPr>
+          <w:rFonts w:eastAsia="Times New Roman" w:cs="Arial"/>
+          <w:color w:val="000000"/>
+          <w:sz w:val="22"/>
+          <w:szCs w:val="22"/>
+        </w:rPr>
+      </w:pPr>
+      <w:r>
+        <w:rPr>
+          <w:rFonts w:eastAsia="Times New Roman" w:cs="Arial"/>
+          <w:color w:val="000000"/>
+          <w:sz w:val="22"/>
+          <w:szCs w:val="22"/>
+        </w:rPr>
+        <w:t>Comparison operators.</w:t>
       </w:r>
     </w:p>
     <w:p>
       <w:pPr>
+        <w:pStyle w:val="ListParagraph"/>
         <w:numPr>
           <w:ilvl w:val="0"/>
-          <w:numId w:val="13"/>
+          <w:numId w:val="23"/>
         </w:numPr>
-        <w:spacing w:before="100" w:beforeAutospacing="1" w:after="100" w:afterAutospacing="1" w:line="300" w:lineRule="atLeast"/>
-        <w:ind w:left="375"/>
-        <w:rPr>
-          <w:rFonts w:ascii="Helvetica Neue" w:eastAsia="Times New Roman" w:hAnsi="Helvetica Neue" w:cs="Times New Roman"/>
-          <w:color w:val="333333"/>
-          <w:sz w:val="21"/>
-          <w:szCs w:val="21"/>
-        </w:rPr>
-      </w:pPr>
-      <w:r>
-        <w:rPr>
-          <w:rFonts w:ascii="Helvetica Neue" w:eastAsia="Times New Roman" w:hAnsi="Helvetica Neue" w:cs="Times New Roman"/>
-          <w:color w:val="333333"/>
-          <w:sz w:val="21"/>
-          <w:szCs w:val="21"/>
-        </w:rPr>
-        <w:t>Extract information from Date objects</w:t>
+        <w:shd w:val="clear" w:color="auto" w:fill="FFFFFF"/>
+        <w:spacing w:before="120" w:after="120"/>
+        <w:ind w:right="360"/>
+        <w:rPr>
+          <w:rFonts w:eastAsia="Times New Roman" w:cs="Arial"/>
+          <w:color w:val="000000"/>
+          <w:sz w:val="22"/>
+          <w:szCs w:val="22"/>
+        </w:rPr>
+      </w:pPr>
+      <w:r>
+        <w:rPr>
+          <w:rFonts w:eastAsia="Times New Roman" w:cs="Arial"/>
+          <w:color w:val="000000"/>
+          <w:sz w:val="22"/>
+          <w:szCs w:val="22"/>
+        </w:rPr>
+        <w:t>Logical operators.</w:t>
       </w:r>
     </w:p>
     <w:p>
       <w:pPr>
         <w:shd w:val="clear" w:color="auto" w:fill="FFFFFF"/>
-        <w:spacing w:before="100" w:beforeAutospacing="1" w:after="100" w:afterAutospacing="1"/>
+        <w:spacing w:before="120" w:after="120"/>
+        <w:ind w:right="360"/>
+        <w:rPr>
+          <w:rFonts w:asciiTheme="majorHAnsi" w:eastAsia="Times New Roman" w:hAnsiTheme="majorHAnsi" w:cs="Arial"/>
+          <w:b/>
+          <w:color w:val="000000"/>
+        </w:rPr>
+      </w:pPr>
+    </w:p>
+    <w:p>
+      <w:pPr>
+        <w:shd w:val="clear" w:color="auto" w:fill="FFFFFF"/>
+        <w:spacing w:before="120" w:after="120"/>
         <w:ind w:right="360"/>
         <w:rPr>
           <w:rFonts w:ascii="Arial" w:eastAsia="Times New Roman" w:hAnsi="Arial" w:cs="Arial"/>
@@ -223,13 +250,11 @@
         </w:rPr>
         <w:t>Exercises</w:t>
       </w:r>
-      <w:bookmarkStart w:id="0" w:name="_GoBack"/>
-      <w:bookmarkEnd w:id="0"/>
     </w:p>
     <w:p>
       <w:pPr>
         <w:shd w:val="clear" w:color="auto" w:fill="FFFFFF"/>
-        <w:spacing w:before="100" w:beforeAutospacing="1" w:after="100" w:afterAutospacing="1"/>
+        <w:spacing w:before="120" w:after="120"/>
         <w:ind w:right="360"/>
         <w:rPr>
           <w:rFonts w:eastAsia="Times New Roman" w:cs="Arial"/>
@@ -307,7 +332,7 @@
     <w:p>
       <w:pPr>
         <w:shd w:val="clear" w:color="auto" w:fill="FFFFFF"/>
-        <w:spacing w:before="100" w:beforeAutospacing="1" w:after="100" w:afterAutospacing="1"/>
+        <w:spacing w:before="120" w:after="120"/>
         <w:ind w:right="720"/>
         <w:rPr>
           <w:rFonts w:asciiTheme="majorHAnsi" w:eastAsia="Times New Roman" w:hAnsiTheme="majorHAnsi" w:cs="Arial"/>
@@ -315,20 +340,32 @@
           <w:color w:val="000000"/>
         </w:rPr>
       </w:pPr>
-      <w:r>
+    </w:p>
+    <w:p>
+      <w:pPr>
+        <w:shd w:val="clear" w:color="auto" w:fill="FFFFFF"/>
+        <w:spacing w:before="120" w:after="120"/>
+        <w:ind w:right="720"/>
         <w:rPr>
           <w:rFonts w:asciiTheme="majorHAnsi" w:eastAsia="Times New Roman" w:hAnsiTheme="majorHAnsi" w:cs="Arial"/>
           <w:b/>
           <w:color w:val="000000"/>
         </w:rPr>
-        <w:t>Part 2</w:t>
-      </w:r>
+      </w:pPr>
       <w:r>
         <w:rPr>
           <w:rFonts w:asciiTheme="majorHAnsi" w:eastAsia="Times New Roman" w:hAnsiTheme="majorHAnsi" w:cs="Arial"/>
           <w:b/>
           <w:color w:val="000000"/>
         </w:rPr>
+        <w:t>Part 2</w:t>
+      </w:r>
+      <w:r>
+        <w:rPr>
+          <w:rFonts w:asciiTheme="majorHAnsi" w:eastAsia="Times New Roman" w:hAnsiTheme="majorHAnsi" w:cs="Arial"/>
+          <w:b/>
+          <w:color w:val="000000"/>
+        </w:rPr>
         <w:t>: Web Pages</w:t>
       </w:r>
     </w:p>
@@ -338,70 +375,385 @@
         <w:spacing w:before="120" w:after="120"/>
         <w:ind w:right="720"/>
         <w:rPr>
-          <w:rFonts w:ascii="Arial" w:eastAsia="Times New Roman" w:hAnsi="Arial" w:cs="Arial"/>
+          <w:rFonts w:eastAsia="Times New Roman" w:cs="Arial"/>
           <w:color w:val="000000"/>
-          <w:u w:val="single"/>
-        </w:rPr>
-      </w:pPr>
-      <w:r>
-        <w:rPr>
-          <w:szCs w:val="28"/>
-          <w:u w:val="single"/>
-        </w:rPr>
-        <w:t>I.</w:t>
-      </w:r>
-      <w:r>
-        <w:rPr>
-          <w:szCs w:val="28"/>
-          <w:u w:val="single"/>
-        </w:rPr>
-        <w:t xml:space="preserve"> Age </w:t>
-      </w:r>
-      <w:r>
-        <w:rPr>
-          <w:szCs w:val="28"/>
-          <w:u w:val="single"/>
-        </w:rPr>
-        <w:t>C</w:t>
-      </w:r>
-      <w:r>
-        <w:rPr>
-          <w:szCs w:val="28"/>
-          <w:u w:val="single"/>
-        </w:rPr>
-        <w:t>alculator</w:t>
+          <w:sz w:val="22"/>
+          <w:szCs w:val="22"/>
+        </w:rPr>
+      </w:pPr>
+      <w:r>
+        <w:rPr>
+          <w:rFonts w:eastAsia="Times New Roman" w:cs="Arial"/>
+          <w:color w:val="000000"/>
+          <w:sz w:val="22"/>
+          <w:szCs w:val="22"/>
+        </w:rPr>
+        <w:t>For each of these pages:</w:t>
       </w:r>
     </w:p>
     <w:p>
       <w:pPr>
+        <w:pStyle w:val="ListParagraph"/>
+        <w:numPr>
+          <w:ilvl w:val="0"/>
+          <w:numId w:val="15"/>
+        </w:numPr>
         <w:shd w:val="clear" w:color="auto" w:fill="FFFFFF"/>
         <w:spacing w:before="120" w:after="120"/>
         <w:ind w:right="720"/>
         <w:rPr>
+          <w:sz w:val="22"/>
+          <w:szCs w:val="22"/>
+        </w:rPr>
+      </w:pPr>
+      <w:r>
+        <w:rPr>
+          <w:sz w:val="22"/>
+          <w:szCs w:val="22"/>
+        </w:rPr>
+        <w:t>Put the code that</w:t>
+      </w:r>
+      <w:r>
+        <w:rPr>
+          <w:sz w:val="22"/>
+          <w:szCs w:val="22"/>
+        </w:rPr>
+        <w:t xml:space="preserve"> does processing or</w:t>
+      </w:r>
+      <w:r>
+        <w:rPr>
+          <w:sz w:val="22"/>
+          <w:szCs w:val="22"/>
+        </w:rPr>
+        <w:t xml:space="preserve"> calculat</w:t>
+      </w:r>
+      <w:r>
+        <w:rPr>
+          <w:sz w:val="22"/>
+          <w:szCs w:val="22"/>
+        </w:rPr>
+        <w:t>ions</w:t>
+      </w:r>
+      <w:r>
+        <w:rPr>
+          <w:sz w:val="22"/>
+          <w:szCs w:val="22"/>
+        </w:rPr>
+        <w:t xml:space="preserve"> in a function in a</w:t>
+      </w:r>
+      <w:r>
+        <w:rPr>
+          <w:sz w:val="22"/>
+          <w:szCs w:val="22"/>
+        </w:rPr>
+        <w:t xml:space="preserve"> </w:t>
+      </w:r>
+      <w:r>
+        <w:rPr>
+          <w:sz w:val="22"/>
+          <w:szCs w:val="22"/>
+        </w:rPr>
+        <w:t>.</w:t>
+      </w:r>
+      <w:proofErr w:type="spellStart"/>
+      <w:r>
+        <w:rPr>
+          <w:sz w:val="22"/>
+          <w:szCs w:val="22"/>
+        </w:rPr>
+        <w:t>js</w:t>
+      </w:r>
+      <w:proofErr w:type="spellEnd"/>
+      <w:r>
+        <w:rPr>
+          <w:sz w:val="22"/>
+          <w:szCs w:val="22"/>
+        </w:rPr>
+        <w:t xml:space="preserve"> file.</w:t>
+      </w:r>
+    </w:p>
+    <w:p>
+      <w:pPr>
+        <w:pStyle w:val="ListParagraph"/>
+        <w:numPr>
+          <w:ilvl w:val="0"/>
+          <w:numId w:val="15"/>
+        </w:numPr>
+        <w:shd w:val="clear" w:color="auto" w:fill="FFFFFF"/>
+        <w:spacing w:before="120" w:after="120"/>
+        <w:ind w:right="720"/>
+        <w:rPr>
+          <w:sz w:val="22"/>
+          <w:szCs w:val="22"/>
+        </w:rPr>
+      </w:pPr>
+      <w:r>
+        <w:rPr>
+          <w:sz w:val="22"/>
+          <w:szCs w:val="22"/>
+        </w:rPr>
+        <w:t xml:space="preserve">Use </w:t>
+      </w:r>
+      <w:r>
+        <w:rPr>
+          <w:rFonts w:ascii="Courier" w:hAnsi="Courier"/>
+          <w:sz w:val="22"/>
+          <w:szCs w:val="22"/>
+        </w:rPr>
+        <w:t>prompt</w:t>
+      </w:r>
+      <w:r>
+        <w:rPr>
+          <w:sz w:val="22"/>
+          <w:szCs w:val="22"/>
+        </w:rPr>
+        <w:t xml:space="preserve"> function</w:t>
+      </w:r>
+      <w:r>
+        <w:rPr>
+          <w:sz w:val="22"/>
+          <w:szCs w:val="22"/>
+        </w:rPr>
+        <w:t>s</w:t>
+      </w:r>
+      <w:r>
+        <w:rPr>
+          <w:sz w:val="22"/>
+          <w:szCs w:val="22"/>
+        </w:rPr>
+        <w:t xml:space="preserve"> </w:t>
+      </w:r>
+      <w:r>
+        <w:rPr>
+          <w:sz w:val="22"/>
+          <w:szCs w:val="22"/>
+        </w:rPr>
+        <w:t xml:space="preserve">in a script element in the web page </w:t>
+      </w:r>
+      <w:r>
+        <w:rPr>
+          <w:sz w:val="22"/>
+          <w:szCs w:val="22"/>
+        </w:rPr>
+        <w:t>to get user input</w:t>
+      </w:r>
+      <w:r>
+        <w:rPr>
+          <w:sz w:val="22"/>
+          <w:szCs w:val="22"/>
+        </w:rPr>
+        <w:t>.</w:t>
+      </w:r>
+    </w:p>
+    <w:p>
+      <w:pPr>
+        <w:pStyle w:val="ListParagraph"/>
+        <w:numPr>
+          <w:ilvl w:val="0"/>
+          <w:numId w:val="15"/>
+        </w:numPr>
+        <w:shd w:val="clear" w:color="auto" w:fill="FFFFFF"/>
+        <w:spacing w:before="120" w:after="120"/>
+        <w:ind w:right="720"/>
+        <w:rPr>
+          <w:sz w:val="22"/>
+          <w:szCs w:val="22"/>
+        </w:rPr>
+      </w:pPr>
+      <w:r>
+        <w:rPr>
+          <w:sz w:val="22"/>
+          <w:szCs w:val="22"/>
+        </w:rPr>
+        <w:t xml:space="preserve">Use </w:t>
+      </w:r>
+      <w:proofErr w:type="spellStart"/>
+      <w:r>
+        <w:rPr>
+          <w:rFonts w:ascii="Courier" w:hAnsi="Courier"/>
+          <w:sz w:val="22"/>
+          <w:szCs w:val="22"/>
+        </w:rPr>
+        <w:t>getElementById</w:t>
+      </w:r>
+      <w:proofErr w:type="spellEnd"/>
+      <w:r>
+        <w:rPr>
+          <w:sz w:val="22"/>
+          <w:szCs w:val="22"/>
+        </w:rPr>
+        <w:t xml:space="preserve"> and </w:t>
+      </w:r>
+      <w:proofErr w:type="spellStart"/>
+      <w:r>
+        <w:rPr>
+          <w:rFonts w:ascii="Courier" w:hAnsi="Courier"/>
+          <w:sz w:val="22"/>
+          <w:szCs w:val="22"/>
+        </w:rPr>
+        <w:t>innerHTML</w:t>
+      </w:r>
+      <w:proofErr w:type="spellEnd"/>
+      <w:r>
+        <w:rPr>
+          <w:sz w:val="22"/>
+          <w:szCs w:val="22"/>
+        </w:rPr>
+        <w:t xml:space="preserve"> to show </w:t>
+      </w:r>
+      <w:r>
+        <w:rPr>
+          <w:sz w:val="22"/>
+          <w:szCs w:val="22"/>
+        </w:rPr>
+        <w:t>output</w:t>
+      </w:r>
+      <w:r>
+        <w:rPr>
+          <w:sz w:val="22"/>
+          <w:szCs w:val="22"/>
+        </w:rPr>
+        <w:t xml:space="preserve"> on the web page.</w:t>
+      </w:r>
+    </w:p>
+    <w:p>
+      <w:pPr>
+        <w:pStyle w:val="ListParagraph"/>
+        <w:shd w:val="clear" w:color="auto" w:fill="FFFFFF"/>
+        <w:spacing w:before="120" w:after="120"/>
+        <w:ind w:right="720"/>
+        <w:rPr>
           <w:szCs w:val="28"/>
         </w:rPr>
       </w:pPr>
-      <w:r>
-        <w:rPr>
+    </w:p>
+    <w:p>
+      <w:pPr>
+        <w:shd w:val="clear" w:color="auto" w:fill="FFFFFF"/>
+        <w:spacing w:before="120" w:after="120"/>
+        <w:ind w:right="720"/>
+        <w:rPr>
+          <w:rFonts w:asciiTheme="majorHAnsi" w:eastAsia="Times New Roman" w:hAnsiTheme="majorHAnsi" w:cs="Arial"/>
+          <w:color w:val="000000"/>
+          <w:u w:val="single"/>
+        </w:rPr>
+      </w:pPr>
+      <w:r>
+        <w:rPr>
+          <w:rFonts w:asciiTheme="majorHAnsi" w:hAnsiTheme="majorHAnsi"/>
           <w:szCs w:val="28"/>
         </w:rPr>
-        <w:t xml:space="preserve">Make a web page that </w:t>
-      </w:r>
-      <w:r>
-        <w:rPr>
+        <w:t>I.</w:t>
+      </w:r>
+      <w:r>
+        <w:rPr>
+          <w:rFonts w:asciiTheme="majorHAnsi" w:hAnsiTheme="majorHAnsi"/>
           <w:szCs w:val="28"/>
-        </w:rPr>
-        <w:t xml:space="preserve">gets input using JavaScript prompts. Prompt the user to </w:t>
-      </w:r>
-      <w:r>
-        <w:rPr>
+          <w:u w:val="single"/>
+        </w:rPr>
+        <w:t xml:space="preserve"> Age </w:t>
+      </w:r>
+      <w:r>
+        <w:rPr>
+          <w:rFonts w:asciiTheme="majorHAnsi" w:hAnsiTheme="majorHAnsi"/>
           <w:szCs w:val="28"/>
+          <w:u w:val="single"/>
+        </w:rPr>
+        <w:t>C</w:t>
+      </w:r>
+      <w:r>
+        <w:rPr>
+          <w:rFonts w:asciiTheme="majorHAnsi" w:hAnsiTheme="majorHAnsi"/>
+          <w:szCs w:val="28"/>
+          <w:u w:val="single"/>
+        </w:rPr>
+        <w:t>alculator</w:t>
+      </w:r>
+    </w:p>
+    <w:p>
+      <w:pPr>
+        <w:shd w:val="clear" w:color="auto" w:fill="FFFFFF"/>
+        <w:spacing w:before="120" w:after="120"/>
+        <w:ind w:right="720"/>
+        <w:rPr>
+          <w:sz w:val="22"/>
+          <w:szCs w:val="22"/>
+        </w:rPr>
+      </w:pPr>
+      <w:r>
+        <w:rPr>
+          <w:sz w:val="22"/>
+          <w:szCs w:val="22"/>
+        </w:rPr>
+        <w:t>Create</w:t>
+      </w:r>
+      <w:r>
+        <w:rPr>
+          <w:sz w:val="22"/>
+          <w:szCs w:val="22"/>
+        </w:rPr>
+        <w:t xml:space="preserve"> a web page that </w:t>
+      </w:r>
+      <w:r>
+        <w:rPr>
+          <w:sz w:val="22"/>
+          <w:szCs w:val="22"/>
+        </w:rPr>
+        <w:t>calculates a user’s age</w:t>
+      </w:r>
+      <w:r>
+        <w:rPr>
+          <w:sz w:val="22"/>
+          <w:szCs w:val="22"/>
+        </w:rPr>
+        <w:t xml:space="preserve">. </w:t>
+      </w:r>
+      <w:r>
+        <w:rPr>
+          <w:sz w:val="22"/>
+          <w:szCs w:val="22"/>
+        </w:rPr>
+        <w:t>The</w:t>
+      </w:r>
+      <w:r>
+        <w:rPr>
+          <w:sz w:val="22"/>
+          <w:szCs w:val="22"/>
+        </w:rPr>
+        <w:t xml:space="preserve"> page </w:t>
+      </w:r>
+      <w:r>
+        <w:rPr>
+          <w:sz w:val="22"/>
+          <w:szCs w:val="22"/>
+        </w:rPr>
+        <w:t>will</w:t>
+      </w:r>
+      <w:r>
+        <w:rPr>
+          <w:sz w:val="22"/>
+          <w:szCs w:val="22"/>
+        </w:rPr>
+        <w:t xml:space="preserve"> p</w:t>
+      </w:r>
+      <w:r>
+        <w:rPr>
+          <w:sz w:val="22"/>
+          <w:szCs w:val="22"/>
+        </w:rPr>
+        <w:t xml:space="preserve">rompt the user to </w:t>
+      </w:r>
+      <w:r>
+        <w:rPr>
+          <w:sz w:val="22"/>
+          <w:szCs w:val="22"/>
         </w:rPr>
         <w:t>enter</w:t>
       </w:r>
       <w:r>
         <w:rPr>
-          <w:szCs w:val="28"/>
+          <w:sz w:val="22"/>
+          <w:szCs w:val="22"/>
         </w:rPr>
         <w:t>:</w:t>
       </w:r>
@@ -417,20 +769,16 @@
         <w:spacing w:before="120" w:after="120"/>
         <w:ind w:right="720"/>
         <w:rPr>
-          <w:szCs w:val="28"/>
-        </w:rPr>
-      </w:pPr>
-      <w:r>
-        <w:rPr>
-          <w:szCs w:val="28"/>
-        </w:rPr>
-        <w:t>The year they were born</w:t>
-      </w:r>
-      <w:r>
-        <w:rPr>
-          <w:szCs w:val="28"/>
-        </w:rPr>
-        <w:t xml:space="preserve"> (a number).</w:t>
+          <w:sz w:val="22"/>
+          <w:szCs w:val="22"/>
+        </w:rPr>
+      </w:pPr>
+      <w:r>
+        <w:rPr>
+          <w:sz w:val="22"/>
+          <w:szCs w:val="22"/>
+        </w:rPr>
+        <w:t>The year they were born (a number).</w:t>
       </w:r>
     </w:p>
     <w:p>
@@ -444,20 +792,23 @@
         <w:spacing w:before="120" w:after="120"/>
         <w:ind w:right="720"/>
         <w:rPr>
-          <w:szCs w:val="28"/>
-        </w:rPr>
-      </w:pPr>
-      <w:r>
-        <w:rPr>
-          <w:szCs w:val="28"/>
+          <w:sz w:val="22"/>
+          <w:szCs w:val="22"/>
+        </w:rPr>
+      </w:pPr>
+      <w:r>
+        <w:rPr>
+          <w:sz w:val="22"/>
+          <w:szCs w:val="22"/>
         </w:rPr>
         <w:t>Whether they have had a birthday yet (yes/no)</w:t>
       </w:r>
       <w:r>
         <w:rPr>
-          <w:szCs w:val="28"/>
-        </w:rPr>
-        <w:t xml:space="preserve"> </w:t>
+          <w:sz w:val="22"/>
+          <w:szCs w:val="22"/>
+        </w:rPr>
+        <w:t>.</w:t>
       </w:r>
     </w:p>
     <w:p>
@@ -466,27 +817,40 @@
         <w:spacing w:before="120" w:after="120"/>
         <w:ind w:right="720"/>
         <w:rPr>
+          <w:sz w:val="22"/>
+          <w:szCs w:val="22"/>
+        </w:rPr>
+      </w:pPr>
+      <w:r>
+        <w:rPr>
+          <w:sz w:val="22"/>
+          <w:szCs w:val="22"/>
+        </w:rPr>
+        <w:t>The user’s</w:t>
+      </w:r>
+      <w:r>
+        <w:rPr>
+          <w:sz w:val="22"/>
+          <w:szCs w:val="22"/>
+        </w:rPr>
+        <w:t xml:space="preserve"> age in years will be shown</w:t>
+      </w:r>
+      <w:r>
+        <w:rPr>
+          <w:sz w:val="22"/>
+          <w:szCs w:val="22"/>
+        </w:rPr>
+        <w:t xml:space="preserve"> on the web page.</w:t>
+      </w:r>
+    </w:p>
+    <w:p>
+      <w:pPr>
+        <w:spacing w:before="120" w:after="120"/>
+        <w:rPr>
+          <w:rFonts w:asciiTheme="majorHAnsi" w:hAnsiTheme="majorHAnsi"/>
           <w:szCs w:val="28"/>
         </w:rPr>
       </w:pPr>
-      <w:r>
-        <w:rPr>
-          <w:szCs w:val="28"/>
-        </w:rPr>
-        <w:t>The user’s</w:t>
-      </w:r>
-      <w:r>
-        <w:rPr>
-          <w:szCs w:val="28"/>
-        </w:rPr>
-        <w:t xml:space="preserve"> age in years will be shown</w:t>
-      </w:r>
-      <w:r>
-        <w:rPr>
-          <w:szCs w:val="28"/>
-        </w:rPr>
-        <w:t xml:space="preserve"> on the web page.</w:t>
-      </w:r>
     </w:p>
     <w:p>
       <w:pPr>
@@ -494,23 +858,99 @@
         <w:spacing w:before="120" w:after="120"/>
         <w:ind w:right="720"/>
         <w:rPr>
-          <w:i/>
+          <w:rFonts w:asciiTheme="majorHAnsi" w:hAnsiTheme="majorHAnsi"/>
           <w:szCs w:val="28"/>
-        </w:rPr>
-      </w:pPr>
-      <w:r>
-        <w:rPr>
-          <w:i/>
+          <w:u w:val="single"/>
+        </w:rPr>
+      </w:pPr>
+      <w:r>
+        <w:rPr>
+          <w:rFonts w:asciiTheme="majorHAnsi" w:hAnsiTheme="majorHAnsi"/>
           <w:szCs w:val="28"/>
         </w:rPr>
-        <w:t>Implementation notes</w:t>
-      </w:r>
-      <w:r>
-        <w:rPr>
-          <w:i/>
+        <w:t xml:space="preserve">II. </w:t>
+      </w:r>
+      <w:r>
+        <w:rPr>
+          <w:rFonts w:asciiTheme="majorHAnsi" w:hAnsiTheme="majorHAnsi"/>
           <w:szCs w:val="28"/>
-        </w:rPr>
-        <w:t>:</w:t>
+          <w:u w:val="single"/>
+        </w:rPr>
+        <w:t>Kindergarten Admission Age</w:t>
+      </w:r>
+    </w:p>
+    <w:p>
+      <w:pPr>
+        <w:spacing w:before="120" w:after="120"/>
+        <w:rPr>
+          <w:rFonts w:eastAsia="Times New Roman" w:cs="Times New Roman"/>
+          <w:color w:val="24292E"/>
+          <w:sz w:val="22"/>
+          <w:szCs w:val="22"/>
+        </w:rPr>
+      </w:pPr>
+      <w:r>
+        <w:rPr>
+          <w:rFonts w:eastAsia="Times New Roman" w:cs="Times New Roman"/>
+          <w:color w:val="24292E"/>
+          <w:sz w:val="22"/>
+          <w:szCs w:val="22"/>
+        </w:rPr>
+        <w:t>Create a web page that a parent can use to</w:t>
+      </w:r>
+      <w:r>
+        <w:rPr>
+          <w:rFonts w:eastAsia="Times New Roman" w:cs="Times New Roman"/>
+          <w:color w:val="24292E"/>
+          <w:sz w:val="22"/>
+          <w:szCs w:val="22"/>
+        </w:rPr>
+        <w:t xml:space="preserve"> see if </w:t>
+      </w:r>
+      <w:r>
+        <w:rPr>
+          <w:rFonts w:eastAsia="Times New Roman" w:cs="Times New Roman"/>
+          <w:color w:val="24292E"/>
+          <w:sz w:val="22"/>
+          <w:szCs w:val="22"/>
+        </w:rPr>
+        <w:t>their</w:t>
+      </w:r>
+      <w:r>
+        <w:rPr>
+          <w:rFonts w:eastAsia="Times New Roman" w:cs="Times New Roman"/>
+          <w:color w:val="24292E"/>
+          <w:sz w:val="22"/>
+          <w:szCs w:val="22"/>
+        </w:rPr>
+        <w:t xml:space="preserve"> child can start kindergarten.</w:t>
+      </w:r>
+      <w:r>
+        <w:rPr>
+          <w:rFonts w:eastAsia="Times New Roman" w:cs="Times New Roman"/>
+          <w:color w:val="24292E"/>
+          <w:sz w:val="22"/>
+          <w:szCs w:val="22"/>
+        </w:rPr>
+        <w:t xml:space="preserve"> The page </w:t>
+      </w:r>
+      <w:r>
+        <w:rPr>
+          <w:rFonts w:eastAsia="Times New Roman" w:cs="Times New Roman"/>
+          <w:color w:val="24292E"/>
+          <w:sz w:val="22"/>
+          <w:szCs w:val="22"/>
+        </w:rPr>
+        <w:t>will</w:t>
+      </w:r>
+      <w:r>
+        <w:rPr>
+          <w:rFonts w:eastAsia="Times New Roman" w:cs="Times New Roman"/>
+          <w:color w:val="24292E"/>
+          <w:sz w:val="22"/>
+          <w:szCs w:val="22"/>
+        </w:rPr>
+        <w:t xml:space="preserve"> prompt for:</w:t>
       </w:r>
     </w:p>
     <w:p>
@@ -518,32 +958,36 @@
         <w:pStyle w:val="ListParagraph"/>
         <w:numPr>
           <w:ilvl w:val="0"/>
-          <w:numId w:val="15"/>
+          <w:numId w:val="22"/>
         </w:numPr>
         <w:shd w:val="clear" w:color="auto" w:fill="FFFFFF"/>
         <w:spacing w:before="120" w:after="120"/>
         <w:ind w:right="720"/>
         <w:rPr>
-          <w:szCs w:val="28"/>
-        </w:rPr>
-      </w:pPr>
-      <w:r>
-        <w:rPr>
-          <w:szCs w:val="28"/>
-        </w:rPr>
-        <w:t xml:space="preserve">Use </w:t>
-      </w:r>
-      <w:r>
-        <w:rPr>
-          <w:szCs w:val="28"/>
-        </w:rPr>
-        <w:t>prompts</w:t>
-      </w:r>
-      <w:r>
-        <w:rPr>
-          <w:szCs w:val="28"/>
-        </w:rPr>
-        <w:t xml:space="preserve"> to get the user’s input</w:t>
+          <w:sz w:val="22"/>
+          <w:szCs w:val="22"/>
+        </w:rPr>
+      </w:pPr>
+      <w:r>
+        <w:rPr>
+          <w:sz w:val="22"/>
+          <w:szCs w:val="22"/>
+        </w:rPr>
+        <w:t>The</w:t>
+      </w:r>
+      <w:r>
+        <w:rPr>
+          <w:sz w:val="22"/>
+          <w:szCs w:val="22"/>
+        </w:rPr>
+        <w:t xml:space="preserve"> child's age</w:t>
+      </w:r>
+      <w:r>
+        <w:rPr>
+          <w:sz w:val="22"/>
+          <w:szCs w:val="22"/>
+        </w:rPr>
+        <w:t xml:space="preserve"> (a number).</w:t>
       </w:r>
     </w:p>
     <w:p>
@@ -551,54 +995,227 @@
         <w:pStyle w:val="ListParagraph"/>
         <w:numPr>
           <w:ilvl w:val="0"/>
-          <w:numId w:val="15"/>
+          <w:numId w:val="22"/>
         </w:numPr>
         <w:shd w:val="clear" w:color="auto" w:fill="FFFFFF"/>
         <w:spacing w:before="120" w:after="120"/>
         <w:ind w:right="720"/>
         <w:rPr>
-          <w:szCs w:val="28"/>
-        </w:rPr>
-      </w:pPr>
-      <w:r>
-        <w:rPr>
-          <w:szCs w:val="28"/>
-        </w:rPr>
-        <w:t xml:space="preserve">Use </w:t>
-      </w:r>
-      <w:proofErr w:type="spellStart"/>
-      <w:r>
-        <w:rPr>
-          <w:rFonts w:ascii="Courier" w:hAnsi="Courier"/>
-          <w:szCs w:val="28"/>
-        </w:rPr>
-        <w:t>getElementById</w:t>
-      </w:r>
-      <w:proofErr w:type="spellEnd"/>
-      <w:r>
-        <w:rPr>
-          <w:szCs w:val="28"/>
-        </w:rPr>
-        <w:t xml:space="preserve"> and </w:t>
-      </w:r>
-      <w:proofErr w:type="spellStart"/>
-      <w:r>
-        <w:rPr>
-          <w:rFonts w:ascii="Courier" w:hAnsi="Courier"/>
-          <w:szCs w:val="28"/>
-        </w:rPr>
-        <w:t>innerHTML</w:t>
-      </w:r>
-      <w:proofErr w:type="spellEnd"/>
-      <w:r>
-        <w:rPr>
-          <w:szCs w:val="28"/>
-        </w:rPr>
-        <w:t xml:space="preserve"> to show the result on the web page.</w:t>
+          <w:sz w:val="22"/>
+          <w:szCs w:val="22"/>
+        </w:rPr>
+      </w:pPr>
+      <w:r>
+        <w:rPr>
+          <w:sz w:val="22"/>
+          <w:szCs w:val="22"/>
+        </w:rPr>
+        <w:t>W</w:t>
+      </w:r>
+      <w:r>
+        <w:rPr>
+          <w:sz w:val="22"/>
+          <w:szCs w:val="22"/>
+        </w:rPr>
+        <w:t>hether their birthday was before August 1st (</w:t>
+      </w:r>
+      <w:r>
+        <w:rPr>
+          <w:sz w:val="22"/>
+          <w:szCs w:val="22"/>
+        </w:rPr>
+        <w:t>yes</w:t>
+      </w:r>
+      <w:r>
+        <w:rPr>
+          <w:sz w:val="22"/>
+          <w:szCs w:val="22"/>
+        </w:rPr>
+        <w:t xml:space="preserve"> or </w:t>
+      </w:r>
+      <w:r>
+        <w:rPr>
+          <w:sz w:val="22"/>
+          <w:szCs w:val="22"/>
+        </w:rPr>
+        <w:t>no</w:t>
+      </w:r>
+      <w:r>
+        <w:rPr>
+          <w:sz w:val="22"/>
+          <w:szCs w:val="22"/>
+        </w:rPr>
+        <w:t>).</w:t>
       </w:r>
     </w:p>
     <w:p>
       <w:pPr>
+        <w:spacing w:before="120" w:after="120"/>
+        <w:rPr>
+          <w:rFonts w:eastAsia="Times New Roman" w:cs="Times New Roman"/>
+          <w:color w:val="24292E"/>
+          <w:sz w:val="22"/>
+          <w:szCs w:val="22"/>
+        </w:rPr>
+      </w:pPr>
+      <w:r>
+        <w:rPr>
+          <w:rFonts w:eastAsia="Times New Roman" w:cs="Times New Roman"/>
+          <w:color w:val="24292E"/>
+          <w:sz w:val="22"/>
+          <w:szCs w:val="22"/>
+        </w:rPr>
+        <w:t xml:space="preserve">If they are five, and their birthday was before August 1st, </w:t>
+      </w:r>
+      <w:r>
+        <w:rPr>
+          <w:rFonts w:eastAsia="Times New Roman" w:cs="Times New Roman"/>
+          <w:color w:val="24292E"/>
+          <w:sz w:val="22"/>
+          <w:szCs w:val="22"/>
+        </w:rPr>
+        <w:t xml:space="preserve">they can start kindergarten. </w:t>
+      </w:r>
+      <w:r>
+        <w:rPr>
+          <w:rFonts w:eastAsia="Times New Roman" w:cs="Times New Roman"/>
+          <w:color w:val="24292E"/>
+          <w:sz w:val="22"/>
+          <w:szCs w:val="22"/>
+        </w:rPr>
+        <w:t>Take the birthday into account as well as the age.</w:t>
+      </w:r>
+      <w:r>
+        <w:rPr>
+          <w:rFonts w:eastAsia="Times New Roman" w:cs="Times New Roman"/>
+          <w:color w:val="24292E"/>
+          <w:sz w:val="22"/>
+          <w:szCs w:val="22"/>
+        </w:rPr>
+        <w:t xml:space="preserve"> </w:t>
+      </w:r>
+      <w:r>
+        <w:rPr>
+          <w:rFonts w:eastAsia="Times New Roman" w:cs="Times New Roman"/>
+          <w:color w:val="24292E"/>
+          <w:sz w:val="22"/>
+          <w:szCs w:val="22"/>
+        </w:rPr>
+        <w:t>On the web page show one of the following:</w:t>
+      </w:r>
+    </w:p>
+    <w:p>
+      <w:pPr>
+        <w:pStyle w:val="ListParagraph"/>
+        <w:numPr>
+          <w:ilvl w:val="0"/>
+          <w:numId w:val="21"/>
+        </w:numPr>
+        <w:spacing w:before="120" w:after="120"/>
+        <w:rPr>
+          <w:rFonts w:eastAsia="Times New Roman" w:cs="Times New Roman"/>
+          <w:color w:val="24292E"/>
+          <w:sz w:val="22"/>
+          <w:szCs w:val="22"/>
+        </w:rPr>
+      </w:pPr>
+      <w:r>
+        <w:rPr>
+          <w:rFonts w:eastAsia="Times New Roman" w:cs="Times New Roman"/>
+          <w:color w:val="24292E"/>
+          <w:sz w:val="22"/>
+          <w:szCs w:val="22"/>
+        </w:rPr>
+        <w:t>"Start kindergarten"</w:t>
+      </w:r>
+    </w:p>
+    <w:p>
+      <w:pPr>
+        <w:pStyle w:val="ListParagraph"/>
+        <w:numPr>
+          <w:ilvl w:val="0"/>
+          <w:numId w:val="21"/>
+        </w:numPr>
+        <w:spacing w:before="120" w:after="120"/>
+        <w:rPr>
+          <w:rFonts w:eastAsia="Times New Roman" w:cs="Times New Roman"/>
+          <w:color w:val="24292E"/>
+          <w:sz w:val="22"/>
+          <w:szCs w:val="22"/>
+        </w:rPr>
+      </w:pPr>
+      <w:r>
+        <w:rPr>
+          <w:rFonts w:eastAsia="Times New Roman" w:cs="Times New Roman"/>
+          <w:color w:val="24292E"/>
+          <w:sz w:val="22"/>
+          <w:szCs w:val="22"/>
+        </w:rPr>
+        <w:t>"Too young"</w:t>
+      </w:r>
+    </w:p>
+    <w:p>
+      <w:pPr>
+        <w:pStyle w:val="ListParagraph"/>
+        <w:numPr>
+          <w:ilvl w:val="0"/>
+          <w:numId w:val="21"/>
+        </w:numPr>
+        <w:spacing w:before="120" w:after="120"/>
+        <w:rPr>
+          <w:rFonts w:eastAsia="Times New Roman" w:cs="Times New Roman"/>
+          <w:color w:val="24292E"/>
+          <w:sz w:val="22"/>
+          <w:szCs w:val="22"/>
+        </w:rPr>
+      </w:pPr>
+      <w:r>
+        <w:rPr>
+          <w:rFonts w:eastAsia="Times New Roman" w:cs="Times New Roman"/>
+          <w:color w:val="24292E"/>
+          <w:sz w:val="22"/>
+          <w:szCs w:val="22"/>
+        </w:rPr>
+        <w:t>"Too old"</w:t>
+      </w:r>
+    </w:p>
+    <w:p>
+      <w:pPr>
+        <w:rPr>
+          <w:rFonts w:eastAsia="Times New Roman" w:cs="Times New Roman"/>
+          <w:color w:val="24292E"/>
+        </w:rPr>
+      </w:pPr>
+      <w:r>
+        <w:rPr>
+          <w:rFonts w:eastAsia="Times New Roman" w:cs="Times New Roman"/>
+          <w:color w:val="24292E"/>
+        </w:rPr>
+        <w:br w:type="page"/>
+      </w:r>
+    </w:p>
+    <w:p>
+      <w:pPr>
+        <w:spacing w:before="120" w:after="120"/>
+        <w:rPr>
+          <w:rFonts w:eastAsia="Times New Roman" w:cs="Times New Roman"/>
+          <w:color w:val="24292E"/>
+        </w:rPr>
+      </w:pPr>
+      <w:r>
+        <w:rPr>
+          <w:rFonts w:eastAsia="Times New Roman" w:cs="Times New Roman"/>
+          <w:color w:val="24292E"/>
+        </w:rPr>
+        <w:lastRenderedPageBreak/>
+        <w:t xml:space="preserve">III. </w:t>
+      </w:r>
+      <w:bookmarkStart w:id="0" w:name="_GoBack"/>
+      <w:bookmarkEnd w:id="0"/>
+    </w:p>
+    <w:p>
+      <w:pPr>
+        <w:spacing w:before="120" w:after="120"/>
         <w:rPr>
           <w:sz w:val="28"/>
           <w:szCs w:val="28"/>
@@ -608,26 +1225,94 @@
     </w:p>
     <w:p>
       <w:pPr>
+        <w:spacing w:before="120" w:after="120"/>
+        <w:rPr>
+          <w:rFonts w:ascii="Arial" w:hAnsi="Arial" w:cs="Arial"/>
+          <w:b/>
+          <w:bCs/>
+        </w:rPr>
+      </w:pPr>
+      <w:r>
+        <w:rPr>
+          <w:rFonts w:ascii="Arial" w:hAnsi="Arial" w:cs="Arial"/>
+          <w:b/>
+          <w:bCs/>
+        </w:rPr>
+        <w:t>Submitting your lab work</w:t>
+      </w:r>
+      <w:r>
+        <w:rPr>
+          <w:rFonts w:ascii="Arial" w:hAnsi="Arial" w:cs="Arial"/>
+          <w:b/>
+          <w:bCs/>
+        </w:rPr>
+        <w:t xml:space="preserve"> on Moodle</w:t>
+      </w:r>
+    </w:p>
+    <w:p>
+      <w:pPr>
+        <w:spacing w:before="120" w:after="120"/>
         <w:rPr>
           <w:rFonts w:ascii="Arial" w:hAnsi="Arial" w:cs="Arial"/>
           <w:u w:val="single"/>
         </w:rPr>
       </w:pPr>
-      <w:r>
-        <w:rPr>
-          <w:rFonts w:ascii="Arial" w:hAnsi="Arial" w:cs="Arial"/>
-          <w:u w:val="single"/>
-        </w:rPr>
-        <w:t>Submitting your lab work</w:t>
-      </w:r>
     </w:p>
     <w:p>
       <w:pPr>
+        <w:spacing w:before="120" w:after="120"/>
         <w:rPr>
           <w:rFonts w:ascii="Arial" w:hAnsi="Arial" w:cs="Arial"/>
+          <w:sz w:val="22"/>
+          <w:szCs w:val="22"/>
           <w:u w:val="single"/>
         </w:rPr>
       </w:pPr>
+      <w:r>
+        <w:rPr>
+          <w:rFonts w:ascii="Arial" w:hAnsi="Arial" w:cs="Arial"/>
+          <w:sz w:val="22"/>
+          <w:szCs w:val="22"/>
+          <w:u w:val="single"/>
+        </w:rPr>
+        <w:t>Beta Version</w:t>
+      </w:r>
+    </w:p>
+    <w:p>
+      <w:pPr>
+        <w:spacing w:before="120" w:after="120"/>
+        <w:rPr>
+          <w:rFonts w:ascii="Arial" w:hAnsi="Arial" w:cs="Arial"/>
+          <w:sz w:val="22"/>
+          <w:szCs w:val="22"/>
+        </w:rPr>
+      </w:pPr>
+      <w:r>
+        <w:rPr>
+          <w:rFonts w:ascii="Arial" w:hAnsi="Arial" w:cs="Arial"/>
+          <w:sz w:val="22"/>
+          <w:szCs w:val="22"/>
+        </w:rPr>
+        <w:t xml:space="preserve">Post the following in the </w:t>
+      </w:r>
+      <w:r>
+        <w:rPr>
+          <w:rFonts w:ascii="Arial" w:hAnsi="Arial" w:cs="Arial"/>
+          <w:i/>
+          <w:iCs/>
+          <w:sz w:val="22"/>
+          <w:szCs w:val="22"/>
+        </w:rPr>
+        <w:t>Lab Beta forum</w:t>
+      </w:r>
+      <w:r>
+        <w:rPr>
+          <w:rFonts w:ascii="Arial" w:hAnsi="Arial" w:cs="Arial"/>
+          <w:sz w:val="22"/>
+          <w:szCs w:val="22"/>
+        </w:rPr>
+        <w:t>:</w:t>
+      </w:r>
     </w:p>
     <w:p>
       <w:pPr>
@@ -636,7 +1321,7 @@
           <w:ilvl w:val="0"/>
           <w:numId w:val="6"/>
         </w:numPr>
-        <w:spacing w:after="160" w:line="259" w:lineRule="auto"/>
+        <w:spacing w:before="120" w:after="120"/>
         <w:rPr>
           <w:rFonts w:ascii="Arial" w:hAnsi="Arial" w:cs="Arial"/>
           <w:sz w:val="22"/>
@@ -649,330 +1334,16 @@
           <w:sz w:val="22"/>
           <w:szCs w:val="22"/>
         </w:rPr>
-        <w:t>Beta Version and Code Review</w:t>
-      </w:r>
-    </w:p>
-    <w:p>
-      <w:pPr>
-        <w:pStyle w:val="ListParagraph"/>
-        <w:numPr>
-          <w:ilvl w:val="1"/>
-          <w:numId w:val="6"/>
-        </w:numPr>
-        <w:spacing w:after="160" w:line="259" w:lineRule="auto"/>
+        <w:t>The web pages you created for part 2.</w:t>
+      </w:r>
+      <w:r>
         <w:rPr>
           <w:rFonts w:ascii="Arial" w:hAnsi="Arial" w:cs="Arial"/>
           <w:sz w:val="22"/>
           <w:szCs w:val="22"/>
         </w:rPr>
-      </w:pPr>
-      <w:r>
-        <w:rPr>
-          <w:rFonts w:ascii="Arial" w:hAnsi="Arial" w:cs="Arial"/>
-          <w:sz w:val="22"/>
-          <w:szCs w:val="22"/>
-        </w:rPr>
-        <w:t xml:space="preserve">Zip the </w:t>
-      </w:r>
-      <w:r>
-        <w:rPr>
-          <w:rFonts w:ascii="Arial" w:hAnsi="Arial" w:cs="Arial"/>
-          <w:sz w:val="22"/>
-          <w:szCs w:val="22"/>
-        </w:rPr>
-        <w:t>entire tutorial.11/</w:t>
-      </w:r>
-      <w:r>
-        <w:rPr>
-          <w:rFonts w:ascii="Arial" w:hAnsi="Arial" w:cs="Arial"/>
-          <w:sz w:val="22"/>
-          <w:szCs w:val="22"/>
-        </w:rPr>
-        <w:t>tutorial</w:t>
-      </w:r>
-      <w:r>
-        <w:rPr>
-          <w:rFonts w:ascii="Arial" w:hAnsi="Arial" w:cs="Arial"/>
-          <w:sz w:val="22"/>
-          <w:szCs w:val="22"/>
-        </w:rPr>
-        <w:t xml:space="preserve"> folder</w:t>
-      </w:r>
-      <w:r>
-        <w:rPr>
-          <w:rFonts w:ascii="Arial" w:hAnsi="Arial" w:cs="Arial"/>
-          <w:sz w:val="22"/>
-          <w:szCs w:val="22"/>
-        </w:rPr>
-        <w:t xml:space="preserve"> (with just the code </w:t>
-      </w:r>
-      <w:r>
-        <w:rPr>
-          <w:rFonts w:ascii="Arial" w:hAnsi="Arial" w:cs="Arial"/>
-          <w:sz w:val="22"/>
-          <w:szCs w:val="22"/>
-        </w:rPr>
-        <w:t>you completed for</w:t>
-      </w:r>
-      <w:r>
-        <w:rPr>
-          <w:rFonts w:ascii="Arial" w:hAnsi="Arial" w:cs="Arial"/>
-          <w:sz w:val="22"/>
-          <w:szCs w:val="22"/>
-        </w:rPr>
-        <w:t xml:space="preserve"> the first half of tutorial 11).</w:t>
-      </w:r>
-    </w:p>
-    <w:p>
-      <w:pPr>
-        <w:pStyle w:val="ListParagraph"/>
-        <w:numPr>
-          <w:ilvl w:val="1"/>
-          <w:numId w:val="6"/>
-        </w:numPr>
-        <w:spacing w:after="160" w:line="259" w:lineRule="auto"/>
-        <w:rPr>
-          <w:rFonts w:ascii="Arial" w:hAnsi="Arial" w:cs="Arial"/>
-          <w:sz w:val="22"/>
-          <w:szCs w:val="22"/>
-        </w:rPr>
-      </w:pPr>
-      <w:r>
-        <w:rPr>
-          <w:rFonts w:ascii="Arial" w:hAnsi="Arial" w:cs="Arial"/>
-          <w:sz w:val="22"/>
-          <w:szCs w:val="22"/>
-        </w:rPr>
-        <w:t>Post the zip file</w:t>
-      </w:r>
-      <w:r>
-        <w:rPr>
-          <w:rFonts w:ascii="Arial" w:hAnsi="Arial" w:cs="Arial"/>
-          <w:sz w:val="22"/>
-          <w:szCs w:val="22"/>
-        </w:rPr>
-        <w:t xml:space="preserve"> above</w:t>
-      </w:r>
-      <w:r>
-        <w:rPr>
-          <w:rFonts w:ascii="Arial" w:hAnsi="Arial" w:cs="Arial"/>
-          <w:sz w:val="22"/>
-          <w:szCs w:val="22"/>
-        </w:rPr>
-        <w:t xml:space="preserve"> </w:t>
-      </w:r>
-      <w:r>
-        <w:rPr>
-          <w:rFonts w:ascii="Arial" w:hAnsi="Arial" w:cs="Arial"/>
-          <w:sz w:val="22"/>
-          <w:szCs w:val="22"/>
-          <w:u w:val="single"/>
-        </w:rPr>
-        <w:t>and</w:t>
-      </w:r>
-      <w:r>
-        <w:rPr>
-          <w:rFonts w:ascii="Arial" w:hAnsi="Arial" w:cs="Arial"/>
-          <w:sz w:val="22"/>
-          <w:szCs w:val="22"/>
-        </w:rPr>
-        <w:t xml:space="preserve"> your completed web page from part 2</w:t>
-      </w:r>
-      <w:r>
-        <w:rPr>
-          <w:rFonts w:ascii="Arial" w:hAnsi="Arial" w:cs="Arial"/>
-          <w:sz w:val="22"/>
-          <w:szCs w:val="22"/>
-        </w:rPr>
-        <w:t xml:space="preserve"> </w:t>
-      </w:r>
-      <w:r>
-        <w:rPr>
-          <w:rFonts w:ascii="Arial" w:hAnsi="Arial" w:cs="Arial"/>
-          <w:sz w:val="22"/>
-          <w:szCs w:val="22"/>
-        </w:rPr>
-        <w:t xml:space="preserve">in the </w:t>
-      </w:r>
-      <w:r>
-        <w:rPr>
-          <w:rFonts w:ascii="Arial" w:hAnsi="Arial" w:cs="Arial"/>
-          <w:i/>
-          <w:sz w:val="22"/>
-          <w:szCs w:val="22"/>
-        </w:rPr>
-        <w:t>Lab 3</w:t>
-      </w:r>
-      <w:r>
-        <w:rPr>
-          <w:rFonts w:ascii="Arial" w:hAnsi="Arial" w:cs="Arial"/>
-          <w:i/>
-          <w:sz w:val="22"/>
-          <w:szCs w:val="22"/>
-        </w:rPr>
-        <w:t xml:space="preserve"> Beta + </w:t>
-      </w:r>
-      <w:r>
-        <w:rPr>
-          <w:rFonts w:ascii="Arial" w:hAnsi="Arial" w:cs="Arial"/>
-          <w:i/>
-          <w:sz w:val="22"/>
-          <w:szCs w:val="22"/>
-        </w:rPr>
-        <w:t>Discussion</w:t>
-      </w:r>
-      <w:r>
-        <w:rPr>
-          <w:rFonts w:ascii="Arial" w:hAnsi="Arial" w:cs="Arial"/>
-          <w:sz w:val="22"/>
-          <w:szCs w:val="22"/>
-        </w:rPr>
-        <w:t xml:space="preserve"> forum so a lab partner can review it for you.</w:t>
-      </w:r>
-    </w:p>
-    <w:p>
-      <w:pPr>
-        <w:pStyle w:val="ListParagraph"/>
-        <w:numPr>
-          <w:ilvl w:val="1"/>
-          <w:numId w:val="6"/>
-        </w:numPr>
-        <w:spacing w:after="160" w:line="259" w:lineRule="auto"/>
-        <w:rPr>
-          <w:rFonts w:ascii="Arial" w:hAnsi="Arial" w:cs="Arial"/>
-          <w:sz w:val="22"/>
-          <w:szCs w:val="22"/>
-        </w:rPr>
-      </w:pPr>
-      <w:r>
-        <w:rPr>
-          <w:rFonts w:ascii="Arial" w:hAnsi="Arial" w:cs="Arial"/>
-          <w:sz w:val="22"/>
-          <w:szCs w:val="22"/>
-        </w:rPr>
-        <w:t xml:space="preserve">Review one of your lab partners’ </w:t>
-      </w:r>
-      <w:r>
-        <w:rPr>
-          <w:rFonts w:ascii="Arial" w:hAnsi="Arial" w:cs="Arial"/>
-          <w:sz w:val="22"/>
-          <w:szCs w:val="22"/>
-        </w:rPr>
-        <w:t>lab assignments</w:t>
-      </w:r>
-      <w:r>
-        <w:rPr>
-          <w:rFonts w:ascii="Arial" w:hAnsi="Arial" w:cs="Arial"/>
-          <w:sz w:val="22"/>
-          <w:szCs w:val="22"/>
-        </w:rPr>
-        <w:t xml:space="preserve"> </w:t>
-      </w:r>
-      <w:r>
-        <w:rPr>
-          <w:rFonts w:ascii="Arial" w:hAnsi="Arial" w:cs="Arial"/>
-          <w:sz w:val="22"/>
-          <w:szCs w:val="22"/>
-        </w:rPr>
-        <w:t xml:space="preserve">using the Code Review Form provided </w:t>
-      </w:r>
-      <w:r>
-        <w:rPr>
-          <w:rFonts w:ascii="Arial" w:hAnsi="Arial" w:cs="Arial"/>
-          <w:sz w:val="22"/>
-          <w:szCs w:val="22"/>
-        </w:rPr>
-        <w:t xml:space="preserve">and post the review in the </w:t>
-      </w:r>
-      <w:r>
-        <w:rPr>
-          <w:rFonts w:ascii="Arial" w:hAnsi="Arial" w:cs="Arial"/>
-          <w:i/>
-          <w:sz w:val="22"/>
-          <w:szCs w:val="22"/>
-        </w:rPr>
-        <w:t>Lab 3</w:t>
-      </w:r>
-      <w:r>
-        <w:rPr>
-          <w:rFonts w:ascii="Arial" w:hAnsi="Arial" w:cs="Arial"/>
-          <w:i/>
-          <w:sz w:val="22"/>
-          <w:szCs w:val="22"/>
-        </w:rPr>
-        <w:t xml:space="preserve"> Beta + </w:t>
-      </w:r>
-      <w:r>
-        <w:rPr>
-          <w:rFonts w:ascii="Arial" w:hAnsi="Arial" w:cs="Arial"/>
-          <w:i/>
-          <w:sz w:val="22"/>
-          <w:szCs w:val="22"/>
-        </w:rPr>
-        <w:t>Discussion</w:t>
-      </w:r>
-      <w:r>
-        <w:rPr>
-          <w:rFonts w:ascii="Arial" w:hAnsi="Arial" w:cs="Arial"/>
-          <w:sz w:val="22"/>
-          <w:szCs w:val="22"/>
-        </w:rPr>
-        <w:t xml:space="preserve"> </w:t>
-      </w:r>
-      <w:r>
-        <w:rPr>
-          <w:rFonts w:ascii="Arial" w:hAnsi="Arial" w:cs="Arial"/>
-          <w:sz w:val="22"/>
-          <w:szCs w:val="22"/>
-        </w:rPr>
-        <w:t>forum.</w:t>
-      </w:r>
-    </w:p>
-    <w:p>
-      <w:pPr>
-        <w:pStyle w:val="ListParagraph"/>
-        <w:numPr>
-          <w:ilvl w:val="1"/>
-          <w:numId w:val="6"/>
-        </w:numPr>
-        <w:spacing w:after="160" w:line="259" w:lineRule="auto"/>
-        <w:rPr>
-          <w:rFonts w:ascii="Arial" w:hAnsi="Arial" w:cs="Arial"/>
-          <w:sz w:val="22"/>
-          <w:szCs w:val="22"/>
-        </w:rPr>
-      </w:pPr>
-      <w:r>
-        <w:rPr>
-          <w:rFonts w:ascii="Arial" w:hAnsi="Arial" w:cs="Arial"/>
-          <w:sz w:val="22"/>
-          <w:szCs w:val="22"/>
-        </w:rPr>
-        <w:t>Submit a copy of the</w:t>
-      </w:r>
-      <w:r>
-        <w:rPr>
-          <w:rFonts w:ascii="Arial" w:hAnsi="Arial" w:cs="Arial"/>
-          <w:sz w:val="22"/>
-          <w:szCs w:val="22"/>
-        </w:rPr>
-        <w:t xml:space="preserve"> code review above to the Lab 3</w:t>
-      </w:r>
-      <w:r>
-        <w:rPr>
-          <w:rFonts w:ascii="Arial" w:hAnsi="Arial" w:cs="Arial"/>
-          <w:sz w:val="22"/>
-          <w:szCs w:val="22"/>
-        </w:rPr>
-        <w:t xml:space="preserve"> Code Review assignment.</w:t>
-      </w:r>
-      <w:r>
-        <w:rPr>
-          <w:rFonts w:ascii="Arial" w:hAnsi="Arial" w:cs="Arial"/>
-          <w:sz w:val="22"/>
-          <w:szCs w:val="22"/>
-        </w:rPr>
         <w:br/>
+        <w:t>(Zip the files for you web pages and attach them to the post.)</w:t>
       </w:r>
     </w:p>
     <w:p>
@@ -982,7 +1353,7 @@
           <w:ilvl w:val="0"/>
           <w:numId w:val="6"/>
         </w:numPr>
-        <w:spacing w:after="160" w:line="259" w:lineRule="auto"/>
+        <w:spacing w:before="120" w:after="120"/>
         <w:rPr>
           <w:rFonts w:ascii="Arial" w:hAnsi="Arial" w:cs="Arial"/>
           <w:sz w:val="22"/>
@@ -995,120 +1366,76 @@
           <w:sz w:val="22"/>
           <w:szCs w:val="22"/>
         </w:rPr>
-        <w:t>Production Version</w:t>
+        <w:t xml:space="preserve">A code review of your lab partner’s web page for part 2. </w:t>
+      </w:r>
+      <w:r>
+        <w:rPr>
+          <w:rFonts w:ascii="Arial" w:hAnsi="Arial" w:cs="Arial"/>
+          <w:sz w:val="22"/>
+          <w:szCs w:val="22"/>
+        </w:rPr>
+        <w:br/>
+        <w:t>(</w:t>
+      </w:r>
+      <w:r>
+        <w:rPr>
+          <w:rFonts w:ascii="Arial" w:hAnsi="Arial" w:cs="Arial"/>
+          <w:sz w:val="22"/>
+          <w:szCs w:val="22"/>
+        </w:rPr>
+        <w:t xml:space="preserve">Review one of your lab partners’ web pages </w:t>
+      </w:r>
+      <w:r>
+        <w:rPr>
+          <w:rFonts w:ascii="Arial" w:hAnsi="Arial" w:cs="Arial"/>
+          <w:sz w:val="22"/>
+          <w:szCs w:val="22"/>
+        </w:rPr>
+        <w:t>using the Code Review Form provided.)</w:t>
       </w:r>
     </w:p>
     <w:p>
       <w:pPr>
         <w:pStyle w:val="ListParagraph"/>
-        <w:numPr>
-          <w:ilvl w:val="1"/>
-          <w:numId w:val="6"/>
-        </w:numPr>
-        <w:spacing w:after="160" w:line="259" w:lineRule="auto"/>
+        <w:spacing w:before="120" w:after="120"/>
+        <w:ind w:left="360"/>
         <w:rPr>
           <w:rFonts w:ascii="Arial" w:hAnsi="Arial" w:cs="Arial"/>
           <w:sz w:val="22"/>
           <w:szCs w:val="22"/>
         </w:rPr>
       </w:pPr>
-      <w:r>
-        <w:rPr>
-          <w:rFonts w:ascii="Arial" w:hAnsi="Arial" w:cs="Arial"/>
-          <w:sz w:val="22"/>
-          <w:szCs w:val="22"/>
-        </w:rPr>
-        <w:t>Based on the review and helpful advice from your lab partner</w:t>
-      </w:r>
-      <w:r>
-        <w:rPr>
-          <w:rFonts w:ascii="Arial" w:hAnsi="Arial" w:cs="Arial"/>
-          <w:sz w:val="22"/>
-          <w:szCs w:val="22"/>
-        </w:rPr>
-        <w:t>s</w:t>
-      </w:r>
-      <w:r>
-        <w:rPr>
-          <w:rFonts w:ascii="Arial" w:hAnsi="Arial" w:cs="Arial"/>
-          <w:sz w:val="22"/>
-          <w:szCs w:val="22"/>
-        </w:rPr>
-        <w:t xml:space="preserve">, you may revise your </w:t>
-      </w:r>
-      <w:r>
-        <w:rPr>
-          <w:rFonts w:ascii="Arial" w:hAnsi="Arial" w:cs="Arial"/>
-          <w:sz w:val="22"/>
-          <w:szCs w:val="22"/>
-        </w:rPr>
-        <w:t>code</w:t>
-      </w:r>
-      <w:r>
-        <w:rPr>
-          <w:rFonts w:ascii="Arial" w:hAnsi="Arial" w:cs="Arial"/>
-          <w:sz w:val="22"/>
-          <w:szCs w:val="22"/>
-        </w:rPr>
-        <w:t xml:space="preserve">. On the code review </w:t>
-      </w:r>
-      <w:r>
-        <w:rPr>
-          <w:rFonts w:ascii="Arial" w:hAnsi="Arial" w:cs="Arial"/>
-          <w:sz w:val="22"/>
-          <w:szCs w:val="22"/>
-        </w:rPr>
-        <w:t xml:space="preserve">you got </w:t>
-      </w:r>
-      <w:r>
-        <w:rPr>
-          <w:rFonts w:ascii="Arial" w:hAnsi="Arial" w:cs="Arial"/>
-          <w:sz w:val="22"/>
-          <w:szCs w:val="22"/>
-        </w:rPr>
-        <w:t xml:space="preserve">from your lab partner, </w:t>
-      </w:r>
-      <w:r>
-        <w:rPr>
-          <w:rFonts w:ascii="Arial" w:hAnsi="Arial" w:cs="Arial"/>
-          <w:sz w:val="22"/>
-          <w:szCs w:val="22"/>
-        </w:rPr>
-        <w:t>fill out</w:t>
-      </w:r>
-      <w:r>
-        <w:rPr>
-          <w:rFonts w:ascii="Arial" w:hAnsi="Arial" w:cs="Arial"/>
-          <w:sz w:val="22"/>
-          <w:szCs w:val="22"/>
-        </w:rPr>
-        <w:t xml:space="preserve"> the “Production” column</w:t>
-      </w:r>
-      <w:r>
-        <w:rPr>
-          <w:rFonts w:ascii="Arial" w:hAnsi="Arial" w:cs="Arial"/>
-          <w:sz w:val="22"/>
-          <w:szCs w:val="22"/>
-        </w:rPr>
-        <w:t xml:space="preserve"> to show what you revised</w:t>
-      </w:r>
-      <w:r>
-        <w:rPr>
-          <w:rFonts w:ascii="Arial" w:hAnsi="Arial" w:cs="Arial"/>
-          <w:sz w:val="22"/>
-          <w:szCs w:val="22"/>
-        </w:rPr>
-        <w:t>.</w:t>
-      </w:r>
     </w:p>
     <w:p>
       <w:pPr>
         <w:pStyle w:val="ListParagraph"/>
+        <w:spacing w:before="120" w:after="120"/>
+        <w:ind w:left="0"/>
+        <w:rPr>
+          <w:rFonts w:ascii="Arial" w:hAnsi="Arial" w:cs="Arial"/>
+          <w:sz w:val="22"/>
+          <w:szCs w:val="22"/>
+          <w:u w:val="single"/>
+        </w:rPr>
+      </w:pPr>
+      <w:r>
+        <w:rPr>
+          <w:rFonts w:ascii="Arial" w:hAnsi="Arial" w:cs="Arial"/>
+          <w:sz w:val="22"/>
+          <w:szCs w:val="22"/>
+          <w:u w:val="single"/>
+        </w:rPr>
+        <w:t>Code Review</w:t>
+      </w:r>
+    </w:p>
+    <w:p>
+      <w:pPr>
+        <w:pStyle w:val="ListParagraph"/>
         <w:numPr>
-          <w:ilvl w:val="1"/>
-          <w:numId w:val="6"/>
+          <w:ilvl w:val="0"/>
+          <w:numId w:val="17"/>
         </w:numPr>
-        <w:spacing w:after="160" w:line="259" w:lineRule="auto"/>
+        <w:spacing w:before="120" w:after="120"/>
         <w:rPr>
           <w:rFonts w:ascii="Arial" w:hAnsi="Arial" w:cs="Arial"/>
           <w:sz w:val="22"/>
@@ -1121,24 +1448,61 @@
           <w:sz w:val="22"/>
           <w:szCs w:val="22"/>
         </w:rPr>
-        <w:t>Submit</w:t>
-      </w:r>
-      <w:r>
-        <w:rPr>
-          <w:rFonts w:ascii="Arial" w:hAnsi="Arial" w:cs="Arial"/>
-          <w:sz w:val="22"/>
-          <w:szCs w:val="22"/>
-        </w:rPr>
-        <w:t xml:space="preserve"> the following to the </w:t>
+        <w:t xml:space="preserve">Submit a copy of the code review above to the </w:t>
       </w:r>
       <w:r>
         <w:rPr>
           <w:rFonts w:ascii="Arial" w:hAnsi="Arial" w:cs="Arial"/>
           <w:i/>
-          <w:sz w:val="22"/>
-          <w:szCs w:val="22"/>
-        </w:rPr>
-        <w:t>Lab 3</w:t>
+          <w:iCs/>
+          <w:sz w:val="22"/>
+          <w:szCs w:val="22"/>
+        </w:rPr>
+        <w:t>Lab Code Review assignment</w:t>
+      </w:r>
+      <w:r>
+        <w:rPr>
+          <w:rFonts w:ascii="Arial" w:hAnsi="Arial" w:cs="Arial"/>
+          <w:sz w:val="22"/>
+          <w:szCs w:val="22"/>
+        </w:rPr>
+        <w:t>.</w:t>
+      </w:r>
+      <w:r>
+        <w:rPr>
+          <w:rFonts w:ascii="Arial" w:hAnsi="Arial" w:cs="Arial"/>
+          <w:sz w:val="22"/>
+          <w:szCs w:val="22"/>
+        </w:rPr>
+        <w:br/>
+      </w:r>
+    </w:p>
+    <w:p>
+      <w:pPr>
+        <w:spacing w:before="120" w:after="120"/>
+        <w:rPr>
+          <w:rFonts w:ascii="Arial" w:hAnsi="Arial" w:cs="Arial"/>
+          <w:sz w:val="22"/>
+          <w:szCs w:val="22"/>
+        </w:rPr>
+      </w:pPr>
+      <w:r>
+        <w:rPr>
+          <w:rFonts w:ascii="Arial" w:hAnsi="Arial" w:cs="Arial"/>
+          <w:sz w:val="22"/>
+          <w:szCs w:val="22"/>
+          <w:u w:val="single"/>
+        </w:rPr>
+        <w:t>Production Version</w:t>
+      </w:r>
+      <w:r>
+        <w:rPr>
+          <w:rFonts w:ascii="Arial" w:hAnsi="Arial" w:cs="Arial"/>
+          <w:sz w:val="22"/>
+          <w:szCs w:val="22"/>
+        </w:rPr>
+        <w:br/>
+        <w:t xml:space="preserve">Based on the review and helpful advice from your lab partner, you may revise your web page. On the code review from your lab partner, complete the “Production” column to show what you revised. Upload the following to the </w:t>
       </w:r>
       <w:r>
         <w:rPr>
@@ -1147,7 +1511,7 @@
           <w:sz w:val="22"/>
           <w:szCs w:val="22"/>
         </w:rPr>
-        <w:t xml:space="preserve"> Production </w:t>
+        <w:t>Lab Production Version</w:t>
       </w:r>
       <w:r>
         <w:rPr>
@@ -1155,17 +1519,25 @@
           <w:sz w:val="22"/>
           <w:szCs w:val="22"/>
         </w:rPr>
-        <w:t>assignment:</w:t>
+        <w:t xml:space="preserve"> assignment</w:t>
+      </w:r>
+      <w:r>
+        <w:rPr>
+          <w:rFonts w:ascii="Arial" w:hAnsi="Arial" w:cs="Arial"/>
+          <w:sz w:val="22"/>
+          <w:szCs w:val="22"/>
+        </w:rPr>
+        <w:t>:</w:t>
       </w:r>
     </w:p>
     <w:p>
       <w:pPr>
         <w:pStyle w:val="ListParagraph"/>
         <w:numPr>
-          <w:ilvl w:val="2"/>
-          <w:numId w:val="6"/>
+          <w:ilvl w:val="0"/>
+          <w:numId w:val="18"/>
         </w:numPr>
-        <w:spacing w:after="160" w:line="259" w:lineRule="auto"/>
+        <w:spacing w:before="120" w:after="120"/>
         <w:rPr>
           <w:rFonts w:ascii="Arial" w:hAnsi="Arial" w:cs="Arial"/>
           <w:sz w:val="22"/>
@@ -1178,7 +1550,7 @@
           <w:sz w:val="22"/>
           <w:szCs w:val="22"/>
         </w:rPr>
-        <w:t xml:space="preserve">Your zipped </w:t>
+        <w:t>A</w:t>
       </w:r>
       <w:r>
         <w:rPr>
@@ -1186,33 +1558,17 @@
           <w:sz w:val="22"/>
           <w:szCs w:val="22"/>
         </w:rPr>
-        <w:t>t</w:t>
-      </w:r>
-      <w:r>
-        <w:rPr>
-          <w:rFonts w:ascii="Arial" w:hAnsi="Arial" w:cs="Arial"/>
-          <w:sz w:val="22"/>
-          <w:szCs w:val="22"/>
-        </w:rPr>
-        <w:t>utorial folder from Part 1</w:t>
-      </w:r>
-      <w:r>
-        <w:rPr>
-          <w:rFonts w:ascii="Arial" w:hAnsi="Arial" w:cs="Arial"/>
-          <w:sz w:val="22"/>
-          <w:szCs w:val="22"/>
-        </w:rPr>
-        <w:t xml:space="preserve"> </w:t>
+        <w:t xml:space="preserve"> Word document containing all the code you ran for part 1.</w:t>
       </w:r>
     </w:p>
     <w:p>
       <w:pPr>
         <w:pStyle w:val="ListParagraph"/>
         <w:numPr>
-          <w:ilvl w:val="2"/>
-          <w:numId w:val="6"/>
+          <w:ilvl w:val="0"/>
+          <w:numId w:val="18"/>
         </w:numPr>
-        <w:spacing w:after="160" w:line="259" w:lineRule="auto"/>
+        <w:spacing w:before="120" w:after="120"/>
         <w:rPr>
           <w:rFonts w:ascii="Arial" w:hAnsi="Arial" w:cs="Arial"/>
           <w:sz w:val="22"/>
@@ -1225,18 +1581,17 @@
           <w:sz w:val="22"/>
           <w:szCs w:val="22"/>
         </w:rPr>
-        <w:lastRenderedPageBreak/>
-        <w:t>Your web page from part 2</w:t>
+        <w:t>The web pages you created for part 2.</w:t>
       </w:r>
     </w:p>
     <w:p>
       <w:pPr>
         <w:pStyle w:val="ListParagraph"/>
         <w:numPr>
-          <w:ilvl w:val="2"/>
-          <w:numId w:val="6"/>
+          <w:ilvl w:val="0"/>
+          <w:numId w:val="18"/>
         </w:numPr>
-        <w:spacing w:after="160" w:line="259" w:lineRule="auto"/>
+        <w:spacing w:before="120" w:after="120"/>
         <w:rPr>
           <w:rFonts w:ascii="Arial" w:hAnsi="Arial" w:cs="Arial"/>
           <w:sz w:val="22"/>
@@ -1256,8 +1611,9 @@
           <w:rFonts w:ascii="Arial" w:hAnsi="Arial" w:cs="Arial"/>
           <w:sz w:val="22"/>
           <w:szCs w:val="22"/>
-        </w:rPr>
-        <w:t xml:space="preserve">from </w:t>
+          <w:u w:val="single"/>
+        </w:rPr>
+        <w:t>from</w:t>
       </w:r>
       <w:r>
         <w:rPr>
@@ -1265,7 +1621,7 @@
           <w:sz w:val="22"/>
           <w:szCs w:val="22"/>
         </w:rPr>
-        <w:t xml:space="preserve">your lab partner (after you </w:t>
+        <w:t xml:space="preserve"> </w:t>
       </w:r>
       <w:r>
         <w:rPr>
@@ -1273,7 +1629,7 @@
           <w:sz w:val="22"/>
           <w:szCs w:val="22"/>
         </w:rPr>
-        <w:t xml:space="preserve">have </w:t>
+        <w:t xml:space="preserve">your lab partner </w:t>
       </w:r>
       <w:r>
         <w:rPr>
@@ -1281,15 +1637,16 @@
           <w:sz w:val="22"/>
           <w:szCs w:val="22"/>
         </w:rPr>
-        <w:t>co</w:t>
+        <w:t xml:space="preserve">with the </w:t>
       </w:r>
       <w:r>
         <w:rPr>
           <w:rFonts w:ascii="Arial" w:hAnsi="Arial" w:cs="Arial"/>
           <w:sz w:val="22"/>
           <w:szCs w:val="22"/>
-        </w:rPr>
-        <w:t>mplete</w:t>
+          <w:u w:val="single"/>
+        </w:rPr>
+        <w:t>“Prod” column filled in by you</w:t>
       </w:r>
       <w:r>
         <w:rPr>
@@ -1297,15 +1654,7 @@
           <w:sz w:val="22"/>
           <w:szCs w:val="22"/>
         </w:rPr>
-        <w:t>d</w:t>
-      </w:r>
-      <w:r>
-        <w:rPr>
-          <w:rFonts w:ascii="Arial" w:hAnsi="Arial" w:cs="Arial"/>
-          <w:sz w:val="22"/>
-          <w:szCs w:val="22"/>
-        </w:rPr>
-        <w:t xml:space="preserve"> the “Production” column)</w:t>
+        <w:t>.</w:t>
       </w:r>
     </w:p>
     <w:sectPr>
@@ -1607,6 +1956,119 @@
     </w:lvl>
   </w:abstractNum>
   <w:abstractNum w:abstractNumId="2" w15:restartNumberingAfterBreak="0">
+    <w:nsid w:val="06620122"/>
+    <w:multiLevelType w:val="hybridMultilevel"/>
+    <w:tmpl w:val="2FA66DEA"/>
+    <w:lvl w:ilvl="0" w:tplc="04090001">
+      <w:start w:val="1"/>
+      <w:numFmt w:val="bullet"/>
+      <w:lvlText w:val=""/>
+      <w:lvlJc w:val="left"/>
+      <w:pPr>
+        <w:ind w:left="787" w:hanging="360"/>
+      </w:pPr>
+      <w:rPr>
+        <w:rFonts w:ascii="Symbol" w:hAnsi="Symbol" w:hint="default"/>
+      </w:rPr>
+    </w:lvl>
+    <w:lvl w:ilvl="1" w:tplc="04090003" w:tentative="1">
+      <w:start w:val="1"/>
+      <w:numFmt w:val="bullet"/>
+      <w:lvlText w:val="o"/>
+      <w:lvlJc w:val="left"/>
+      <w:pPr>
+        <w:ind w:left="1507" w:hanging="360"/>
+      </w:pPr>
+      <w:rPr>
+        <w:rFonts w:ascii="Courier New" w:hAnsi="Courier New" w:cs="Courier New" w:hint="default"/>
+      </w:rPr>
+    </w:lvl>
+    <w:lvl w:ilvl="2" w:tplc="04090005" w:tentative="1">
+      <w:start w:val="1"/>
+      <w:numFmt w:val="bullet"/>
+      <w:lvlText w:val=""/>
+      <w:lvlJc w:val="left"/>
+      <w:pPr>
+        <w:ind w:left="2227" w:hanging="360"/>
+      </w:pPr>
+      <w:rPr>
+        <w:rFonts w:ascii="Wingdings" w:hAnsi="Wingdings" w:hint="default"/>
+      </w:rPr>
+    </w:lvl>
+    <w:lvl w:ilvl="3" w:tplc="04090001" w:tentative="1">
+      <w:start w:val="1"/>
+      <w:numFmt w:val="bullet"/>
+      <w:lvlText w:val=""/>
+      <w:lvlJc w:val="left"/>
+      <w:pPr>
+        <w:ind w:left="2947" w:hanging="360"/>
+      </w:pPr>
+      <w:rPr>
+        <w:rFonts w:ascii="Symbol" w:hAnsi="Symbol" w:hint="default"/>
+      </w:rPr>
+    </w:lvl>
+    <w:lvl w:ilvl="4" w:tplc="04090003" w:tentative="1">
+      <w:start w:val="1"/>
+      <w:numFmt w:val="bullet"/>
+      <w:lvlText w:val="o"/>
+      <w:lvlJc w:val="left"/>
+      <w:pPr>
+        <w:ind w:left="3667" w:hanging="360"/>
+      </w:pPr>
+      <w:rPr>
+        <w:rFonts w:ascii="Courier New" w:hAnsi="Courier New" w:cs="Courier New" w:hint="default"/>
+      </w:rPr>
+    </w:lvl>
+    <w:lvl w:ilvl="5" w:tplc="04090005" w:tentative="1">
+      <w:start w:val="1"/>
+      <w:numFmt w:val="bullet"/>
+      <w:lvlText w:val=""/>
+      <w:lvlJc w:val="left"/>
+      <w:pPr>
+        <w:ind w:left="4387" w:hanging="360"/>
+      </w:pPr>
+      <w:rPr>
+        <w:rFonts w:ascii="Wingdings" w:hAnsi="Wingdings" w:hint="default"/>
+      </w:rPr>
+    </w:lvl>
+    <w:lvl w:ilvl="6" w:tplc="04090001" w:tentative="1">
+      <w:start w:val="1"/>
+      <w:numFmt w:val="bullet"/>
+      <w:lvlText w:val=""/>
+      <w:lvlJc w:val="left"/>
+      <w:pPr>
+        <w:ind w:left="5107" w:hanging="360"/>
+      </w:pPr>
+      <w:rPr>
+        <w:rFonts w:ascii="Symbol" w:hAnsi="Symbol" w:hint="default"/>
+      </w:rPr>
+    </w:lvl>
+    <w:lvl w:ilvl="7" w:tplc="04090003" w:tentative="1">
+      <w:start w:val="1"/>
+      <w:numFmt w:val="bullet"/>
+      <w:lvlText w:val="o"/>
+      <w:lvlJc w:val="left"/>
+      <w:pPr>
+        <w:ind w:left="5827" w:hanging="360"/>
+      </w:pPr>
+      <w:rPr>
+        <w:rFonts w:ascii="Courier New" w:hAnsi="Courier New" w:cs="Courier New" w:hint="default"/>
+      </w:rPr>
+    </w:lvl>
+    <w:lvl w:ilvl="8" w:tplc="04090005" w:tentative="1">
+      <w:start w:val="1"/>
+      <w:numFmt w:val="bullet"/>
+      <w:lvlText w:val=""/>
+      <w:lvlJc w:val="left"/>
+      <w:pPr>
+        <w:ind w:left="6547" w:hanging="360"/>
+      </w:pPr>
+      <w:rPr>
+        <w:rFonts w:ascii="Wingdings" w:hAnsi="Wingdings" w:hint="default"/>
+      </w:rPr>
+    </w:lvl>
+  </w:abstractNum>
+  <w:abstractNum w:abstractNumId="3" w15:restartNumberingAfterBreak="0">
     <w:nsid w:val="0A5872C9"/>
     <w:multiLevelType w:val="hybridMultilevel"/>
     <w:tmpl w:val="B1662FF4"/>
@@ -1692,7 +2154,7 @@
       </w:pPr>
     </w:lvl>
   </w:abstractNum>
-  <w:abstractNum w:abstractNumId="3" w15:restartNumberingAfterBreak="0">
+  <w:abstractNum w:abstractNumId="4" w15:restartNumberingAfterBreak="0">
     <w:nsid w:val="12672D84"/>
     <w:multiLevelType w:val="hybridMultilevel"/>
     <w:tmpl w:val="D82CC6F8"/>
@@ -1805,7 +2267,120 @@
       </w:rPr>
     </w:lvl>
   </w:abstractNum>
-  <w:abstractNum w:abstractNumId="4" w15:restartNumberingAfterBreak="0">
+  <w:abstractNum w:abstractNumId="5" w15:restartNumberingAfterBreak="0">
+    <w:nsid w:val="127C5FE8"/>
+    <w:multiLevelType w:val="hybridMultilevel"/>
+    <w:tmpl w:val="188E745C"/>
+    <w:lvl w:ilvl="0" w:tplc="04090001">
+      <w:start w:val="1"/>
+      <w:numFmt w:val="bullet"/>
+      <w:lvlText w:val=""/>
+      <w:lvlJc w:val="left"/>
+      <w:pPr>
+        <w:ind w:left="720" w:hanging="360"/>
+      </w:pPr>
+      <w:rPr>
+        <w:rFonts w:ascii="Symbol" w:hAnsi="Symbol" w:hint="default"/>
+      </w:rPr>
+    </w:lvl>
+    <w:lvl w:ilvl="1" w:tplc="04090003" w:tentative="1">
+      <w:start w:val="1"/>
+      <w:numFmt w:val="bullet"/>
+      <w:lvlText w:val="o"/>
+      <w:lvlJc w:val="left"/>
+      <w:pPr>
+        <w:ind w:left="1440" w:hanging="360"/>
+      </w:pPr>
+      <w:rPr>
+        <w:rFonts w:ascii="Courier New" w:hAnsi="Courier New" w:cs="Courier New" w:hint="default"/>
+      </w:rPr>
+    </w:lvl>
+    <w:lvl w:ilvl="2" w:tplc="04090005" w:tentative="1">
+      <w:start w:val="1"/>
+      <w:numFmt w:val="bullet"/>
+      <w:lvlText w:val=""/>
+      <w:lvlJc w:val="left"/>
+      <w:pPr>
+        <w:ind w:left="2160" w:hanging="360"/>
+      </w:pPr>
+      <w:rPr>
+        <w:rFonts w:ascii="Wingdings" w:hAnsi="Wingdings" w:hint="default"/>
+      </w:rPr>
+    </w:lvl>
+    <w:lvl w:ilvl="3" w:tplc="04090001" w:tentative="1">
+      <w:start w:val="1"/>
+      <w:numFmt w:val="bullet"/>
+      <w:lvlText w:val=""/>
+      <w:lvlJc w:val="left"/>
+      <w:pPr>
+        <w:ind w:left="2880" w:hanging="360"/>
+      </w:pPr>
+      <w:rPr>
+        <w:rFonts w:ascii="Symbol" w:hAnsi="Symbol" w:hint="default"/>
+      </w:rPr>
+    </w:lvl>
+    <w:lvl w:ilvl="4" w:tplc="04090003" w:tentative="1">
+      <w:start w:val="1"/>
+      <w:numFmt w:val="bullet"/>
+      <w:lvlText w:val="o"/>
+      <w:lvlJc w:val="left"/>
+      <w:pPr>
+        <w:ind w:left="3600" w:hanging="360"/>
+      </w:pPr>
+      <w:rPr>
+        <w:rFonts w:ascii="Courier New" w:hAnsi="Courier New" w:cs="Courier New" w:hint="default"/>
+      </w:rPr>
+    </w:lvl>
+    <w:lvl w:ilvl="5" w:tplc="04090005" w:tentative="1">
+      <w:start w:val="1"/>
+      <w:numFmt w:val="bullet"/>
+      <w:lvlText w:val=""/>
+      <w:lvlJc w:val="left"/>
+      <w:pPr>
+        <w:ind w:left="4320" w:hanging="360"/>
+      </w:pPr>
+      <w:rPr>
+        <w:rFonts w:ascii="Wingdings" w:hAnsi="Wingdings" w:hint="default"/>
+      </w:rPr>
+    </w:lvl>
+    <w:lvl w:ilvl="6" w:tplc="04090001" w:tentative="1">
+      <w:start w:val="1"/>
+      <w:numFmt w:val="bullet"/>
+      <w:lvlText w:val=""/>
+      <w:lvlJc w:val="left"/>
+      <w:pPr>
+        <w:ind w:left="5040" w:hanging="360"/>
+      </w:pPr>
+      <w:rPr>
+        <w:rFonts w:ascii="Symbol" w:hAnsi="Symbol" w:hint="default"/>
+      </w:rPr>
+    </w:lvl>
+    <w:lvl w:ilvl="7" w:tplc="04090003" w:tentative="1">
+      <w:start w:val="1"/>
+      <w:numFmt w:val="bullet"/>
+      <w:lvlText w:val="o"/>
+      <w:lvlJc w:val="left"/>
+      <w:pPr>
+        <w:ind w:left="5760" w:hanging="360"/>
+      </w:pPr>
+      <w:rPr>
+        <w:rFonts w:ascii="Courier New" w:hAnsi="Courier New" w:cs="Courier New" w:hint="default"/>
+      </w:rPr>
+    </w:lvl>
+    <w:lvl w:ilvl="8" w:tplc="04090005" w:tentative="1">
+      <w:start w:val="1"/>
+      <w:numFmt w:val="bullet"/>
+      <w:lvlText w:val=""/>
+      <w:lvlJc w:val="left"/>
+      <w:pPr>
+        <w:ind w:left="6480" w:hanging="360"/>
+      </w:pPr>
+      <w:rPr>
+        <w:rFonts w:ascii="Wingdings" w:hAnsi="Wingdings" w:hint="default"/>
+      </w:rPr>
+    </w:lvl>
+  </w:abstractNum>
+  <w:abstractNum w:abstractNumId="6" w15:restartNumberingAfterBreak="0">
     <w:nsid w:val="194409DE"/>
     <w:multiLevelType w:val="multilevel"/>
     <w:tmpl w:val="C0762980"/>
@@ -1954,7 +2529,7 @@
       </w:rPr>
     </w:lvl>
   </w:abstractNum>
-  <w:abstractNum w:abstractNumId="5" w15:restartNumberingAfterBreak="0">
+  <w:abstractNum w:abstractNumId="7" w15:restartNumberingAfterBreak="0">
     <w:nsid w:val="1E607F74"/>
     <w:multiLevelType w:val="hybridMultilevel"/>
     <w:tmpl w:val="92E8412C"/>
@@ -2067,7 +2642,93 @@
       </w:rPr>
     </w:lvl>
   </w:abstractNum>
-  <w:abstractNum w:abstractNumId="6" w15:restartNumberingAfterBreak="0">
+  <w:abstractNum w:abstractNumId="8" w15:restartNumberingAfterBreak="0">
+    <w:nsid w:val="1EB300BF"/>
+    <w:multiLevelType w:val="hybridMultilevel"/>
+    <w:tmpl w:val="90582842"/>
+    <w:lvl w:ilvl="0" w:tplc="0409000F">
+      <w:start w:val="1"/>
+      <w:numFmt w:val="decimal"/>
+      <w:lvlText w:val="%1."/>
+      <w:lvlJc w:val="left"/>
+      <w:pPr>
+        <w:ind w:left="360" w:hanging="360"/>
+      </w:pPr>
+    </w:lvl>
+    <w:lvl w:ilvl="1" w:tplc="04090019" w:tentative="1">
+      <w:start w:val="1"/>
+      <w:numFmt w:val="lowerLetter"/>
+      <w:lvlText w:val="%2."/>
+      <w:lvlJc w:val="left"/>
+      <w:pPr>
+        <w:ind w:left="1080" w:hanging="360"/>
+      </w:pPr>
+    </w:lvl>
+    <w:lvl w:ilvl="2" w:tplc="0409001B" w:tentative="1">
+      <w:start w:val="1"/>
+      <w:numFmt w:val="lowerRoman"/>
+      <w:lvlText w:val="%3."/>
+      <w:lvlJc w:val="right"/>
+      <w:pPr>
+        <w:ind w:left="1800" w:hanging="180"/>
+      </w:pPr>
+    </w:lvl>
+    <w:lvl w:ilvl="3" w:tplc="0409000F" w:tentative="1">
+      <w:start w:val="1"/>
+      <w:numFmt w:val="decimal"/>
+      <w:lvlText w:val="%4."/>
+      <w:lvlJc w:val="left"/>
+      <w:pPr>
+        <w:ind w:left="2520" w:hanging="360"/>
+      </w:pPr>
+    </w:lvl>
+    <w:lvl w:ilvl="4" w:tplc="04090019" w:tentative="1">
+      <w:start w:val="1"/>
+      <w:numFmt w:val="lowerLetter"/>
+      <w:lvlText w:val="%5."/>
+      <w:lvlJc w:val="left"/>
+      <w:pPr>
+        <w:ind w:left="3240" w:hanging="360"/>
+      </w:pPr>
+    </w:lvl>
+    <w:lvl w:ilvl="5" w:tplc="0409001B" w:tentative="1">
+      <w:start w:val="1"/>
+      <w:numFmt w:val="lowerRoman"/>
+      <w:lvlText w:val="%6."/>
+      <w:lvlJc w:val="right"/>
+      <w:pPr>
+        <w:ind w:left="3960" w:hanging="180"/>
+      </w:pPr>
+    </w:lvl>
+    <w:lvl w:ilvl="6" w:tplc="0409000F" w:tentative="1">
+      <w:start w:val="1"/>
+      <w:numFmt w:val="decimal"/>
+      <w:lvlText w:val="%7."/>
+      <w:lvlJc w:val="left"/>
+      <w:pPr>
+        <w:ind w:left="4680" w:hanging="360"/>
+      </w:pPr>
+    </w:lvl>
+    <w:lvl w:ilvl="7" w:tplc="04090019" w:tentative="1">
+      <w:start w:val="1"/>
+      <w:numFmt w:val="lowerLetter"/>
+      <w:lvlText w:val="%8."/>
+      <w:lvlJc w:val="left"/>
+      <w:pPr>
+        <w:ind w:left="5400" w:hanging="360"/>
+      </w:pPr>
+    </w:lvl>
+    <w:lvl w:ilvl="8" w:tplc="0409001B" w:tentative="1">
+      <w:start w:val="1"/>
+      <w:numFmt w:val="lowerRoman"/>
+      <w:lvlText w:val="%9."/>
+      <w:lvlJc w:val="right"/>
+      <w:pPr>
+        <w:ind w:left="6120" w:hanging="180"/>
+      </w:pPr>
+    </w:lvl>
+  </w:abstractNum>
+  <w:abstractNum w:abstractNumId="9" w15:restartNumberingAfterBreak="0">
     <w:nsid w:val="2CE64070"/>
     <w:multiLevelType w:val="hybridMultilevel"/>
     <w:tmpl w:val="B03A529E"/>
@@ -2153,7 +2814,7 @@
       </w:pPr>
     </w:lvl>
   </w:abstractNum>
-  <w:abstractNum w:abstractNumId="7" w15:restartNumberingAfterBreak="0">
+  <w:abstractNum w:abstractNumId="10" w15:restartNumberingAfterBreak="0">
     <w:nsid w:val="2E744588"/>
     <w:multiLevelType w:val="multilevel"/>
     <w:tmpl w:val="5BECDAA2"/>
@@ -2266,7 +2927,7 @@
       </w:pPr>
     </w:lvl>
   </w:abstractNum>
-  <w:abstractNum w:abstractNumId="8" w15:restartNumberingAfterBreak="0">
+  <w:abstractNum w:abstractNumId="11" w15:restartNumberingAfterBreak="0">
     <w:nsid w:val="3292358B"/>
     <w:multiLevelType w:val="hybridMultilevel"/>
     <w:tmpl w:val="C3B0B866"/>
@@ -2379,7 +3040,7 @@
       </w:rPr>
     </w:lvl>
   </w:abstractNum>
-  <w:abstractNum w:abstractNumId="9" w15:restartNumberingAfterBreak="0">
+  <w:abstractNum w:abstractNumId="12" w15:restartNumberingAfterBreak="0">
     <w:nsid w:val="39D26039"/>
     <w:multiLevelType w:val="hybridMultilevel"/>
     <w:tmpl w:val="7EC84DB4"/>
@@ -2492,7 +3153,7 @@
       </w:rPr>
     </w:lvl>
   </w:abstractNum>
-  <w:abstractNum w:abstractNumId="10" w15:restartNumberingAfterBreak="0">
+  <w:abstractNum w:abstractNumId="13" w15:restartNumberingAfterBreak="0">
     <w:nsid w:val="3EB13EE0"/>
     <w:multiLevelType w:val="multilevel"/>
     <w:tmpl w:val="C0D07612"/>
@@ -2641,7 +3302,156 @@
       </w:rPr>
     </w:lvl>
   </w:abstractNum>
-  <w:abstractNum w:abstractNumId="11" w15:restartNumberingAfterBreak="0">
+  <w:abstractNum w:abstractNumId="14" w15:restartNumberingAfterBreak="0">
+    <w:nsid w:val="42271315"/>
+    <w:multiLevelType w:val="multilevel"/>
+    <w:tmpl w:val="751C57D2"/>
+    <w:lvl w:ilvl="0">
+      <w:start w:val="1"/>
+      <w:numFmt w:val="bullet"/>
+      <w:lvlText w:val=""/>
+      <w:lvlJc w:val="left"/>
+      <w:pPr>
+        <w:tabs>
+          <w:tab w:val="num" w:pos="720"/>
+        </w:tabs>
+        <w:ind w:left="720" w:hanging="360"/>
+      </w:pPr>
+      <w:rPr>
+        <w:rFonts w:ascii="Symbol" w:hAnsi="Symbol" w:hint="default"/>
+        <w:sz w:val="20"/>
+      </w:rPr>
+    </w:lvl>
+    <w:lvl w:ilvl="1">
+      <w:start w:val="1"/>
+      <w:numFmt w:val="bullet"/>
+      <w:lvlText w:val="o"/>
+      <w:lvlJc w:val="left"/>
+      <w:pPr>
+        <w:tabs>
+          <w:tab w:val="num" w:pos="1440"/>
+        </w:tabs>
+        <w:ind w:left="1440" w:hanging="360"/>
+      </w:pPr>
+      <w:rPr>
+        <w:rFonts w:ascii="Courier New" w:hAnsi="Courier New" w:hint="default"/>
+        <w:sz w:val="20"/>
+      </w:rPr>
+    </w:lvl>
+    <w:lvl w:ilvl="2" w:tentative="1">
+      <w:start w:val="1"/>
+      <w:numFmt w:val="bullet"/>
+      <w:lvlText w:val=""/>
+      <w:lvlJc w:val="left"/>
+      <w:pPr>
+        <w:tabs>
+          <w:tab w:val="num" w:pos="2160"/>
+        </w:tabs>
+        <w:ind w:left="2160" w:hanging="360"/>
+      </w:pPr>
+      <w:rPr>
+        <w:rFonts w:ascii="Wingdings" w:hAnsi="Wingdings" w:hint="default"/>
+        <w:sz w:val="20"/>
+      </w:rPr>
+    </w:lvl>
+    <w:lvl w:ilvl="3" w:tentative="1">
+      <w:start w:val="1"/>
+      <w:numFmt w:val="bullet"/>
+      <w:lvlText w:val=""/>
+      <w:lvlJc w:val="left"/>
+      <w:pPr>
+        <w:tabs>
+          <w:tab w:val="num" w:pos="2880"/>
+        </w:tabs>
+        <w:ind w:left="2880" w:hanging="360"/>
+      </w:pPr>
+      <w:rPr>
+        <w:rFonts w:ascii="Wingdings" w:hAnsi="Wingdings" w:hint="default"/>
+        <w:sz w:val="20"/>
+      </w:rPr>
+    </w:lvl>
+    <w:lvl w:ilvl="4" w:tentative="1">
+      <w:start w:val="1"/>
+      <w:numFmt w:val="bullet"/>
+      <w:lvlText w:val=""/>
+      <w:lvlJc w:val="left"/>
+      <w:pPr>
+        <w:tabs>
+          <w:tab w:val="num" w:pos="3600"/>
+        </w:tabs>
+        <w:ind w:left="3600" w:hanging="360"/>
+      </w:pPr>
+      <w:rPr>
+        <w:rFonts w:ascii="Wingdings" w:hAnsi="Wingdings" w:hint="default"/>
+        <w:sz w:val="20"/>
+      </w:rPr>
+    </w:lvl>
+    <w:lvl w:ilvl="5" w:tentative="1">
+      <w:start w:val="1"/>
+      <w:numFmt w:val="bullet"/>
+      <w:lvlText w:val=""/>
+      <w:lvlJc w:val="left"/>
+      <w:pPr>
+        <w:tabs>
+          <w:tab w:val="num" w:pos="4320"/>
+        </w:tabs>
+        <w:ind w:left="4320" w:hanging="360"/>
+      </w:pPr>
+      <w:rPr>
+        <w:rFonts w:ascii="Wingdings" w:hAnsi="Wingdings" w:hint="default"/>
+        <w:sz w:val="20"/>
+      </w:rPr>
+    </w:lvl>
+    <w:lvl w:ilvl="6" w:tentative="1">
+      <w:start w:val="1"/>
+      <w:numFmt w:val="bullet"/>
+      <w:lvlText w:val=""/>
+      <w:lvlJc w:val="left"/>
+      <w:pPr>
+        <w:tabs>
+          <w:tab w:val="num" w:pos="5040"/>
+        </w:tabs>
+        <w:ind w:left="5040" w:hanging="360"/>
+      </w:pPr>
+      <w:rPr>
+        <w:rFonts w:ascii="Wingdings" w:hAnsi="Wingdings" w:hint="default"/>
+        <w:sz w:val="20"/>
+      </w:rPr>
+    </w:lvl>
+    <w:lvl w:ilvl="7" w:tentative="1">
+      <w:start w:val="1"/>
+      <w:numFmt w:val="bullet"/>
+      <w:lvlText w:val=""/>
+      <w:lvlJc w:val="left"/>
+      <w:pPr>
+        <w:tabs>
+          <w:tab w:val="num" w:pos="5760"/>
+        </w:tabs>
+        <w:ind w:left="5760" w:hanging="360"/>
+      </w:pPr>
+      <w:rPr>
+        <w:rFonts w:ascii="Wingdings" w:hAnsi="Wingdings" w:hint="default"/>
+        <w:sz w:val="20"/>
+      </w:rPr>
+    </w:lvl>
+    <w:lvl w:ilvl="8" w:tentative="1">
+      <w:start w:val="1"/>
+      <w:numFmt w:val="bullet"/>
+      <w:lvlText w:val=""/>
+      <w:lvlJc w:val="left"/>
+      <w:pPr>
+        <w:tabs>
+          <w:tab w:val="num" w:pos="6480"/>
+        </w:tabs>
+        <w:ind w:left="6480" w:hanging="360"/>
+      </w:pPr>
+      <w:rPr>
+        <w:rFonts w:ascii="Wingdings" w:hAnsi="Wingdings" w:hint="default"/>
+        <w:sz w:val="20"/>
+      </w:rPr>
+    </w:lvl>
+  </w:abstractNum>
+  <w:abstractNum w:abstractNumId="15" w15:restartNumberingAfterBreak="0">
     <w:nsid w:val="43891E01"/>
     <w:multiLevelType w:val="hybridMultilevel"/>
     <w:tmpl w:val="77207168"/>
@@ -2754,7 +3564,7 @@
       </w:rPr>
     </w:lvl>
   </w:abstractNum>
-  <w:abstractNum w:abstractNumId="12" w15:restartNumberingAfterBreak="0">
+  <w:abstractNum w:abstractNumId="16" w15:restartNumberingAfterBreak="0">
     <w:nsid w:val="48262CDB"/>
     <w:multiLevelType w:val="multilevel"/>
     <w:tmpl w:val="F93AD672"/>
@@ -2903,7 +3713,96 @@
       </w:rPr>
     </w:lvl>
   </w:abstractNum>
-  <w:abstractNum w:abstractNumId="13" w15:restartNumberingAfterBreak="0">
+  <w:abstractNum w:abstractNumId="17" w15:restartNumberingAfterBreak="0">
+    <w:nsid w:val="4B08449C"/>
+    <w:multiLevelType w:val="hybridMultilevel"/>
+    <w:tmpl w:val="8C24AEF4"/>
+    <w:lvl w:ilvl="0" w:tplc="0409000F">
+      <w:start w:val="1"/>
+      <w:numFmt w:val="decimal"/>
+      <w:lvlText w:val="%1."/>
+      <w:lvlJc w:val="left"/>
+      <w:pPr>
+        <w:ind w:left="360" w:hanging="360"/>
+      </w:pPr>
+    </w:lvl>
+    <w:lvl w:ilvl="1" w:tplc="04090001">
+      <w:start w:val="1"/>
+      <w:numFmt w:val="bullet"/>
+      <w:lvlText w:val=""/>
+      <w:lvlJc w:val="left"/>
+      <w:pPr>
+        <w:ind w:left="1080" w:hanging="360"/>
+      </w:pPr>
+      <w:rPr>
+        <w:rFonts w:ascii="Symbol" w:hAnsi="Symbol" w:hint="default"/>
+      </w:rPr>
+    </w:lvl>
+    <w:lvl w:ilvl="2" w:tplc="0409000F">
+      <w:start w:val="1"/>
+      <w:numFmt w:val="decimal"/>
+      <w:lvlText w:val="%3."/>
+      <w:lvlJc w:val="left"/>
+      <w:pPr>
+        <w:ind w:left="1800" w:hanging="180"/>
+      </w:pPr>
+    </w:lvl>
+    <w:lvl w:ilvl="3" w:tplc="0409000F" w:tentative="1">
+      <w:start w:val="1"/>
+      <w:numFmt w:val="decimal"/>
+      <w:lvlText w:val="%4."/>
+      <w:lvlJc w:val="left"/>
+      <w:pPr>
+        <w:ind w:left="2520" w:hanging="360"/>
+      </w:pPr>
+    </w:lvl>
+    <w:lvl w:ilvl="4" w:tplc="04090019" w:tentative="1">
+      <w:start w:val="1"/>
+      <w:numFmt w:val="lowerLetter"/>
+      <w:lvlText w:val="%5."/>
+      <w:lvlJc w:val="left"/>
+      <w:pPr>
+        <w:ind w:left="3240" w:hanging="360"/>
+      </w:pPr>
+    </w:lvl>
+    <w:lvl w:ilvl="5" w:tplc="0409001B" w:tentative="1">
+      <w:start w:val="1"/>
+      <w:numFmt w:val="lowerRoman"/>
+      <w:lvlText w:val="%6."/>
+      <w:lvlJc w:val="right"/>
+      <w:pPr>
+        <w:ind w:left="3960" w:hanging="180"/>
+      </w:pPr>
+    </w:lvl>
+    <w:lvl w:ilvl="6" w:tplc="0409000F" w:tentative="1">
+      <w:start w:val="1"/>
+      <w:numFmt w:val="decimal"/>
+      <w:lvlText w:val="%7."/>
+      <w:lvlJc w:val="left"/>
+      <w:pPr>
+        <w:ind w:left="4680" w:hanging="360"/>
+      </w:pPr>
+    </w:lvl>
+    <w:lvl w:ilvl="7" w:tplc="04090019" w:tentative="1">
+      <w:start w:val="1"/>
+      <w:numFmt w:val="lowerLetter"/>
+      <w:lvlText w:val="%8."/>
+      <w:lvlJc w:val="left"/>
+      <w:pPr>
+        <w:ind w:left="5400" w:hanging="360"/>
+      </w:pPr>
+    </w:lvl>
+    <w:lvl w:ilvl="8" w:tplc="0409001B" w:tentative="1">
+      <w:start w:val="1"/>
+      <w:numFmt w:val="lowerRoman"/>
+      <w:lvlText w:val="%9."/>
+      <w:lvlJc w:val="right"/>
+      <w:pPr>
+        <w:ind w:left="6120" w:hanging="180"/>
+      </w:pPr>
+    </w:lvl>
+  </w:abstractNum>
+  <w:abstractNum w:abstractNumId="18" w15:restartNumberingAfterBreak="0">
     <w:nsid w:val="4D4D455B"/>
     <w:multiLevelType w:val="hybridMultilevel"/>
     <w:tmpl w:val="F858F418"/>
@@ -2960,7 +3859,7 @@
       <w:lvlJc w:val="left"/>
     </w:lvl>
   </w:abstractNum>
-  <w:abstractNum w:abstractNumId="14" w15:restartNumberingAfterBreak="0">
+  <w:abstractNum w:abstractNumId="19" w15:restartNumberingAfterBreak="0">
     <w:nsid w:val="63FA36D9"/>
     <w:multiLevelType w:val="multilevel"/>
     <w:tmpl w:val="C0762980"/>
@@ -3109,7 +4008,96 @@
       </w:rPr>
     </w:lvl>
   </w:abstractNum>
-  <w:abstractNum w:abstractNumId="15" w15:restartNumberingAfterBreak="0">
+  <w:abstractNum w:abstractNumId="20" w15:restartNumberingAfterBreak="0">
+    <w:nsid w:val="66B20EDE"/>
+    <w:multiLevelType w:val="hybridMultilevel"/>
+    <w:tmpl w:val="C51EBA64"/>
+    <w:lvl w:ilvl="0" w:tplc="150A9064">
+      <w:start w:val="1"/>
+      <w:numFmt w:val="lowerLetter"/>
+      <w:lvlText w:val="%1."/>
+      <w:lvlJc w:val="left"/>
+      <w:pPr>
+        <w:ind w:left="1080" w:hanging="360"/>
+      </w:pPr>
+      <w:rPr>
+        <w:rFonts w:hint="default"/>
+      </w:rPr>
+    </w:lvl>
+    <w:lvl w:ilvl="1" w:tplc="04090019" w:tentative="1">
+      <w:start w:val="1"/>
+      <w:numFmt w:val="lowerLetter"/>
+      <w:lvlText w:val="%2."/>
+      <w:lvlJc w:val="left"/>
+      <w:pPr>
+        <w:ind w:left="1800" w:hanging="360"/>
+      </w:pPr>
+    </w:lvl>
+    <w:lvl w:ilvl="2" w:tplc="0409001B" w:tentative="1">
+      <w:start w:val="1"/>
+      <w:numFmt w:val="lowerRoman"/>
+      <w:lvlText w:val="%3."/>
+      <w:lvlJc w:val="right"/>
+      <w:pPr>
+        <w:ind w:left="2520" w:hanging="180"/>
+      </w:pPr>
+    </w:lvl>
+    <w:lvl w:ilvl="3" w:tplc="0409000F" w:tentative="1">
+      <w:start w:val="1"/>
+      <w:numFmt w:val="decimal"/>
+      <w:lvlText w:val="%4."/>
+      <w:lvlJc w:val="left"/>
+      <w:pPr>
+        <w:ind w:left="3240" w:hanging="360"/>
+      </w:pPr>
+    </w:lvl>
+    <w:lvl w:ilvl="4" w:tplc="04090019" w:tentative="1">
+      <w:start w:val="1"/>
+      <w:numFmt w:val="lowerLetter"/>
+      <w:lvlText w:val="%5."/>
+      <w:lvlJc w:val="left"/>
+      <w:pPr>
+        <w:ind w:left="3960" w:hanging="360"/>
+      </w:pPr>
+    </w:lvl>
+    <w:lvl w:ilvl="5" w:tplc="0409001B" w:tentative="1">
+      <w:start w:val="1"/>
+      <w:numFmt w:val="lowerRoman"/>
+      <w:lvlText w:val="%6."/>
+      <w:lvlJc w:val="right"/>
+      <w:pPr>
+        <w:ind w:left="4680" w:hanging="180"/>
+      </w:pPr>
+    </w:lvl>
+    <w:lvl w:ilvl="6" w:tplc="0409000F" w:tentative="1">
+      <w:start w:val="1"/>
+      <w:numFmt w:val="decimal"/>
+      <w:lvlText w:val="%7."/>
+      <w:lvlJc w:val="left"/>
+      <w:pPr>
+        <w:ind w:left="5400" w:hanging="360"/>
+      </w:pPr>
+    </w:lvl>
+    <w:lvl w:ilvl="7" w:tplc="04090019" w:tentative="1">
+      <w:start w:val="1"/>
+      <w:numFmt w:val="lowerLetter"/>
+      <w:lvlText w:val="%8."/>
+      <w:lvlJc w:val="left"/>
+      <w:pPr>
+        <w:ind w:left="6120" w:hanging="360"/>
+      </w:pPr>
+    </w:lvl>
+    <w:lvl w:ilvl="8" w:tplc="0409001B" w:tentative="1">
+      <w:start w:val="1"/>
+      <w:numFmt w:val="lowerRoman"/>
+      <w:lvlText w:val="%9."/>
+      <w:lvlJc w:val="right"/>
+      <w:pPr>
+        <w:ind w:left="6840" w:hanging="180"/>
+      </w:pPr>
+    </w:lvl>
+  </w:abstractNum>
+  <w:abstractNum w:abstractNumId="21" w15:restartNumberingAfterBreak="0">
     <w:nsid w:val="6F24024E"/>
     <w:multiLevelType w:val="hybridMultilevel"/>
     <w:tmpl w:val="C51EBA64"/>
@@ -3198,53 +4186,187 @@
       </w:pPr>
     </w:lvl>
   </w:abstractNum>
+  <w:abstractNum w:abstractNumId="22" w15:restartNumberingAfterBreak="0">
+    <w:nsid w:val="7BC878CD"/>
+    <w:multiLevelType w:val="multilevel"/>
+    <w:tmpl w:val="52BC6F5C"/>
+    <w:lvl w:ilvl="0">
+      <w:start w:val="3"/>
+      <w:numFmt w:val="decimal"/>
+      <w:lvlText w:val="%1."/>
+      <w:lvlJc w:val="left"/>
+      <w:pPr>
+        <w:tabs>
+          <w:tab w:val="num" w:pos="720"/>
+        </w:tabs>
+        <w:ind w:left="720" w:hanging="360"/>
+      </w:pPr>
+    </w:lvl>
+    <w:lvl w:ilvl="1" w:tentative="1">
+      <w:start w:val="1"/>
+      <w:numFmt w:val="decimal"/>
+      <w:lvlText w:val="%2."/>
+      <w:lvlJc w:val="left"/>
+      <w:pPr>
+        <w:tabs>
+          <w:tab w:val="num" w:pos="1440"/>
+        </w:tabs>
+        <w:ind w:left="1440" w:hanging="360"/>
+      </w:pPr>
+    </w:lvl>
+    <w:lvl w:ilvl="2" w:tentative="1">
+      <w:start w:val="1"/>
+      <w:numFmt w:val="decimal"/>
+      <w:lvlText w:val="%3."/>
+      <w:lvlJc w:val="left"/>
+      <w:pPr>
+        <w:tabs>
+          <w:tab w:val="num" w:pos="2160"/>
+        </w:tabs>
+        <w:ind w:left="2160" w:hanging="360"/>
+      </w:pPr>
+    </w:lvl>
+    <w:lvl w:ilvl="3" w:tentative="1">
+      <w:start w:val="1"/>
+      <w:numFmt w:val="decimal"/>
+      <w:lvlText w:val="%4."/>
+      <w:lvlJc w:val="left"/>
+      <w:pPr>
+        <w:tabs>
+          <w:tab w:val="num" w:pos="2880"/>
+        </w:tabs>
+        <w:ind w:left="2880" w:hanging="360"/>
+      </w:pPr>
+    </w:lvl>
+    <w:lvl w:ilvl="4" w:tentative="1">
+      <w:start w:val="1"/>
+      <w:numFmt w:val="decimal"/>
+      <w:lvlText w:val="%5."/>
+      <w:lvlJc w:val="left"/>
+      <w:pPr>
+        <w:tabs>
+          <w:tab w:val="num" w:pos="3600"/>
+        </w:tabs>
+        <w:ind w:left="3600" w:hanging="360"/>
+      </w:pPr>
+    </w:lvl>
+    <w:lvl w:ilvl="5" w:tentative="1">
+      <w:start w:val="1"/>
+      <w:numFmt w:val="decimal"/>
+      <w:lvlText w:val="%6."/>
+      <w:lvlJc w:val="left"/>
+      <w:pPr>
+        <w:tabs>
+          <w:tab w:val="num" w:pos="4320"/>
+        </w:tabs>
+        <w:ind w:left="4320" w:hanging="360"/>
+      </w:pPr>
+    </w:lvl>
+    <w:lvl w:ilvl="6" w:tentative="1">
+      <w:start w:val="1"/>
+      <w:numFmt w:val="decimal"/>
+      <w:lvlText w:val="%7."/>
+      <w:lvlJc w:val="left"/>
+      <w:pPr>
+        <w:tabs>
+          <w:tab w:val="num" w:pos="5040"/>
+        </w:tabs>
+        <w:ind w:left="5040" w:hanging="360"/>
+      </w:pPr>
+    </w:lvl>
+    <w:lvl w:ilvl="7" w:tentative="1">
+      <w:start w:val="1"/>
+      <w:numFmt w:val="decimal"/>
+      <w:lvlText w:val="%8."/>
+      <w:lvlJc w:val="left"/>
+      <w:pPr>
+        <w:tabs>
+          <w:tab w:val="num" w:pos="5760"/>
+        </w:tabs>
+        <w:ind w:left="5760" w:hanging="360"/>
+      </w:pPr>
+    </w:lvl>
+    <w:lvl w:ilvl="8" w:tentative="1">
+      <w:start w:val="1"/>
+      <w:numFmt w:val="decimal"/>
+      <w:lvlText w:val="%9."/>
+      <w:lvlJc w:val="left"/>
+      <w:pPr>
+        <w:tabs>
+          <w:tab w:val="num" w:pos="6480"/>
+        </w:tabs>
+        <w:ind w:left="6480" w:hanging="360"/>
+      </w:pPr>
+    </w:lvl>
+  </w:abstractNum>
   <w:num w:numId="1">
-    <w:abstractNumId w:val="12"/>
+    <w:abstractNumId w:val="16"/>
   </w:num>
   <w:num w:numId="2">
-    <w:abstractNumId w:val="14"/>
+    <w:abstractNumId w:val="19"/>
   </w:num>
   <w:num w:numId="3">
+    <w:abstractNumId w:val="6"/>
+  </w:num>
+  <w:num w:numId="4">
+    <w:abstractNumId w:val="15"/>
+  </w:num>
+  <w:num w:numId="5">
     <w:abstractNumId w:val="4"/>
   </w:num>
-  <w:num w:numId="4">
-    <w:abstractNumId w:val="11"/>
-  </w:num>
-  <w:num w:numId="5">
+  <w:num w:numId="6">
     <w:abstractNumId w:val="3"/>
-  </w:num>
-  <w:num w:numId="6">
-    <w:abstractNumId w:val="2"/>
   </w:num>
   <w:num w:numId="7">
     <w:abstractNumId w:val="0"/>
   </w:num>
   <w:num w:numId="8">
+    <w:abstractNumId w:val="18"/>
+  </w:num>
+  <w:num w:numId="9">
+    <w:abstractNumId w:val="11"/>
+  </w:num>
+  <w:num w:numId="10">
+    <w:abstractNumId w:val="10"/>
+  </w:num>
+  <w:num w:numId="11">
+    <w:abstractNumId w:val="12"/>
+  </w:num>
+  <w:num w:numId="12">
+    <w:abstractNumId w:val="9"/>
+  </w:num>
+  <w:num w:numId="13">
     <w:abstractNumId w:val="13"/>
   </w:num>
-  <w:num w:numId="9">
-    <w:abstractNumId w:val="8"/>
-  </w:num>
-  <w:num w:numId="10">
+  <w:num w:numId="14">
     <w:abstractNumId w:val="7"/>
-  </w:num>
-  <w:num w:numId="11">
-    <w:abstractNumId w:val="9"/>
-  </w:num>
-  <w:num w:numId="12">
-    <w:abstractNumId w:val="6"/>
-  </w:num>
-  <w:num w:numId="13">
-    <w:abstractNumId w:val="10"/>
-  </w:num>
-  <w:num w:numId="14">
-    <w:abstractNumId w:val="5"/>
   </w:num>
   <w:num w:numId="15">
     <w:abstractNumId w:val="1"/>
   </w:num>
   <w:num w:numId="16">
-    <w:abstractNumId w:val="15"/>
+    <w:abstractNumId w:val="21"/>
+  </w:num>
+  <w:num w:numId="17">
+    <w:abstractNumId w:val="8"/>
+  </w:num>
+  <w:num w:numId="18">
+    <w:abstractNumId w:val="17"/>
+  </w:num>
+  <w:num w:numId="19">
+    <w:abstractNumId w:val="22"/>
+  </w:num>
+  <w:num w:numId="20">
+    <w:abstractNumId w:val="14"/>
+  </w:num>
+  <w:num w:numId="21">
+    <w:abstractNumId w:val="2"/>
+  </w:num>
+  <w:num w:numId="22">
+    <w:abstractNumId w:val="20"/>
+  </w:num>
+  <w:num w:numId="23">
+    <w:abstractNumId w:val="5"/>
   </w:num>
 </w:numbering>
 </file>
@@ -4165,7 +5287,7 @@
 </file>
 
 <file path=customXml/itemProps1.xml><?xml version="1.0" encoding="utf-8"?>
-<ds:datastoreItem xmlns:ds="http://schemas.openxmlformats.org/officeDocument/2006/customXml" ds:itemID="{05B77284-903B-444C-9A59-59FC40CF34FD}">
+<ds:datastoreItem xmlns:ds="http://schemas.openxmlformats.org/officeDocument/2006/customXml" ds:itemID="{B3A0212F-C8DF-ED40-AF08-A54544BA384A}">
   <ds:schemaRefs>
     <ds:schemaRef ds:uri="http://schemas.openxmlformats.org/officeDocument/2006/bibliography"/>
   </ds:schemaRefs>

</xml_diff>

<commit_message>
Added by line and page number
</commit_message>
<xml_diff>
--- a/Labs/Lab03/CS133JS_Lab03_Instructions-GroupA.docx
+++ b/Labs/Lab03/CS133JS_Lab03_Instructions-GroupA.docx
@@ -83,31 +83,20 @@
         <w:spacing w:before="120" w:after="120"/>
         <w:ind w:right="360"/>
         <w:rPr>
-          <w:rFonts w:eastAsia="Times New Roman" w:cs="Arial"/>
-          <w:color w:val="000000"/>
-          <w:sz w:val="22"/>
-          <w:szCs w:val="22"/>
-          <w:u w:val="single"/>
-        </w:rPr>
-      </w:pPr>
-      <w:r>
-        <w:rPr>
           <w:rFonts w:eastAsia="Times New Roman" w:cs="Times New Roman"/>
           <w:color w:val="333333"/>
           <w:sz w:val="22"/>
           <w:szCs w:val="22"/>
         </w:rPr>
-        <w:t>if, else-if, else statements</w:t>
-      </w:r>
-      <w:r>
-        <w:rPr>
-          <w:rFonts w:eastAsia="Times New Roman" w:cs="Times New Roman"/>
-          <w:color w:val="333333"/>
-          <w:sz w:val="22"/>
-          <w:szCs w:val="22"/>
-        </w:rPr>
-        <w:t>.</w:t>
-      </w:r>
+        <w:sectPr>
+          <w:headerReference w:type="default" r:id="rId8"/>
+          <w:footerReference w:type="even" r:id="rId9"/>
+          <w:footerReference w:type="default" r:id="rId10"/>
+          <w:pgSz w:w="12240" w:h="15840"/>
+          <w:pgMar w:top="1440" w:right="1530" w:bottom="1440" w:left="1800" w:header="720" w:footer="720" w:gutter="0"/>
+          <w:cols w:space="720"/>
+        </w:sectPr>
+      </w:pPr>
     </w:p>
     <w:p>
       <w:pPr>
@@ -124,21 +113,22 @@
           <w:color w:val="000000"/>
           <w:sz w:val="22"/>
           <w:szCs w:val="22"/>
-        </w:rPr>
-      </w:pPr>
-      <w:r>
-        <w:rPr>
-          <w:rFonts w:eastAsia="Times New Roman" w:cs="Arial"/>
-          <w:color w:val="000000"/>
-          <w:sz w:val="22"/>
-          <w:szCs w:val="22"/>
-        </w:rPr>
-        <w:t>switch case statements</w:t>
-      </w:r>
-      <w:r>
-        <w:rPr>
-          <w:rFonts w:eastAsia="Times New Roman" w:cs="Arial"/>
-          <w:color w:val="000000"/>
+          <w:u w:val="single"/>
+        </w:rPr>
+      </w:pPr>
+      <w:r>
+        <w:rPr>
+          <w:rFonts w:eastAsia="Times New Roman" w:cs="Times New Roman"/>
+          <w:color w:val="333333"/>
+          <w:sz w:val="22"/>
+          <w:szCs w:val="22"/>
+        </w:rPr>
+        <w:t>if, else-if, else statements</w:t>
+      </w:r>
+      <w:r>
+        <w:rPr>
+          <w:rFonts w:eastAsia="Times New Roman" w:cs="Times New Roman"/>
+          <w:color w:val="333333"/>
           <w:sz w:val="22"/>
           <w:szCs w:val="22"/>
         </w:rPr>
@@ -169,7 +159,16 @@
           <w:sz w:val="22"/>
           <w:szCs w:val="22"/>
         </w:rPr>
-        <w:t>Comparison operators.</w:t>
+        <w:t>switch case statements</w:t>
+      </w:r>
+      <w:r>
+        <w:rPr>
+          <w:rFonts w:eastAsia="Times New Roman" w:cs="Arial"/>
+          <w:color w:val="000000"/>
+          <w:sz w:val="22"/>
+          <w:szCs w:val="22"/>
+        </w:rPr>
+        <w:t>.</w:t>
       </w:r>
     </w:p>
     <w:p>
@@ -196,6 +195,33 @@
           <w:sz w:val="22"/>
           <w:szCs w:val="22"/>
         </w:rPr>
+        <w:t>Comparison operators.</w:t>
+      </w:r>
+    </w:p>
+    <w:p>
+      <w:pPr>
+        <w:pStyle w:val="ListParagraph"/>
+        <w:numPr>
+          <w:ilvl w:val="0"/>
+          <w:numId w:val="23"/>
+        </w:numPr>
+        <w:shd w:val="clear" w:color="auto" w:fill="FFFFFF"/>
+        <w:spacing w:before="120" w:after="120"/>
+        <w:ind w:right="360"/>
+        <w:rPr>
+          <w:rFonts w:eastAsia="Times New Roman" w:cs="Arial"/>
+          <w:color w:val="000000"/>
+          <w:sz w:val="22"/>
+          <w:szCs w:val="22"/>
+        </w:rPr>
+      </w:pPr>
+      <w:r>
+        <w:rPr>
+          <w:rFonts w:eastAsia="Times New Roman" w:cs="Arial"/>
+          <w:color w:val="000000"/>
+          <w:sz w:val="22"/>
+          <w:szCs w:val="22"/>
+        </w:rPr>
         <w:t>Logical operators.</w:t>
       </w:r>
     </w:p>
@@ -209,6 +235,24 @@
           <w:b/>
           <w:color w:val="000000"/>
         </w:rPr>
+        <w:sectPr>
+          <w:type w:val="continuous"/>
+          <w:pgSz w:w="12240" w:h="15840"/>
+          <w:pgMar w:top="1440" w:right="1530" w:bottom="1440" w:left="1800" w:header="720" w:footer="720" w:gutter="0"/>
+          <w:cols w:num="2" w:space="720"/>
+        </w:sectPr>
+      </w:pPr>
+    </w:p>
+    <w:p>
+      <w:pPr>
+        <w:shd w:val="clear" w:color="auto" w:fill="FFFFFF"/>
+        <w:spacing w:before="120" w:after="120"/>
+        <w:ind w:right="360"/>
+        <w:rPr>
+          <w:rFonts w:asciiTheme="majorHAnsi" w:eastAsia="Times New Roman" w:hAnsiTheme="majorHAnsi" w:cs="Arial"/>
+          <w:b/>
+          <w:color w:val="000000"/>
+        </w:rPr>
       </w:pPr>
     </w:p>
     <w:p>
@@ -290,7 +334,7 @@
         </w:rPr>
         <w:t xml:space="preserve">exercises in the </w:t>
       </w:r>
-      <w:hyperlink r:id="rId8" w:history="1">
+      <w:hyperlink r:id="rId11" w:history="1">
         <w:r>
           <w:rPr>
             <w:rStyle w:val="Hyperlink"/>
@@ -1126,7 +1170,7 @@
           <w:sz w:val="22"/>
           <w:szCs w:val="22"/>
         </w:rPr>
-        <w:t>"Start kindergarten"</w:t>
+        <w:t>Start kindergarten</w:t>
       </w:r>
     </w:p>
     <w:p>
@@ -1151,7 +1195,7 @@
           <w:sz w:val="22"/>
           <w:szCs w:val="22"/>
         </w:rPr>
-        <w:t>"Too young"</w:t>
+        <w:t>Too young</w:t>
       </w:r>
     </w:p>
     <w:p>
@@ -1176,42 +1220,497 @@
           <w:sz w:val="22"/>
           <w:szCs w:val="22"/>
         </w:rPr>
-        <w:t>"Too old"</w:t>
-      </w:r>
-    </w:p>
-    <w:p>
-      <w:pPr>
+        <w:t>Too old</w:t>
+      </w:r>
+    </w:p>
+    <w:p>
+      <w:pPr>
+        <w:spacing w:before="120" w:after="120"/>
         <w:rPr>
           <w:rFonts w:eastAsia="Times New Roman" w:cs="Times New Roman"/>
           <w:color w:val="24292E"/>
-        </w:rPr>
-      </w:pPr>
-      <w:r>
+          <w:sz w:val="22"/>
+          <w:szCs w:val="22"/>
+        </w:rPr>
+      </w:pPr>
+    </w:p>
+    <w:p>
+      <w:pPr>
         <w:rPr>
           <w:rFonts w:eastAsia="Times New Roman" w:cs="Times New Roman"/>
           <w:color w:val="24292E"/>
         </w:rPr>
-        <w:br w:type="page"/>
-      </w:r>
-    </w:p>
-    <w:p>
-      <w:pPr>
-        <w:spacing w:before="120" w:after="120"/>
+      </w:pPr>
+      <w:r>
         <w:rPr>
           <w:rFonts w:eastAsia="Times New Roman" w:cs="Times New Roman"/>
           <w:color w:val="24292E"/>
         </w:rPr>
-      </w:pPr>
-      <w:r>
+        <w:br w:type="page"/>
+      </w:r>
+      <w:bookmarkStart w:id="0" w:name="_GoBack"/>
+      <w:bookmarkEnd w:id="0"/>
+    </w:p>
+    <w:p>
+      <w:pPr>
+        <w:spacing w:before="120" w:after="120"/>
+        <w:rPr>
+          <w:rFonts w:asciiTheme="majorHAnsi" w:eastAsia="Times New Roman" w:hAnsiTheme="majorHAnsi" w:cs="Times New Roman"/>
+          <w:color w:val="24292E"/>
+        </w:rPr>
+      </w:pPr>
+      <w:r>
+        <w:rPr>
+          <w:rFonts w:asciiTheme="majorHAnsi" w:eastAsia="Times New Roman" w:hAnsiTheme="majorHAnsi" w:cs="Times New Roman"/>
+          <w:color w:val="24292E"/>
+        </w:rPr>
+        <w:lastRenderedPageBreak/>
+        <w:t xml:space="preserve">III. </w:t>
+      </w:r>
+      <w:r>
+        <w:rPr>
+          <w:rFonts w:asciiTheme="majorHAnsi" w:eastAsia="Times New Roman" w:hAnsiTheme="majorHAnsi" w:cs="Times New Roman"/>
+          <w:color w:val="24292E"/>
+          <w:u w:val="single"/>
+        </w:rPr>
+        <w:t>Elementary School Grade Level</w:t>
+      </w:r>
+    </w:p>
+    <w:p>
+      <w:pPr>
+        <w:spacing w:before="120" w:after="120"/>
         <w:rPr>
           <w:rFonts w:eastAsia="Times New Roman" w:cs="Times New Roman"/>
           <w:color w:val="24292E"/>
-        </w:rPr>
-        <w:lastRenderedPageBreak/>
-        <w:t xml:space="preserve">III. </w:t>
-      </w:r>
-      <w:bookmarkStart w:id="0" w:name="_GoBack"/>
-      <w:bookmarkEnd w:id="0"/>
+          <w:sz w:val="22"/>
+          <w:szCs w:val="22"/>
+        </w:rPr>
+      </w:pPr>
+      <w:r>
+        <w:rPr>
+          <w:sz w:val="22"/>
+          <w:szCs w:val="22"/>
+        </w:rPr>
+        <w:t xml:space="preserve">Create a web page that determines what grade an elementary school student </w:t>
+      </w:r>
+      <w:r>
+        <w:rPr>
+          <w:sz w:val="22"/>
+          <w:szCs w:val="22"/>
+        </w:rPr>
+        <w:t>should be</w:t>
+      </w:r>
+      <w:r>
+        <w:rPr>
+          <w:sz w:val="22"/>
+          <w:szCs w:val="22"/>
+        </w:rPr>
+        <w:t xml:space="preserve"> in based on their age and birthdate</w:t>
+      </w:r>
+      <w:proofErr w:type="gramStart"/>
+      <w:r>
+        <w:rPr>
+          <w:sz w:val="22"/>
+          <w:szCs w:val="22"/>
+        </w:rPr>
+        <w:t>.</w:t>
+      </w:r>
+      <w:r>
+        <w:rPr>
+          <w:sz w:val="22"/>
+          <w:szCs w:val="22"/>
+        </w:rPr>
+        <w:t xml:space="preserve"> </w:t>
+      </w:r>
+      <w:r>
+        <w:rPr>
+          <w:rFonts w:eastAsia="Times New Roman" w:cs="Times New Roman"/>
+          <w:color w:val="24292E"/>
+          <w:sz w:val="22"/>
+          <w:szCs w:val="22"/>
+        </w:rPr>
+        <w:t>.</w:t>
+      </w:r>
+      <w:proofErr w:type="gramEnd"/>
+      <w:r>
+        <w:rPr>
+          <w:rFonts w:eastAsia="Times New Roman" w:cs="Times New Roman"/>
+          <w:color w:val="24292E"/>
+          <w:sz w:val="22"/>
+          <w:szCs w:val="22"/>
+        </w:rPr>
+        <w:t xml:space="preserve"> The page </w:t>
+      </w:r>
+      <w:r>
+        <w:rPr>
+          <w:rFonts w:eastAsia="Times New Roman" w:cs="Times New Roman"/>
+          <w:color w:val="24292E"/>
+          <w:sz w:val="22"/>
+          <w:szCs w:val="22"/>
+        </w:rPr>
+        <w:t>will</w:t>
+      </w:r>
+      <w:r>
+        <w:rPr>
+          <w:rFonts w:eastAsia="Times New Roman" w:cs="Times New Roman"/>
+          <w:color w:val="24292E"/>
+          <w:sz w:val="22"/>
+          <w:szCs w:val="22"/>
+        </w:rPr>
+        <w:t xml:space="preserve"> prompt for:</w:t>
+      </w:r>
+    </w:p>
+    <w:p>
+      <w:pPr>
+        <w:pStyle w:val="ListParagraph"/>
+        <w:numPr>
+          <w:ilvl w:val="0"/>
+          <w:numId w:val="22"/>
+        </w:numPr>
+        <w:shd w:val="clear" w:color="auto" w:fill="FFFFFF"/>
+        <w:spacing w:before="120" w:after="120"/>
+        <w:ind w:right="720"/>
+        <w:rPr>
+          <w:sz w:val="22"/>
+          <w:szCs w:val="22"/>
+        </w:rPr>
+      </w:pPr>
+      <w:r>
+        <w:rPr>
+          <w:sz w:val="22"/>
+          <w:szCs w:val="22"/>
+        </w:rPr>
+        <w:t>The</w:t>
+      </w:r>
+      <w:r>
+        <w:rPr>
+          <w:sz w:val="22"/>
+          <w:szCs w:val="22"/>
+        </w:rPr>
+        <w:t xml:space="preserve"> child's age</w:t>
+      </w:r>
+      <w:r>
+        <w:rPr>
+          <w:sz w:val="22"/>
+          <w:szCs w:val="22"/>
+        </w:rPr>
+        <w:t xml:space="preserve"> (a number).</w:t>
+      </w:r>
+    </w:p>
+    <w:p>
+      <w:pPr>
+        <w:pStyle w:val="ListParagraph"/>
+        <w:numPr>
+          <w:ilvl w:val="0"/>
+          <w:numId w:val="22"/>
+        </w:numPr>
+        <w:shd w:val="clear" w:color="auto" w:fill="FFFFFF"/>
+        <w:spacing w:before="120" w:after="120"/>
+        <w:ind w:right="720"/>
+        <w:rPr>
+          <w:sz w:val="22"/>
+          <w:szCs w:val="22"/>
+        </w:rPr>
+      </w:pPr>
+      <w:r>
+        <w:rPr>
+          <w:sz w:val="22"/>
+          <w:szCs w:val="22"/>
+        </w:rPr>
+        <w:t>W</w:t>
+      </w:r>
+      <w:r>
+        <w:rPr>
+          <w:sz w:val="22"/>
+          <w:szCs w:val="22"/>
+        </w:rPr>
+        <w:t>hether their birthday was before August 1st (</w:t>
+      </w:r>
+      <w:r>
+        <w:rPr>
+          <w:sz w:val="22"/>
+          <w:szCs w:val="22"/>
+        </w:rPr>
+        <w:t>yes</w:t>
+      </w:r>
+      <w:r>
+        <w:rPr>
+          <w:sz w:val="22"/>
+          <w:szCs w:val="22"/>
+        </w:rPr>
+        <w:t xml:space="preserve"> or </w:t>
+      </w:r>
+      <w:r>
+        <w:rPr>
+          <w:sz w:val="22"/>
+          <w:szCs w:val="22"/>
+        </w:rPr>
+        <w:t>no</w:t>
+      </w:r>
+      <w:r>
+        <w:rPr>
+          <w:sz w:val="22"/>
+          <w:szCs w:val="22"/>
+        </w:rPr>
+        <w:t>).</w:t>
+      </w:r>
+    </w:p>
+    <w:p>
+      <w:pPr>
+        <w:spacing w:before="120" w:after="120"/>
+        <w:rPr>
+          <w:rFonts w:eastAsia="Times New Roman" w:cs="Times New Roman"/>
+          <w:color w:val="24292E"/>
+          <w:sz w:val="22"/>
+          <w:szCs w:val="22"/>
+        </w:rPr>
+      </w:pPr>
+      <w:r>
+        <w:rPr>
+          <w:rFonts w:eastAsia="Times New Roman" w:cs="Times New Roman"/>
+          <w:color w:val="24292E"/>
+          <w:sz w:val="22"/>
+          <w:szCs w:val="22"/>
+        </w:rPr>
+        <w:t>Use a switch case statement to determine the student’s grade level. On the web page show one of the following:</w:t>
+      </w:r>
+    </w:p>
+    <w:p>
+      <w:pPr>
+        <w:pStyle w:val="ListParagraph"/>
+        <w:numPr>
+          <w:ilvl w:val="0"/>
+          <w:numId w:val="24"/>
+        </w:numPr>
+        <w:spacing w:before="120" w:after="120"/>
+        <w:rPr>
+          <w:rFonts w:eastAsia="Times New Roman" w:cs="Times New Roman"/>
+          <w:color w:val="24292E"/>
+          <w:sz w:val="22"/>
+          <w:szCs w:val="22"/>
+        </w:rPr>
+        <w:sectPr>
+          <w:type w:val="continuous"/>
+          <w:pgSz w:w="12240" w:h="15840"/>
+          <w:pgMar w:top="1440" w:right="1530" w:bottom="1440" w:left="1800" w:header="720" w:footer="720" w:gutter="0"/>
+          <w:cols w:space="720"/>
+        </w:sectPr>
+      </w:pPr>
+    </w:p>
+    <w:p>
+      <w:pPr>
+        <w:pStyle w:val="ListParagraph"/>
+        <w:numPr>
+          <w:ilvl w:val="0"/>
+          <w:numId w:val="24"/>
+        </w:numPr>
+        <w:spacing w:before="120" w:after="120"/>
+        <w:rPr>
+          <w:rFonts w:eastAsia="Times New Roman" w:cs="Times New Roman"/>
+          <w:color w:val="24292E"/>
+          <w:sz w:val="22"/>
+          <w:szCs w:val="22"/>
+        </w:rPr>
+      </w:pPr>
+      <w:r>
+        <w:rPr>
+          <w:rFonts w:eastAsia="Times New Roman" w:cs="Times New Roman"/>
+          <w:color w:val="24292E"/>
+          <w:sz w:val="22"/>
+          <w:szCs w:val="22"/>
+        </w:rPr>
+        <w:t>Kindergarten</w:t>
+      </w:r>
+    </w:p>
+    <w:p>
+      <w:pPr>
+        <w:pStyle w:val="ListParagraph"/>
+        <w:numPr>
+          <w:ilvl w:val="0"/>
+          <w:numId w:val="24"/>
+        </w:numPr>
+        <w:spacing w:before="120" w:after="120"/>
+        <w:rPr>
+          <w:rFonts w:eastAsia="Times New Roman" w:cs="Times New Roman"/>
+          <w:color w:val="24292E"/>
+          <w:sz w:val="22"/>
+          <w:szCs w:val="22"/>
+        </w:rPr>
+      </w:pPr>
+      <w:r>
+        <w:rPr>
+          <w:rFonts w:eastAsia="Times New Roman" w:cs="Times New Roman"/>
+          <w:color w:val="24292E"/>
+          <w:sz w:val="22"/>
+          <w:szCs w:val="22"/>
+        </w:rPr>
+        <w:t>First grade</w:t>
+      </w:r>
+    </w:p>
+    <w:p>
+      <w:pPr>
+        <w:pStyle w:val="ListParagraph"/>
+        <w:numPr>
+          <w:ilvl w:val="0"/>
+          <w:numId w:val="24"/>
+        </w:numPr>
+        <w:spacing w:before="120" w:after="120"/>
+        <w:rPr>
+          <w:rFonts w:eastAsia="Times New Roman" w:cs="Times New Roman"/>
+          <w:color w:val="24292E"/>
+          <w:sz w:val="22"/>
+          <w:szCs w:val="22"/>
+        </w:rPr>
+      </w:pPr>
+      <w:r>
+        <w:rPr>
+          <w:rFonts w:eastAsia="Times New Roman" w:cs="Times New Roman"/>
+          <w:color w:val="24292E"/>
+          <w:sz w:val="22"/>
+          <w:szCs w:val="22"/>
+        </w:rPr>
+        <w:t>Second grade</w:t>
+      </w:r>
+    </w:p>
+    <w:p>
+      <w:pPr>
+        <w:pStyle w:val="ListParagraph"/>
+        <w:numPr>
+          <w:ilvl w:val="0"/>
+          <w:numId w:val="24"/>
+        </w:numPr>
+        <w:spacing w:before="120" w:after="120"/>
+        <w:rPr>
+          <w:rFonts w:eastAsia="Times New Roman" w:cs="Times New Roman"/>
+          <w:color w:val="24292E"/>
+          <w:sz w:val="22"/>
+          <w:szCs w:val="22"/>
+        </w:rPr>
+      </w:pPr>
+      <w:r>
+        <w:rPr>
+          <w:rFonts w:eastAsia="Times New Roman" w:cs="Times New Roman"/>
+          <w:color w:val="24292E"/>
+          <w:sz w:val="22"/>
+          <w:szCs w:val="22"/>
+        </w:rPr>
+        <w:t>Third grade</w:t>
+      </w:r>
+    </w:p>
+    <w:p>
+      <w:pPr>
+        <w:pStyle w:val="ListParagraph"/>
+        <w:numPr>
+          <w:ilvl w:val="0"/>
+          <w:numId w:val="24"/>
+        </w:numPr>
+        <w:spacing w:before="120" w:after="120"/>
+        <w:rPr>
+          <w:rFonts w:eastAsia="Times New Roman" w:cs="Times New Roman"/>
+          <w:color w:val="24292E"/>
+          <w:sz w:val="22"/>
+          <w:szCs w:val="22"/>
+        </w:rPr>
+      </w:pPr>
+      <w:r>
+        <w:rPr>
+          <w:rFonts w:eastAsia="Times New Roman" w:cs="Times New Roman"/>
+          <w:color w:val="24292E"/>
+          <w:sz w:val="22"/>
+          <w:szCs w:val="22"/>
+        </w:rPr>
+        <w:t>Fourth grade</w:t>
+      </w:r>
+    </w:p>
+    <w:p>
+      <w:pPr>
+        <w:pStyle w:val="ListParagraph"/>
+        <w:numPr>
+          <w:ilvl w:val="0"/>
+          <w:numId w:val="24"/>
+        </w:numPr>
+        <w:spacing w:before="120" w:after="120"/>
+        <w:rPr>
+          <w:rFonts w:eastAsia="Times New Roman" w:cs="Times New Roman"/>
+          <w:color w:val="24292E"/>
+          <w:sz w:val="22"/>
+          <w:szCs w:val="22"/>
+        </w:rPr>
+      </w:pPr>
+      <w:r>
+        <w:rPr>
+          <w:rFonts w:eastAsia="Times New Roman" w:cs="Times New Roman"/>
+          <w:color w:val="24292E"/>
+          <w:sz w:val="22"/>
+          <w:szCs w:val="22"/>
+        </w:rPr>
+        <w:t>Fifth grade</w:t>
+      </w:r>
+    </w:p>
+    <w:p>
+      <w:pPr>
+        <w:pStyle w:val="ListParagraph"/>
+        <w:numPr>
+          <w:ilvl w:val="0"/>
+          <w:numId w:val="24"/>
+        </w:numPr>
+        <w:spacing w:before="120" w:after="120"/>
+        <w:rPr>
+          <w:rFonts w:eastAsia="Times New Roman" w:cs="Times New Roman"/>
+          <w:color w:val="24292E"/>
+          <w:sz w:val="22"/>
+          <w:szCs w:val="22"/>
+        </w:rPr>
+      </w:pPr>
+      <w:r>
+        <w:rPr>
+          <w:rFonts w:eastAsia="Times New Roman" w:cs="Times New Roman"/>
+          <w:color w:val="24292E"/>
+          <w:sz w:val="22"/>
+          <w:szCs w:val="22"/>
+        </w:rPr>
+        <w:t>Too young</w:t>
+      </w:r>
+    </w:p>
+    <w:p>
+      <w:pPr>
+        <w:pStyle w:val="ListParagraph"/>
+        <w:numPr>
+          <w:ilvl w:val="0"/>
+          <w:numId w:val="24"/>
+        </w:numPr>
+        <w:spacing w:before="120" w:after="120"/>
+        <w:rPr>
+          <w:rFonts w:eastAsia="Times New Roman" w:cs="Times New Roman"/>
+          <w:color w:val="24292E"/>
+          <w:sz w:val="22"/>
+          <w:szCs w:val="22"/>
+        </w:rPr>
+      </w:pPr>
+      <w:r>
+        <w:rPr>
+          <w:rFonts w:eastAsia="Times New Roman" w:cs="Times New Roman"/>
+          <w:color w:val="24292E"/>
+          <w:sz w:val="22"/>
+          <w:szCs w:val="22"/>
+        </w:rPr>
+        <w:t>Too old</w:t>
+      </w:r>
+    </w:p>
+    <w:p>
+      <w:pPr>
+        <w:spacing w:before="120" w:after="120"/>
+        <w:rPr>
+          <w:sz w:val="22"/>
+          <w:szCs w:val="22"/>
+        </w:rPr>
+        <w:sectPr>
+          <w:type w:val="continuous"/>
+          <w:pgSz w:w="12240" w:h="15840"/>
+          <w:pgMar w:top="1440" w:right="1530" w:bottom="1440" w:left="1800" w:header="720" w:footer="720" w:gutter="0"/>
+          <w:cols w:num="2" w:space="720"/>
+        </w:sectPr>
+      </w:pPr>
     </w:p>
     <w:p>
       <w:pPr>
@@ -1227,54 +1726,33 @@
       <w:pPr>
         <w:spacing w:before="120" w:after="120"/>
         <w:rPr>
-          <w:rFonts w:ascii="Arial" w:hAnsi="Arial" w:cs="Arial"/>
+          <w:rFonts w:asciiTheme="majorHAnsi" w:hAnsiTheme="majorHAnsi" w:cs="Arial"/>
           <w:b/>
           <w:bCs/>
         </w:rPr>
       </w:pPr>
       <w:r>
         <w:rPr>
-          <w:rFonts w:ascii="Arial" w:hAnsi="Arial" w:cs="Arial"/>
+          <w:rFonts w:asciiTheme="majorHAnsi" w:hAnsiTheme="majorHAnsi" w:cs="Arial"/>
           <w:b/>
           <w:bCs/>
         </w:rPr>
-        <w:t>Submitting your lab work</w:t>
-      </w:r>
-      <w:r>
-        <w:rPr>
-          <w:rFonts w:ascii="Arial" w:hAnsi="Arial" w:cs="Arial"/>
-          <w:b/>
-          <w:bCs/>
-        </w:rPr>
-        <w:t xml:space="preserve"> on Moodle</w:t>
-      </w:r>
-    </w:p>
-    <w:p>
-      <w:pPr>
-        <w:spacing w:before="120" w:after="120"/>
-        <w:rPr>
-          <w:rFonts w:ascii="Arial" w:hAnsi="Arial" w:cs="Arial"/>
+        <w:t>Submitting your lab work on Moodle</w:t>
+      </w:r>
+    </w:p>
+    <w:p>
+      <w:pPr>
+        <w:spacing w:before="120" w:after="120"/>
+        <w:rPr>
+          <w:rFonts w:asciiTheme="majorHAnsi" w:hAnsiTheme="majorHAnsi" w:cs="Arial"/>
           <w:u w:val="single"/>
         </w:rPr>
       </w:pPr>
-    </w:p>
-    <w:p>
-      <w:pPr>
-        <w:spacing w:before="120" w:after="120"/>
-        <w:rPr>
-          <w:rFonts w:ascii="Arial" w:hAnsi="Arial" w:cs="Arial"/>
-          <w:sz w:val="22"/>
-          <w:szCs w:val="22"/>
+      <w:r>
+        <w:rPr>
+          <w:rFonts w:asciiTheme="majorHAnsi" w:hAnsiTheme="majorHAnsi" w:cs="Arial"/>
           <w:u w:val="single"/>
         </w:rPr>
-      </w:pPr>
-      <w:r>
-        <w:rPr>
-          <w:rFonts w:ascii="Arial" w:hAnsi="Arial" w:cs="Arial"/>
-          <w:sz w:val="22"/>
-          <w:szCs w:val="22"/>
-          <w:u w:val="single"/>
-        </w:rPr>
         <w:t>Beta Version</w:t>
       </w:r>
     </w:p>
@@ -1282,14 +1760,14 @@
       <w:pPr>
         <w:spacing w:before="120" w:after="120"/>
         <w:rPr>
-          <w:rFonts w:ascii="Arial" w:hAnsi="Arial" w:cs="Arial"/>
-          <w:sz w:val="22"/>
-          <w:szCs w:val="22"/>
-        </w:rPr>
-      </w:pPr>
-      <w:r>
-        <w:rPr>
-          <w:rFonts w:ascii="Arial" w:hAnsi="Arial" w:cs="Arial"/>
+          <w:rFonts w:cs="Arial"/>
+          <w:sz w:val="22"/>
+          <w:szCs w:val="22"/>
+        </w:rPr>
+      </w:pPr>
+      <w:r>
+        <w:rPr>
+          <w:rFonts w:cs="Arial"/>
           <w:sz w:val="22"/>
           <w:szCs w:val="22"/>
         </w:rPr>
@@ -1297,7 +1775,7 @@
       </w:r>
       <w:r>
         <w:rPr>
-          <w:rFonts w:ascii="Arial" w:hAnsi="Arial" w:cs="Arial"/>
+          <w:rFonts w:cs="Arial"/>
           <w:i/>
           <w:iCs/>
           <w:sz w:val="22"/>
@@ -1307,7 +1785,7 @@
       </w:r>
       <w:r>
         <w:rPr>
-          <w:rFonts w:ascii="Arial" w:hAnsi="Arial" w:cs="Arial"/>
+          <w:rFonts w:cs="Arial"/>
           <w:sz w:val="22"/>
           <w:szCs w:val="22"/>
         </w:rPr>
@@ -1323,14 +1801,14 @@
         </w:numPr>
         <w:spacing w:before="120" w:after="120"/>
         <w:rPr>
-          <w:rFonts w:ascii="Arial" w:hAnsi="Arial" w:cs="Arial"/>
-          <w:sz w:val="22"/>
-          <w:szCs w:val="22"/>
-        </w:rPr>
-      </w:pPr>
-      <w:r>
-        <w:rPr>
-          <w:rFonts w:ascii="Arial" w:hAnsi="Arial" w:cs="Arial"/>
+          <w:rFonts w:cs="Arial"/>
+          <w:sz w:val="22"/>
+          <w:szCs w:val="22"/>
+        </w:rPr>
+      </w:pPr>
+      <w:r>
+        <w:rPr>
+          <w:rFonts w:cs="Arial"/>
           <w:sz w:val="22"/>
           <w:szCs w:val="22"/>
         </w:rPr>
@@ -1338,7 +1816,7 @@
       </w:r>
       <w:r>
         <w:rPr>
-          <w:rFonts w:ascii="Arial" w:hAnsi="Arial" w:cs="Arial"/>
+          <w:rFonts w:cs="Arial"/>
           <w:sz w:val="22"/>
           <w:szCs w:val="22"/>
         </w:rPr>
@@ -1355,74 +1833,54 @@
         </w:numPr>
         <w:spacing w:before="120" w:after="120"/>
         <w:rPr>
+          <w:rFonts w:cs="Arial"/>
+          <w:sz w:val="22"/>
+          <w:szCs w:val="22"/>
+        </w:rPr>
+      </w:pPr>
+      <w:r>
+        <w:rPr>
+          <w:rFonts w:cs="Arial"/>
+          <w:sz w:val="22"/>
+          <w:szCs w:val="22"/>
+        </w:rPr>
+        <w:t xml:space="preserve">A code review of your lab partner’s web page for part 2. </w:t>
+      </w:r>
+      <w:r>
+        <w:rPr>
+          <w:rFonts w:cs="Arial"/>
+          <w:sz w:val="22"/>
+          <w:szCs w:val="22"/>
+        </w:rPr>
+        <w:br/>
+        <w:t>(Review one of your lab partners’ web pages using the Code Review Form provided.)</w:t>
+      </w:r>
+    </w:p>
+    <w:p>
+      <w:pPr>
+        <w:pStyle w:val="ListParagraph"/>
+        <w:spacing w:before="120" w:after="120"/>
+        <w:ind w:left="360"/>
+        <w:rPr>
           <w:rFonts w:ascii="Arial" w:hAnsi="Arial" w:cs="Arial"/>
           <w:sz w:val="22"/>
           <w:szCs w:val="22"/>
         </w:rPr>
       </w:pPr>
-      <w:r>
-        <w:rPr>
-          <w:rFonts w:ascii="Arial" w:hAnsi="Arial" w:cs="Arial"/>
-          <w:sz w:val="22"/>
-          <w:szCs w:val="22"/>
-        </w:rPr>
-        <w:t xml:space="preserve">A code review of your lab partner’s web page for part 2. </w:t>
-      </w:r>
-      <w:r>
-        <w:rPr>
-          <w:rFonts w:ascii="Arial" w:hAnsi="Arial" w:cs="Arial"/>
-          <w:sz w:val="22"/>
-          <w:szCs w:val="22"/>
-        </w:rPr>
-        <w:br/>
-        <w:t>(</w:t>
-      </w:r>
-      <w:r>
-        <w:rPr>
-          <w:rFonts w:ascii="Arial" w:hAnsi="Arial" w:cs="Arial"/>
-          <w:sz w:val="22"/>
-          <w:szCs w:val="22"/>
-        </w:rPr>
-        <w:t xml:space="preserve">Review one of your lab partners’ web pages </w:t>
-      </w:r>
-      <w:r>
-        <w:rPr>
-          <w:rFonts w:ascii="Arial" w:hAnsi="Arial" w:cs="Arial"/>
-          <w:sz w:val="22"/>
-          <w:szCs w:val="22"/>
-        </w:rPr>
-        <w:t>using the Code Review Form provided.)</w:t>
-      </w:r>
     </w:p>
     <w:p>
       <w:pPr>
         <w:pStyle w:val="ListParagraph"/>
         <w:spacing w:before="120" w:after="120"/>
-        <w:ind w:left="360"/>
-        <w:rPr>
-          <w:rFonts w:ascii="Arial" w:hAnsi="Arial" w:cs="Arial"/>
-          <w:sz w:val="22"/>
-          <w:szCs w:val="22"/>
-        </w:rPr>
-      </w:pPr>
-    </w:p>
-    <w:p>
-      <w:pPr>
-        <w:pStyle w:val="ListParagraph"/>
-        <w:spacing w:before="120" w:after="120"/>
         <w:ind w:left="0"/>
         <w:rPr>
-          <w:rFonts w:ascii="Arial" w:hAnsi="Arial" w:cs="Arial"/>
-          <w:sz w:val="22"/>
-          <w:szCs w:val="22"/>
+          <w:rFonts w:asciiTheme="majorHAnsi" w:hAnsiTheme="majorHAnsi" w:cs="Arial"/>
           <w:u w:val="single"/>
         </w:rPr>
       </w:pPr>
       <w:r>
         <w:rPr>
-          <w:rFonts w:ascii="Arial" w:hAnsi="Arial" w:cs="Arial"/>
-          <w:sz w:val="22"/>
-          <w:szCs w:val="22"/>
+          <w:rFonts w:asciiTheme="majorHAnsi" w:hAnsiTheme="majorHAnsi" w:cs="Arial"/>
           <w:u w:val="single"/>
         </w:rPr>
         <w:t>Code Review</w:t>
@@ -1437,14 +1895,14 @@
         </w:numPr>
         <w:spacing w:before="120" w:after="120"/>
         <w:rPr>
-          <w:rFonts w:ascii="Arial" w:hAnsi="Arial" w:cs="Arial"/>
-          <w:sz w:val="22"/>
-          <w:szCs w:val="22"/>
-        </w:rPr>
-      </w:pPr>
-      <w:r>
-        <w:rPr>
-          <w:rFonts w:ascii="Arial" w:hAnsi="Arial" w:cs="Arial"/>
+          <w:rFonts w:cs="Arial"/>
+          <w:sz w:val="22"/>
+          <w:szCs w:val="22"/>
+        </w:rPr>
+      </w:pPr>
+      <w:r>
+        <w:rPr>
+          <w:rFonts w:cs="Arial"/>
           <w:sz w:val="22"/>
           <w:szCs w:val="22"/>
         </w:rPr>
@@ -1452,7 +1910,7 @@
       </w:r>
       <w:r>
         <w:rPr>
-          <w:rFonts w:ascii="Arial" w:hAnsi="Arial" w:cs="Arial"/>
+          <w:rFonts w:cs="Arial"/>
           <w:i/>
           <w:iCs/>
           <w:sz w:val="22"/>
@@ -1462,51 +1920,56 @@
       </w:r>
       <w:r>
         <w:rPr>
+          <w:rFonts w:cs="Arial"/>
+          <w:sz w:val="22"/>
+          <w:szCs w:val="22"/>
+        </w:rPr>
+        <w:t>.</w:t>
+      </w:r>
+      <w:r>
+        <w:rPr>
+          <w:rFonts w:cs="Arial"/>
+          <w:sz w:val="22"/>
+          <w:szCs w:val="22"/>
+        </w:rPr>
+        <w:br/>
+      </w:r>
+    </w:p>
+    <w:p>
+      <w:pPr>
+        <w:spacing w:before="120" w:after="120"/>
+        <w:rPr>
+          <w:rFonts w:cs="Arial"/>
+          <w:sz w:val="22"/>
+          <w:szCs w:val="22"/>
+        </w:rPr>
+      </w:pPr>
+      <w:r>
+        <w:rPr>
+          <w:rFonts w:asciiTheme="majorHAnsi" w:hAnsiTheme="majorHAnsi" w:cs="Arial"/>
+          <w:u w:val="single"/>
+        </w:rPr>
+        <w:t>Production Version</w:t>
+      </w:r>
+      <w:r>
+        <w:rPr>
           <w:rFonts w:ascii="Arial" w:hAnsi="Arial" w:cs="Arial"/>
           <w:sz w:val="22"/>
           <w:szCs w:val="22"/>
         </w:rPr>
-        <w:t>.</w:t>
-      </w:r>
-      <w:r>
-        <w:rPr>
-          <w:rFonts w:ascii="Arial" w:hAnsi="Arial" w:cs="Arial"/>
-          <w:sz w:val="22"/>
-          <w:szCs w:val="22"/>
-        </w:rPr>
         <w:br/>
       </w:r>
-    </w:p>
-    <w:p>
-      <w:pPr>
-        <w:spacing w:before="120" w:after="120"/>
-        <w:rPr>
-          <w:rFonts w:ascii="Arial" w:hAnsi="Arial" w:cs="Arial"/>
-          <w:sz w:val="22"/>
-          <w:szCs w:val="22"/>
-        </w:rPr>
-      </w:pPr>
-      <w:r>
-        <w:rPr>
-          <w:rFonts w:ascii="Arial" w:hAnsi="Arial" w:cs="Arial"/>
-          <w:sz w:val="22"/>
-          <w:szCs w:val="22"/>
-          <w:u w:val="single"/>
-        </w:rPr>
-        <w:t>Production Version</w:t>
-      </w:r>
-      <w:r>
-        <w:rPr>
-          <w:rFonts w:ascii="Arial" w:hAnsi="Arial" w:cs="Arial"/>
-          <w:sz w:val="22"/>
-          <w:szCs w:val="22"/>
-        </w:rPr>
-        <w:br/>
+      <w:r>
+        <w:rPr>
+          <w:rFonts w:cs="Arial"/>
+          <w:sz w:val="22"/>
+          <w:szCs w:val="22"/>
+        </w:rPr>
         <w:t xml:space="preserve">Based on the review and helpful advice from your lab partner, you may revise your web page. On the code review from your lab partner, complete the “Production” column to show what you revised. Upload the following to the </w:t>
       </w:r>
       <w:r>
         <w:rPr>
-          <w:rFonts w:ascii="Arial" w:hAnsi="Arial" w:cs="Arial"/>
+          <w:rFonts w:cs="Arial"/>
           <w:i/>
           <w:sz w:val="22"/>
           <w:szCs w:val="22"/>
@@ -1515,19 +1978,11 @@
       </w:r>
       <w:r>
         <w:rPr>
-          <w:rFonts w:ascii="Arial" w:hAnsi="Arial" w:cs="Arial"/>
-          <w:sz w:val="22"/>
-          <w:szCs w:val="22"/>
-        </w:rPr>
-        <w:t xml:space="preserve"> assignment</w:t>
-      </w:r>
-      <w:r>
-        <w:rPr>
-          <w:rFonts w:ascii="Arial" w:hAnsi="Arial" w:cs="Arial"/>
-          <w:sz w:val="22"/>
-          <w:szCs w:val="22"/>
-        </w:rPr>
-        <w:t>:</w:t>
+          <w:rFonts w:cs="Arial"/>
+          <w:sz w:val="22"/>
+          <w:szCs w:val="22"/>
+        </w:rPr>
+        <w:t xml:space="preserve"> assignment:</w:t>
       </w:r>
     </w:p>
     <w:p>
@@ -1539,14 +1994,14 @@
         </w:numPr>
         <w:spacing w:before="120" w:after="120"/>
         <w:rPr>
-          <w:rFonts w:ascii="Arial" w:hAnsi="Arial" w:cs="Arial"/>
-          <w:sz w:val="22"/>
-          <w:szCs w:val="22"/>
-        </w:rPr>
-      </w:pPr>
-      <w:r>
-        <w:rPr>
-          <w:rFonts w:ascii="Arial" w:hAnsi="Arial" w:cs="Arial"/>
+          <w:rFonts w:cs="Arial"/>
+          <w:sz w:val="22"/>
+          <w:szCs w:val="22"/>
+        </w:rPr>
+      </w:pPr>
+      <w:r>
+        <w:rPr>
+          <w:rFonts w:cs="Arial"/>
           <w:sz w:val="22"/>
           <w:szCs w:val="22"/>
         </w:rPr>
@@ -1554,7 +2009,7 @@
       </w:r>
       <w:r>
         <w:rPr>
-          <w:rFonts w:ascii="Arial" w:hAnsi="Arial" w:cs="Arial"/>
+          <w:rFonts w:cs="Arial"/>
           <w:sz w:val="22"/>
           <w:szCs w:val="22"/>
         </w:rPr>
@@ -1570,14 +2025,14 @@
         </w:numPr>
         <w:spacing w:before="120" w:after="120"/>
         <w:rPr>
-          <w:rFonts w:ascii="Arial" w:hAnsi="Arial" w:cs="Arial"/>
-          <w:sz w:val="22"/>
-          <w:szCs w:val="22"/>
-        </w:rPr>
-      </w:pPr>
-      <w:r>
-        <w:rPr>
-          <w:rFonts w:ascii="Arial" w:hAnsi="Arial" w:cs="Arial"/>
+          <w:rFonts w:cs="Arial"/>
+          <w:sz w:val="22"/>
+          <w:szCs w:val="22"/>
+        </w:rPr>
+      </w:pPr>
+      <w:r>
+        <w:rPr>
+          <w:rFonts w:cs="Arial"/>
           <w:sz w:val="22"/>
           <w:szCs w:val="22"/>
         </w:rPr>
@@ -1593,14 +2048,14 @@
         </w:numPr>
         <w:spacing w:before="120" w:after="120"/>
         <w:rPr>
-          <w:rFonts w:ascii="Arial" w:hAnsi="Arial" w:cs="Arial"/>
-          <w:sz w:val="22"/>
-          <w:szCs w:val="22"/>
-        </w:rPr>
-      </w:pPr>
-      <w:r>
-        <w:rPr>
-          <w:rFonts w:ascii="Arial" w:hAnsi="Arial" w:cs="Arial"/>
+          <w:rFonts w:cs="Arial"/>
+          <w:sz w:val="22"/>
+          <w:szCs w:val="22"/>
+        </w:rPr>
+      </w:pPr>
+      <w:r>
+        <w:rPr>
+          <w:rFonts w:cs="Arial"/>
           <w:sz w:val="22"/>
           <w:szCs w:val="22"/>
         </w:rPr>
@@ -1608,7 +2063,7 @@
       </w:r>
       <w:r>
         <w:rPr>
-          <w:rFonts w:ascii="Arial" w:hAnsi="Arial" w:cs="Arial"/>
+          <w:rFonts w:cs="Arial"/>
           <w:sz w:val="22"/>
           <w:szCs w:val="22"/>
           <w:u w:val="single"/>
@@ -1617,31 +2072,15 @@
       </w:r>
       <w:r>
         <w:rPr>
-          <w:rFonts w:ascii="Arial" w:hAnsi="Arial" w:cs="Arial"/>
-          <w:sz w:val="22"/>
-          <w:szCs w:val="22"/>
-        </w:rPr>
-        <w:t xml:space="preserve"> </w:t>
-      </w:r>
-      <w:r>
-        <w:rPr>
-          <w:rFonts w:ascii="Arial" w:hAnsi="Arial" w:cs="Arial"/>
-          <w:sz w:val="22"/>
-          <w:szCs w:val="22"/>
-        </w:rPr>
-        <w:t xml:space="preserve">your lab partner </w:t>
-      </w:r>
-      <w:r>
-        <w:rPr>
-          <w:rFonts w:ascii="Arial" w:hAnsi="Arial" w:cs="Arial"/>
-          <w:sz w:val="22"/>
-          <w:szCs w:val="22"/>
-        </w:rPr>
-        <w:t xml:space="preserve">with the </w:t>
-      </w:r>
-      <w:r>
-        <w:rPr>
-          <w:rFonts w:ascii="Arial" w:hAnsi="Arial" w:cs="Arial"/>
+          <w:rFonts w:cs="Arial"/>
+          <w:sz w:val="22"/>
+          <w:szCs w:val="22"/>
+        </w:rPr>
+        <w:t xml:space="preserve"> your lab partner with the </w:t>
+      </w:r>
+      <w:r>
+        <w:rPr>
+          <w:rFonts w:cs="Arial"/>
           <w:sz w:val="22"/>
           <w:szCs w:val="22"/>
           <w:u w:val="single"/>
@@ -1650,7 +2089,7 @@
       </w:r>
       <w:r>
         <w:rPr>
-          <w:rFonts w:ascii="Arial" w:hAnsi="Arial" w:cs="Arial"/>
+          <w:rFonts w:cs="Arial"/>
           <w:sz w:val="22"/>
           <w:szCs w:val="22"/>
         </w:rPr>
@@ -1658,7 +2097,7 @@
       </w:r>
     </w:p>
     <w:sectPr>
-      <w:headerReference w:type="default" r:id="rId9"/>
+      <w:type w:val="continuous"/>
       <w:pgSz w:w="12240" w:h="15840"/>
       <w:pgMar w:top="1440" w:right="1530" w:bottom="1440" w:left="1800" w:header="720" w:footer="720" w:gutter="0"/>
       <w:cols w:space="720"/>
@@ -1684,6 +2123,126 @@
     </w:p>
   </w:endnote>
 </w:endnotes>
+</file>
+
+<file path=word/footer1.xml><?xml version="1.0" encoding="utf-8"?>
+<w:ftr xmlns:wpc="http://schemas.microsoft.com/office/word/2010/wordprocessingCanvas" xmlns:cx="http://schemas.microsoft.com/office/drawing/2014/chartex" xmlns:cx1="http://schemas.microsoft.com/office/drawing/2015/9/8/chartex" xmlns:cx2="http://schemas.microsoft.com/office/drawing/2015/10/21/chartex" xmlns:cx3="http://schemas.microsoft.com/office/drawing/2016/5/9/chartex" xmlns:cx4="http://schemas.microsoft.com/office/drawing/2016/5/10/chartex" xmlns:cx5="http://schemas.microsoft.com/office/drawing/2016/5/11/chartex" xmlns:cx6="http://schemas.microsoft.com/office/drawing/2016/5/12/chartex" xmlns:cx7="http://schemas.microsoft.com/office/drawing/2016/5/13/chartex" xmlns:cx8="http://schemas.microsoft.com/office/drawing/2016/5/14/chartex" xmlns:mc="http://schemas.openxmlformats.org/markup-compatibility/2006" xmlns:aink="http://schemas.microsoft.com/office/drawing/2016/ink" xmlns:am3d="http://schemas.microsoft.com/office/drawing/2017/model3d" xmlns:o="urn:schemas-microsoft-com:office:office" xmlns:r="http://schemas.openxmlformats.org/officeDocument/2006/relationships" xmlns:m="http://schemas.openxmlformats.org/officeDocument/2006/math" xmlns:v="urn:schemas-microsoft-com:vml" xmlns:wp14="http://schemas.microsoft.com/office/word/2010/wordprocessingDrawing" xmlns:wp="http://schemas.openxmlformats.org/drawingml/2006/wordprocessingDrawing" xmlns:w10="urn:schemas-microsoft-com:office:word" xmlns:w="http://schemas.openxmlformats.org/wordprocessingml/2006/main" xmlns:w14="http://schemas.microsoft.com/office/word/2010/wordml" xmlns:w15="http://schemas.microsoft.com/office/word/2012/wordml" xmlns:w16cid="http://schemas.microsoft.com/office/word/2016/wordml/cid" xmlns:w16se="http://schemas.microsoft.com/office/word/2015/wordml/symex" xmlns:wpg="http://schemas.microsoft.com/office/word/2010/wordprocessingGroup" xmlns:wpi="http://schemas.microsoft.com/office/word/2010/wordprocessingInk" xmlns:wne="http://schemas.microsoft.com/office/word/2006/wordml" xmlns:wps="http://schemas.microsoft.com/office/word/2010/wordprocessingShape" mc:Ignorable="w14 w15 w16se w16cid wp14">
+  <w:sdt>
+    <w:sdtPr>
+      <w:rPr>
+        <w:rStyle w:val="PageNumber"/>
+      </w:rPr>
+      <w:id w:val="-7832570"/>
+      <w:docPartObj>
+        <w:docPartGallery w:val="Page Numbers (Bottom of Page)"/>
+        <w:docPartUnique/>
+      </w:docPartObj>
+    </w:sdtPr>
+    <w:sdtContent>
+      <w:p>
+        <w:pPr>
+          <w:pStyle w:val="Footer"/>
+          <w:framePr w:wrap="none" w:vAnchor="text" w:hAnchor="margin" w:xAlign="right" w:y="1"/>
+          <w:rPr>
+            <w:rStyle w:val="PageNumber"/>
+          </w:rPr>
+        </w:pPr>
+        <w:r>
+          <w:rPr>
+            <w:rStyle w:val="PageNumber"/>
+          </w:rPr>
+          <w:fldChar w:fldCharType="begin"/>
+        </w:r>
+        <w:r>
+          <w:rPr>
+            <w:rStyle w:val="PageNumber"/>
+          </w:rPr>
+          <w:instrText xml:space="preserve"> PAGE </w:instrText>
+        </w:r>
+        <w:r>
+          <w:rPr>
+            <w:rStyle w:val="PageNumber"/>
+          </w:rPr>
+          <w:fldChar w:fldCharType="end"/>
+        </w:r>
+      </w:p>
+    </w:sdtContent>
+  </w:sdt>
+  <w:p>
+    <w:pPr>
+      <w:pStyle w:val="Footer"/>
+      <w:ind w:right="360"/>
+    </w:pPr>
+  </w:p>
+</w:ftr>
+</file>
+
+<file path=word/footer2.xml><?xml version="1.0" encoding="utf-8"?>
+<w:ftr xmlns:wpc="http://schemas.microsoft.com/office/word/2010/wordprocessingCanvas" xmlns:cx="http://schemas.microsoft.com/office/drawing/2014/chartex" xmlns:cx1="http://schemas.microsoft.com/office/drawing/2015/9/8/chartex" xmlns:cx2="http://schemas.microsoft.com/office/drawing/2015/10/21/chartex" xmlns:cx3="http://schemas.microsoft.com/office/drawing/2016/5/9/chartex" xmlns:cx4="http://schemas.microsoft.com/office/drawing/2016/5/10/chartex" xmlns:cx5="http://schemas.microsoft.com/office/drawing/2016/5/11/chartex" xmlns:cx6="http://schemas.microsoft.com/office/drawing/2016/5/12/chartex" xmlns:cx7="http://schemas.microsoft.com/office/drawing/2016/5/13/chartex" xmlns:cx8="http://schemas.microsoft.com/office/drawing/2016/5/14/chartex" xmlns:mc="http://schemas.openxmlformats.org/markup-compatibility/2006" xmlns:aink="http://schemas.microsoft.com/office/drawing/2016/ink" xmlns:am3d="http://schemas.microsoft.com/office/drawing/2017/model3d" xmlns:o="urn:schemas-microsoft-com:office:office" xmlns:r="http://schemas.openxmlformats.org/officeDocument/2006/relationships" xmlns:m="http://schemas.openxmlformats.org/officeDocument/2006/math" xmlns:v="urn:schemas-microsoft-com:vml" xmlns:wp14="http://schemas.microsoft.com/office/word/2010/wordprocessingDrawing" xmlns:wp="http://schemas.openxmlformats.org/drawingml/2006/wordprocessingDrawing" xmlns:w10="urn:schemas-microsoft-com:office:word" xmlns:w="http://schemas.openxmlformats.org/wordprocessingml/2006/main" xmlns:w14="http://schemas.microsoft.com/office/word/2010/wordml" xmlns:w15="http://schemas.microsoft.com/office/word/2012/wordml" xmlns:w16cid="http://schemas.microsoft.com/office/word/2016/wordml/cid" xmlns:w16se="http://schemas.microsoft.com/office/word/2015/wordml/symex" xmlns:wpg="http://schemas.microsoft.com/office/word/2010/wordprocessingGroup" xmlns:wpi="http://schemas.microsoft.com/office/word/2010/wordprocessingInk" xmlns:wne="http://schemas.microsoft.com/office/word/2006/wordml" xmlns:wps="http://schemas.microsoft.com/office/word/2010/wordprocessingShape" mc:Ignorable="w14 w15 w16se w16cid wp14">
+  <w:sdt>
+    <w:sdtPr>
+      <w:rPr>
+        <w:rStyle w:val="PageNumber"/>
+      </w:rPr>
+      <w:id w:val="-643974988"/>
+      <w:docPartObj>
+        <w:docPartGallery w:val="Page Numbers (Bottom of Page)"/>
+        <w:docPartUnique/>
+      </w:docPartObj>
+    </w:sdtPr>
+    <w:sdtContent>
+      <w:p>
+        <w:pPr>
+          <w:pStyle w:val="Footer"/>
+          <w:framePr w:wrap="none" w:vAnchor="text" w:hAnchor="margin" w:xAlign="right" w:y="1"/>
+          <w:rPr>
+            <w:rStyle w:val="PageNumber"/>
+          </w:rPr>
+        </w:pPr>
+        <w:r>
+          <w:rPr>
+            <w:rStyle w:val="PageNumber"/>
+          </w:rPr>
+          <w:fldChar w:fldCharType="begin"/>
+        </w:r>
+        <w:r>
+          <w:rPr>
+            <w:rStyle w:val="PageNumber"/>
+          </w:rPr>
+          <w:instrText xml:space="preserve"> PAGE </w:instrText>
+        </w:r>
+        <w:r>
+          <w:rPr>
+            <w:rStyle w:val="PageNumber"/>
+          </w:rPr>
+          <w:fldChar w:fldCharType="separate"/>
+        </w:r>
+        <w:r>
+          <w:rPr>
+            <w:rStyle w:val="PageNumber"/>
+            <w:noProof/>
+          </w:rPr>
+          <w:t>1</w:t>
+        </w:r>
+        <w:r>
+          <w:rPr>
+            <w:rStyle w:val="PageNumber"/>
+          </w:rPr>
+          <w:fldChar w:fldCharType="end"/>
+        </w:r>
+      </w:p>
+    </w:sdtContent>
+  </w:sdt>
+  <w:p>
+    <w:pPr>
+      <w:pStyle w:val="Footer"/>
+      <w:ind w:right="360"/>
+    </w:pPr>
+    <w:r>
+      <w:t>Written by Brian Bird, spring 2020.</w:t>
+    </w:r>
+  </w:p>
+</w:ftr>
 </file>
 
 <file path=word/footnotes.xml><?xml version="1.0" encoding="utf-8"?>
@@ -3860,6 +4419,119 @@
     </w:lvl>
   </w:abstractNum>
   <w:abstractNum w:abstractNumId="19" w15:restartNumberingAfterBreak="0">
+    <w:nsid w:val="5CCE0916"/>
+    <w:multiLevelType w:val="hybridMultilevel"/>
+    <w:tmpl w:val="8104F922"/>
+    <w:lvl w:ilvl="0" w:tplc="04090001">
+      <w:start w:val="1"/>
+      <w:numFmt w:val="bullet"/>
+      <w:lvlText w:val=""/>
+      <w:lvlJc w:val="left"/>
+      <w:pPr>
+        <w:ind w:left="720" w:hanging="360"/>
+      </w:pPr>
+      <w:rPr>
+        <w:rFonts w:ascii="Symbol" w:hAnsi="Symbol" w:hint="default"/>
+      </w:rPr>
+    </w:lvl>
+    <w:lvl w:ilvl="1" w:tplc="04090003" w:tentative="1">
+      <w:start w:val="1"/>
+      <w:numFmt w:val="bullet"/>
+      <w:lvlText w:val="o"/>
+      <w:lvlJc w:val="left"/>
+      <w:pPr>
+        <w:ind w:left="1440" w:hanging="360"/>
+      </w:pPr>
+      <w:rPr>
+        <w:rFonts w:ascii="Courier New" w:hAnsi="Courier New" w:cs="Courier New" w:hint="default"/>
+      </w:rPr>
+    </w:lvl>
+    <w:lvl w:ilvl="2" w:tplc="04090005" w:tentative="1">
+      <w:start w:val="1"/>
+      <w:numFmt w:val="bullet"/>
+      <w:lvlText w:val=""/>
+      <w:lvlJc w:val="left"/>
+      <w:pPr>
+        <w:ind w:left="2160" w:hanging="360"/>
+      </w:pPr>
+      <w:rPr>
+        <w:rFonts w:ascii="Wingdings" w:hAnsi="Wingdings" w:hint="default"/>
+      </w:rPr>
+    </w:lvl>
+    <w:lvl w:ilvl="3" w:tplc="04090001" w:tentative="1">
+      <w:start w:val="1"/>
+      <w:numFmt w:val="bullet"/>
+      <w:lvlText w:val=""/>
+      <w:lvlJc w:val="left"/>
+      <w:pPr>
+        <w:ind w:left="2880" w:hanging="360"/>
+      </w:pPr>
+      <w:rPr>
+        <w:rFonts w:ascii="Symbol" w:hAnsi="Symbol" w:hint="default"/>
+      </w:rPr>
+    </w:lvl>
+    <w:lvl w:ilvl="4" w:tplc="04090003" w:tentative="1">
+      <w:start w:val="1"/>
+      <w:numFmt w:val="bullet"/>
+      <w:lvlText w:val="o"/>
+      <w:lvlJc w:val="left"/>
+      <w:pPr>
+        <w:ind w:left="3600" w:hanging="360"/>
+      </w:pPr>
+      <w:rPr>
+        <w:rFonts w:ascii="Courier New" w:hAnsi="Courier New" w:cs="Courier New" w:hint="default"/>
+      </w:rPr>
+    </w:lvl>
+    <w:lvl w:ilvl="5" w:tplc="04090005" w:tentative="1">
+      <w:start w:val="1"/>
+      <w:numFmt w:val="bullet"/>
+      <w:lvlText w:val=""/>
+      <w:lvlJc w:val="left"/>
+      <w:pPr>
+        <w:ind w:left="4320" w:hanging="360"/>
+      </w:pPr>
+      <w:rPr>
+        <w:rFonts w:ascii="Wingdings" w:hAnsi="Wingdings" w:hint="default"/>
+      </w:rPr>
+    </w:lvl>
+    <w:lvl w:ilvl="6" w:tplc="04090001" w:tentative="1">
+      <w:start w:val="1"/>
+      <w:numFmt w:val="bullet"/>
+      <w:lvlText w:val=""/>
+      <w:lvlJc w:val="left"/>
+      <w:pPr>
+        <w:ind w:left="5040" w:hanging="360"/>
+      </w:pPr>
+      <w:rPr>
+        <w:rFonts w:ascii="Symbol" w:hAnsi="Symbol" w:hint="default"/>
+      </w:rPr>
+    </w:lvl>
+    <w:lvl w:ilvl="7" w:tplc="04090003" w:tentative="1">
+      <w:start w:val="1"/>
+      <w:numFmt w:val="bullet"/>
+      <w:lvlText w:val="o"/>
+      <w:lvlJc w:val="left"/>
+      <w:pPr>
+        <w:ind w:left="5760" w:hanging="360"/>
+      </w:pPr>
+      <w:rPr>
+        <w:rFonts w:ascii="Courier New" w:hAnsi="Courier New" w:cs="Courier New" w:hint="default"/>
+      </w:rPr>
+    </w:lvl>
+    <w:lvl w:ilvl="8" w:tplc="04090005" w:tentative="1">
+      <w:start w:val="1"/>
+      <w:numFmt w:val="bullet"/>
+      <w:lvlText w:val=""/>
+      <w:lvlJc w:val="left"/>
+      <w:pPr>
+        <w:ind w:left="6480" w:hanging="360"/>
+      </w:pPr>
+      <w:rPr>
+        <w:rFonts w:ascii="Wingdings" w:hAnsi="Wingdings" w:hint="default"/>
+      </w:rPr>
+    </w:lvl>
+  </w:abstractNum>
+  <w:abstractNum w:abstractNumId="20" w15:restartNumberingAfterBreak="0">
     <w:nsid w:val="63FA36D9"/>
     <w:multiLevelType w:val="multilevel"/>
     <w:tmpl w:val="C0762980"/>
@@ -4008,7 +4680,7 @@
       </w:rPr>
     </w:lvl>
   </w:abstractNum>
-  <w:abstractNum w:abstractNumId="20" w15:restartNumberingAfterBreak="0">
+  <w:abstractNum w:abstractNumId="21" w15:restartNumberingAfterBreak="0">
     <w:nsid w:val="66B20EDE"/>
     <w:multiLevelType w:val="hybridMultilevel"/>
     <w:tmpl w:val="C51EBA64"/>
@@ -4097,7 +4769,7 @@
       </w:pPr>
     </w:lvl>
   </w:abstractNum>
-  <w:abstractNum w:abstractNumId="21" w15:restartNumberingAfterBreak="0">
+  <w:abstractNum w:abstractNumId="22" w15:restartNumberingAfterBreak="0">
     <w:nsid w:val="6F24024E"/>
     <w:multiLevelType w:val="hybridMultilevel"/>
     <w:tmpl w:val="C51EBA64"/>
@@ -4186,7 +4858,7 @@
       </w:pPr>
     </w:lvl>
   </w:abstractNum>
-  <w:abstractNum w:abstractNumId="22" w15:restartNumberingAfterBreak="0">
+  <w:abstractNum w:abstractNumId="23" w15:restartNumberingAfterBreak="0">
     <w:nsid w:val="7BC878CD"/>
     <w:multiLevelType w:val="multilevel"/>
     <w:tmpl w:val="52BC6F5C"/>
@@ -4303,7 +4975,7 @@
     <w:abstractNumId w:val="16"/>
   </w:num>
   <w:num w:numId="2">
-    <w:abstractNumId w:val="19"/>
+    <w:abstractNumId w:val="20"/>
   </w:num>
   <w:num w:numId="3">
     <w:abstractNumId w:val="6"/>
@@ -4345,7 +5017,7 @@
     <w:abstractNumId w:val="1"/>
   </w:num>
   <w:num w:numId="16">
-    <w:abstractNumId w:val="21"/>
+    <w:abstractNumId w:val="22"/>
   </w:num>
   <w:num w:numId="17">
     <w:abstractNumId w:val="8"/>
@@ -4354,7 +5026,7 @@
     <w:abstractNumId w:val="17"/>
   </w:num>
   <w:num w:numId="19">
-    <w:abstractNumId w:val="22"/>
+    <w:abstractNumId w:val="23"/>
   </w:num>
   <w:num w:numId="20">
     <w:abstractNumId w:val="14"/>
@@ -4363,10 +5035,13 @@
     <w:abstractNumId w:val="2"/>
   </w:num>
   <w:num w:numId="22">
-    <w:abstractNumId w:val="20"/>
+    <w:abstractNumId w:val="21"/>
   </w:num>
   <w:num w:numId="23">
     <w:abstractNumId w:val="5"/>
+  </w:num>
+  <w:num w:numId="24">
+    <w:abstractNumId w:val="19"/>
   </w:num>
 </w:numbering>
 </file>
@@ -4961,6 +5636,14 @@
       <w:shd w:val="clear" w:color="auto" w:fill="E1DFDD"/>
     </w:rPr>
   </w:style>
+  <w:style w:type="character" w:styleId="PageNumber">
+    <w:name w:val="page number"/>
+    <w:basedOn w:val="DefaultParagraphFont"/>
+    <w:uiPriority w:val="99"/>
+    <w:semiHidden/>
+    <w:unhideWhenUsed/>
+    <w:rsid w:val="00F67B94"/>
+  </w:style>
 </w:styles>
 </file>
 
@@ -5287,7 +5970,7 @@
 </file>
 
 <file path=customXml/itemProps1.xml><?xml version="1.0" encoding="utf-8"?>
-<ds:datastoreItem xmlns:ds="http://schemas.openxmlformats.org/officeDocument/2006/customXml" ds:itemID="{B3A0212F-C8DF-ED40-AF08-A54544BA384A}">
+<ds:datastoreItem xmlns:ds="http://schemas.openxmlformats.org/officeDocument/2006/customXml" ds:itemID="{DCA3C5D2-91A0-A845-8723-25E59F523752}">
   <ds:schemaRefs>
     <ds:schemaRef ds:uri="http://schemas.openxmlformats.org/officeDocument/2006/bibliography"/>
   </ds:schemaRefs>

</xml_diff>

<commit_message>
New lab instrucitons, improved group A instructions
</commit_message>
<xml_diff>
--- a/Labs/Lab03/CS133JS_Lab03_Instructions-GroupA.docx
+++ b/Labs/Lab03/CS133JS_Lab03_Instructions-GroupA.docx
@@ -455,35 +455,7 @@
           <w:sz w:val="22"/>
           <w:szCs w:val="22"/>
         </w:rPr>
-        <w:t>Put the code that</w:t>
-      </w:r>
-      <w:r>
-        <w:rPr>
-          <w:sz w:val="22"/>
-          <w:szCs w:val="22"/>
-        </w:rPr>
-        <w:t xml:space="preserve"> does processing or</w:t>
-      </w:r>
-      <w:r>
-        <w:rPr>
-          <w:sz w:val="22"/>
-          <w:szCs w:val="22"/>
-        </w:rPr>
-        <w:t xml:space="preserve"> calculat</w:t>
-      </w:r>
-      <w:r>
-        <w:rPr>
-          <w:sz w:val="22"/>
-          <w:szCs w:val="22"/>
-        </w:rPr>
-        <w:t>ions</w:t>
-      </w:r>
-      <w:r>
-        <w:rPr>
-          <w:sz w:val="22"/>
-          <w:szCs w:val="22"/>
-        </w:rPr>
-        <w:t xml:space="preserve"> in a function in a</w:t>
+        <w:t>Put the code that does processing or calculations in a function in a</w:t>
       </w:r>
       <w:r>
         <w:rPr>
@@ -551,42 +523,7 @@
           <w:sz w:val="22"/>
           <w:szCs w:val="22"/>
         </w:rPr>
-        <w:t xml:space="preserve"> function</w:t>
-      </w:r>
-      <w:r>
-        <w:rPr>
-          <w:sz w:val="22"/>
-          <w:szCs w:val="22"/>
-        </w:rPr>
-        <w:t>s</w:t>
-      </w:r>
-      <w:r>
-        <w:rPr>
-          <w:sz w:val="22"/>
-          <w:szCs w:val="22"/>
-        </w:rPr>
-        <w:t xml:space="preserve"> </w:t>
-      </w:r>
-      <w:r>
-        <w:rPr>
-          <w:sz w:val="22"/>
-          <w:szCs w:val="22"/>
-        </w:rPr>
-        <w:t xml:space="preserve">in a script element in the web page </w:t>
-      </w:r>
-      <w:r>
-        <w:rPr>
-          <w:sz w:val="22"/>
-          <w:szCs w:val="22"/>
-        </w:rPr>
-        <w:t>to get user input</w:t>
-      </w:r>
-      <w:r>
-        <w:rPr>
-          <w:sz w:val="22"/>
-          <w:szCs w:val="22"/>
-        </w:rPr>
-        <w:t>.</w:t>
+        <w:t xml:space="preserve"> functions in a script element in the web page to get user input.</w:t>
       </w:r>
     </w:p>
     <w:p>
@@ -1248,8 +1185,6 @@
         </w:rPr>
         <w:br w:type="page"/>
       </w:r>
-      <w:bookmarkStart w:id="0" w:name="_GoBack"/>
-      <w:bookmarkEnd w:id="0"/>
     </w:p>
     <w:p>
       <w:pPr>
@@ -1375,6 +1310,8 @@
           <w:szCs w:val="22"/>
         </w:rPr>
       </w:pPr>
+      <w:bookmarkStart w:id="0" w:name="_GoBack"/>
+      <w:bookmarkEnd w:id="0"/>
       <w:r>
         <w:rPr>
           <w:sz w:val="22"/>
@@ -1394,65 +1331,29 @@
           <w:sz w:val="22"/>
           <w:szCs w:val="22"/>
         </w:rPr>
+        <w:t xml:space="preserve"> as of August 1</w:t>
+      </w:r>
+      <w:r>
+        <w:rPr>
+          <w:sz w:val="22"/>
+          <w:szCs w:val="22"/>
+          <w:vertAlign w:val="superscript"/>
+        </w:rPr>
+        <w:t>st</w:t>
+      </w:r>
+      <w:r>
+        <w:rPr>
+          <w:sz w:val="22"/>
+          <w:szCs w:val="22"/>
+        </w:rPr>
+        <w:t xml:space="preserve"> </w:t>
+      </w:r>
+      <w:r>
+        <w:rPr>
+          <w:sz w:val="22"/>
+          <w:szCs w:val="22"/>
+        </w:rPr>
         <w:t xml:space="preserve"> (a number).</w:t>
-      </w:r>
-    </w:p>
-    <w:p>
-      <w:pPr>
-        <w:pStyle w:val="ListParagraph"/>
-        <w:numPr>
-          <w:ilvl w:val="0"/>
-          <w:numId w:val="22"/>
-        </w:numPr>
-        <w:shd w:val="clear" w:color="auto" w:fill="FFFFFF"/>
-        <w:spacing w:before="120" w:after="120"/>
-        <w:ind w:right="720"/>
-        <w:rPr>
-          <w:sz w:val="22"/>
-          <w:szCs w:val="22"/>
-        </w:rPr>
-      </w:pPr>
-      <w:r>
-        <w:rPr>
-          <w:sz w:val="22"/>
-          <w:szCs w:val="22"/>
-        </w:rPr>
-        <w:t>W</w:t>
-      </w:r>
-      <w:r>
-        <w:rPr>
-          <w:sz w:val="22"/>
-          <w:szCs w:val="22"/>
-        </w:rPr>
-        <w:t>hether their birthday was before August 1st (</w:t>
-      </w:r>
-      <w:r>
-        <w:rPr>
-          <w:sz w:val="22"/>
-          <w:szCs w:val="22"/>
-        </w:rPr>
-        <w:t>yes</w:t>
-      </w:r>
-      <w:r>
-        <w:rPr>
-          <w:sz w:val="22"/>
-          <w:szCs w:val="22"/>
-        </w:rPr>
-        <w:t xml:space="preserve"> or </w:t>
-      </w:r>
-      <w:r>
-        <w:rPr>
-          <w:sz w:val="22"/>
-          <w:szCs w:val="22"/>
-        </w:rPr>
-        <w:t>no</w:t>
-      </w:r>
-      <w:r>
-        <w:rPr>
-          <w:sz w:val="22"/>
-          <w:szCs w:val="22"/>
-        </w:rPr>
-        <w:t>).</w:t>
       </w:r>
     </w:p>
     <w:p>
@@ -2005,15 +1906,7 @@
           <w:sz w:val="22"/>
           <w:szCs w:val="22"/>
         </w:rPr>
-        <w:t>A</w:t>
-      </w:r>
-      <w:r>
-        <w:rPr>
-          <w:rFonts w:cs="Arial"/>
-          <w:sz w:val="22"/>
-          <w:szCs w:val="22"/>
-        </w:rPr>
-        <w:t xml:space="preserve"> Word document containing all the code you ran for part 1.</w:t>
+        <w:t>A Word document containing all the code you ran for part 1.</w:t>
       </w:r>
     </w:p>
     <w:p>
@@ -2138,6 +2031,11 @@
         <w:docPartUnique/>
       </w:docPartObj>
     </w:sdtPr>
+    <w:sdtEndPr>
+      <w:rPr>
+        <w:rStyle w:val="PageNumber"/>
+      </w:rPr>
+    </w:sdtEndPr>
     <w:sdtContent>
       <w:p>
         <w:pPr>
@@ -2190,6 +2088,11 @@
         <w:docPartUnique/>
       </w:docPartObj>
     </w:sdtPr>
+    <w:sdtEndPr>
+      <w:rPr>
+        <w:rStyle w:val="PageNumber"/>
+      </w:rPr>
+    </w:sdtEndPr>
     <w:sdtContent>
       <w:p>
         <w:pPr>
@@ -2306,7 +2209,7 @@
         <w:sz w:val="28"/>
         <w:szCs w:val="28"/>
       </w:rPr>
-      <w:t xml:space="preserve"> –</w:t>
+      <w:t xml:space="preserve">, </w:t>
     </w:r>
     <w:r>
       <w:rPr>
@@ -2315,6 +2218,14 @@
         <w:szCs w:val="28"/>
       </w:rPr>
       <w:t>Selection</w:t>
+    </w:r>
+    <w:r>
+      <w:rPr>
+        <w:b/>
+        <w:sz w:val="28"/>
+        <w:szCs w:val="28"/>
+      </w:rPr>
+      <w:t>, Group A</w:t>
     </w:r>
   </w:p>
   <w:p>
@@ -4683,17 +4594,17 @@
   <w:abstractNum w:abstractNumId="21" w15:restartNumberingAfterBreak="0">
     <w:nsid w:val="66B20EDE"/>
     <w:multiLevelType w:val="hybridMultilevel"/>
-    <w:tmpl w:val="C51EBA64"/>
-    <w:lvl w:ilvl="0" w:tplc="150A9064">
-      <w:start w:val="1"/>
-      <w:numFmt w:val="lowerLetter"/>
-      <w:lvlText w:val="%1."/>
+    <w:tmpl w:val="0B342546"/>
+    <w:lvl w:ilvl="0" w:tplc="04090001">
+      <w:start w:val="1"/>
+      <w:numFmt w:val="bullet"/>
+      <w:lvlText w:val=""/>
       <w:lvlJc w:val="left"/>
       <w:pPr>
         <w:ind w:left="1080" w:hanging="360"/>
       </w:pPr>
       <w:rPr>
-        <w:rFonts w:hint="default"/>
+        <w:rFonts w:ascii="Symbol" w:hAnsi="Symbol" w:hint="default"/>
       </w:rPr>
     </w:lvl>
     <w:lvl w:ilvl="1" w:tplc="04090019" w:tentative="1">
@@ -5970,7 +5881,7 @@
 </file>
 
 <file path=customXml/itemProps1.xml><?xml version="1.0" encoding="utf-8"?>
-<ds:datastoreItem xmlns:ds="http://schemas.openxmlformats.org/officeDocument/2006/customXml" ds:itemID="{DCA3C5D2-91A0-A845-8723-25E59F523752}">
+<ds:datastoreItem xmlns:ds="http://schemas.openxmlformats.org/officeDocument/2006/customXml" ds:itemID="{4F5CA234-159A-234A-9C28-F06270D8FFCC}">
   <ds:schemaRefs>
     <ds:schemaRef ds:uri="http://schemas.openxmlformats.org/officeDocument/2006/bibliography"/>
   </ds:schemaRefs>

</xml_diff>

<commit_message>
Finished group B instructions
</commit_message>
<xml_diff>
--- a/Labs/Lab03/CS133JS_Lab03_Instructions-GroupA.docx
+++ b/Labs/Lab03/CS133JS_Lab03_Instructions-GroupA.docx
@@ -1240,15 +1240,7 @@
           <w:sz w:val="22"/>
           <w:szCs w:val="22"/>
         </w:rPr>
-        <w:t xml:space="preserve"> in based on their age and birthdate</w:t>
-      </w:r>
-      <w:proofErr w:type="gramStart"/>
-      <w:r>
-        <w:rPr>
-          <w:sz w:val="22"/>
-          <w:szCs w:val="22"/>
-        </w:rPr>
-        <w:t>.</w:t>
+        <w:t xml:space="preserve"> in based on their age and birthdate.</w:t>
       </w:r>
       <w:r>
         <w:rPr>
@@ -1257,16 +1249,6 @@
         </w:rPr>
         <w:t xml:space="preserve"> </w:t>
       </w:r>
-      <w:r>
-        <w:rPr>
-          <w:rFonts w:eastAsia="Times New Roman" w:cs="Times New Roman"/>
-          <w:color w:val="24292E"/>
-          <w:sz w:val="22"/>
-          <w:szCs w:val="22"/>
-        </w:rPr>
-        <w:t>.</w:t>
-      </w:r>
-      <w:proofErr w:type="gramEnd"/>
       <w:r>
         <w:rPr>
           <w:rFonts w:eastAsia="Times New Roman" w:cs="Times New Roman"/>
@@ -1310,33 +1292,33 @@
           <w:szCs w:val="22"/>
         </w:rPr>
       </w:pPr>
+      <w:r>
+        <w:rPr>
+          <w:sz w:val="22"/>
+          <w:szCs w:val="22"/>
+        </w:rPr>
+        <w:t>The</w:t>
+      </w:r>
+      <w:r>
+        <w:rPr>
+          <w:sz w:val="22"/>
+          <w:szCs w:val="22"/>
+        </w:rPr>
+        <w:t xml:space="preserve"> child's age</w:t>
+      </w:r>
+      <w:r>
+        <w:rPr>
+          <w:sz w:val="22"/>
+          <w:szCs w:val="22"/>
+        </w:rPr>
+        <w:t xml:space="preserve"> as of August 1</w:t>
+      </w:r>
       <w:bookmarkStart w:id="0" w:name="_GoBack"/>
       <w:bookmarkEnd w:id="0"/>
       <w:r>
         <w:rPr>
           <w:sz w:val="22"/>
           <w:szCs w:val="22"/>
-        </w:rPr>
-        <w:t>The</w:t>
-      </w:r>
-      <w:r>
-        <w:rPr>
-          <w:sz w:val="22"/>
-          <w:szCs w:val="22"/>
-        </w:rPr>
-        <w:t xml:space="preserve"> child's age</w:t>
-      </w:r>
-      <w:r>
-        <w:rPr>
-          <w:sz w:val="22"/>
-          <w:szCs w:val="22"/>
-        </w:rPr>
-        <w:t xml:space="preserve"> as of August 1</w:t>
-      </w:r>
-      <w:r>
-        <w:rPr>
-          <w:sz w:val="22"/>
-          <w:szCs w:val="22"/>
           <w:vertAlign w:val="superscript"/>
         </w:rPr>
         <w:t>st</w:t>
@@ -1353,7 +1335,14 @@
           <w:sz w:val="22"/>
           <w:szCs w:val="22"/>
         </w:rPr>
-        <w:t xml:space="preserve"> (a number).</w:t>
+        <w:t>(</w:t>
+      </w:r>
+      <w:r>
+        <w:rPr>
+          <w:sz w:val="22"/>
+          <w:szCs w:val="22"/>
+        </w:rPr>
+        <w:t>a number).</w:t>
       </w:r>
     </w:p>
     <w:p>
@@ -5881,7 +5870,7 @@
 </file>
 
 <file path=customXml/itemProps1.xml><?xml version="1.0" encoding="utf-8"?>
-<ds:datastoreItem xmlns:ds="http://schemas.openxmlformats.org/officeDocument/2006/customXml" ds:itemID="{4F5CA234-159A-234A-9C28-F06270D8FFCC}">
+<ds:datastoreItem xmlns:ds="http://schemas.openxmlformats.org/officeDocument/2006/customXml" ds:itemID="{59DC35A9-9FE4-D642-8E40-08E689072845}">
   <ds:schemaRefs>
     <ds:schemaRef ds:uri="http://schemas.openxmlformats.org/officeDocument/2006/bibliography"/>
   </ds:schemaRefs>

</xml_diff>

<commit_message>
Added clarification about file types
</commit_message>
<xml_diff>
--- a/Labs/Lab03/CS133JS_Lab03_Instructions-GroupA.docx
+++ b/Labs/Lab03/CS133JS_Lab03_Instructions-GroupA.docx
@@ -1675,8 +1675,6 @@
         </w:rPr>
         <w:t>Beta Version</w:t>
       </w:r>
-      <w:bookmarkStart w:id="0" w:name="_GoBack"/>
-      <w:bookmarkEnd w:id="0"/>
     </w:p>
     <w:p>
       <w:pPr>
@@ -1921,13 +1919,39 @@
           <w:szCs w:val="22"/>
         </w:rPr>
       </w:pPr>
+      <w:bookmarkStart w:id="0" w:name="_GoBack"/>
       <w:r>
         <w:rPr>
           <w:rFonts w:cs="Arial"/>
           <w:sz w:val="22"/>
           <w:szCs w:val="22"/>
         </w:rPr>
-        <w:t>A Word document containing all the code you ran for part 1.</w:t>
+        <w:t>A document</w:t>
+      </w:r>
+      <w:r>
+        <w:rPr>
+          <w:rStyle w:val="FootnoteReference"/>
+          <w:rFonts w:cs="Arial"/>
+          <w:sz w:val="22"/>
+          <w:szCs w:val="22"/>
+        </w:rPr>
+        <w:footnoteReference w:id="1"/>
+      </w:r>
+      <w:r>
+        <w:rPr>
+          <w:rFonts w:cs="Arial"/>
+          <w:sz w:val="22"/>
+          <w:szCs w:val="22"/>
+        </w:rPr>
+        <w:t xml:space="preserve"> </w:t>
+      </w:r>
+      <w:r>
+        <w:rPr>
+          <w:rFonts w:cs="Arial"/>
+          <w:sz w:val="22"/>
+          <w:szCs w:val="22"/>
+        </w:rPr>
+        <w:t>containing all the code you ran for part 1.</w:t>
       </w:r>
     </w:p>
     <w:p>
@@ -1950,7 +1974,24 @@
           <w:sz w:val="22"/>
           <w:szCs w:val="22"/>
         </w:rPr>
-        <w:t>The web pages you created for part 2.</w:t>
+        <w:t>The web pages</w:t>
+      </w:r>
+      <w:r>
+        <w:rPr>
+          <w:rStyle w:val="FootnoteReference"/>
+          <w:rFonts w:cs="Arial"/>
+          <w:sz w:val="22"/>
+          <w:szCs w:val="22"/>
+        </w:rPr>
+        <w:footnoteReference w:id="2"/>
+      </w:r>
+      <w:r>
+        <w:rPr>
+          <w:rFonts w:cs="Arial"/>
+          <w:sz w:val="22"/>
+          <w:szCs w:val="22"/>
+        </w:rPr>
+        <w:t xml:space="preserve"> you created for part 2.</w:t>
       </w:r>
     </w:p>
     <w:p>
@@ -2009,6 +2050,7 @@
         </w:rPr>
         <w:t>.</w:t>
       </w:r>
+      <w:bookmarkEnd w:id="0"/>
     </w:p>
     <w:sectPr>
       <w:type w:val="continuous"/>
@@ -2163,7 +2205,10 @@
       <w:ind w:right="360"/>
     </w:pPr>
     <w:r>
-      <w:t>Written by Brian Bird, spring 2020.</w:t>
+      <w:t>Written by Brian Bird, spring 2020</w:t>
+    </w:r>
+    <w:r>
+      <w:t xml:space="preserve"> revised spring 2022.</w:t>
     </w:r>
   </w:p>
 </w:ftr>
@@ -2182,6 +2227,70 @@
     <w:p>
       <w:r>
         <w:continuationSeparator/>
+      </w:r>
+    </w:p>
+  </w:footnote>
+  <w:footnote w:id="1">
+    <w:p>
+      <w:pPr>
+        <w:pStyle w:val="FootnoteText"/>
+      </w:pPr>
+      <w:r>
+        <w:rPr>
+          <w:rStyle w:val="FootnoteReference"/>
+        </w:rPr>
+        <w:footnoteRef/>
+      </w:r>
+      <w:r>
+        <w:t xml:space="preserve"> File types accepted are: .doc, .</w:t>
+      </w:r>
+      <w:proofErr w:type="spellStart"/>
+      <w:r>
+        <w:t>docx</w:t>
+      </w:r>
+      <w:proofErr w:type="spellEnd"/>
+      <w:r>
+        <w:t>, .</w:t>
+      </w:r>
+      <w:proofErr w:type="spellStart"/>
+      <w:r>
+        <w:t>odt</w:t>
+      </w:r>
+      <w:proofErr w:type="spellEnd"/>
+      <w:r>
+        <w:t>, .pdf, and .rtf</w:t>
+      </w:r>
+    </w:p>
+  </w:footnote>
+  <w:footnote w:id="2">
+    <w:p>
+      <w:pPr>
+        <w:pStyle w:val="FootnoteText"/>
+      </w:pPr>
+      <w:r>
+        <w:rPr>
+          <w:rStyle w:val="FootnoteReference"/>
+        </w:rPr>
+        <w:footnoteRef/>
+      </w:r>
+      <w:r>
+        <w:t xml:space="preserve"> For each web page </w:t>
+      </w:r>
+      <w:proofErr w:type="gramStart"/>
+      <w:r>
+        <w:t>upload</w:t>
+      </w:r>
+      <w:proofErr w:type="gramEnd"/>
+      <w:r>
+        <w:t xml:space="preserve"> a .</w:t>
+      </w:r>
+      <w:proofErr w:type="spellStart"/>
+      <w:r>
+        <w:t>js</w:t>
+      </w:r>
+      <w:proofErr w:type="spellEnd"/>
+      <w:r>
+        <w:t xml:space="preserve"> and a .html file.</w:t>
       </w:r>
     </w:p>
   </w:footnote>
@@ -5576,6 +5685,42 @@
     <w:unhideWhenUsed/>
     <w:rsid w:val="00F67B94"/>
   </w:style>
+  <w:style w:type="paragraph" w:styleId="FootnoteText">
+    <w:name w:val="footnote text"/>
+    <w:basedOn w:val="Normal"/>
+    <w:link w:val="FootnoteTextChar"/>
+    <w:uiPriority w:val="99"/>
+    <w:semiHidden/>
+    <w:unhideWhenUsed/>
+    <w:rsid w:val="00664A17"/>
+    <w:rPr>
+      <w:sz w:val="20"/>
+      <w:szCs w:val="20"/>
+    </w:rPr>
+  </w:style>
+  <w:style w:type="character" w:customStyle="1" w:styleId="FootnoteTextChar">
+    <w:name w:val="Footnote Text Char"/>
+    <w:basedOn w:val="DefaultParagraphFont"/>
+    <w:link w:val="FootnoteText"/>
+    <w:uiPriority w:val="99"/>
+    <w:semiHidden/>
+    <w:rsid w:val="00664A17"/>
+    <w:rPr>
+      <w:sz w:val="20"/>
+      <w:szCs w:val="20"/>
+    </w:rPr>
+  </w:style>
+  <w:style w:type="character" w:styleId="FootnoteReference">
+    <w:name w:val="footnote reference"/>
+    <w:basedOn w:val="DefaultParagraphFont"/>
+    <w:uiPriority w:val="99"/>
+    <w:semiHidden/>
+    <w:unhideWhenUsed/>
+    <w:rsid w:val="00664A17"/>
+    <w:rPr>
+      <w:vertAlign w:val="superscript"/>
+    </w:rPr>
+  </w:style>
 </w:styles>
 </file>
 
@@ -5902,7 +6047,7 @@
 </file>
 
 <file path=customXml/itemProps1.xml><?xml version="1.0" encoding="utf-8"?>
-<ds:datastoreItem xmlns:ds="http://schemas.openxmlformats.org/officeDocument/2006/customXml" ds:itemID="{7863CA2B-4C14-1340-B321-83E5C2A410D4}">
+<ds:datastoreItem xmlns:ds="http://schemas.openxmlformats.org/officeDocument/2006/customXml" ds:itemID="{2CFFDD2D-0652-C24F-A53A-8F23E641DC4A}">
   <ds:schemaRefs>
     <ds:schemaRef ds:uri="http://schemas.openxmlformats.org/officeDocument/2006/bibliography"/>
   </ds:schemaRefs>

</xml_diff>

<commit_message>
Revisions for winter 2024
</commit_message>
<xml_diff>
--- a/Labs/Lab03/CS133JS_Lab03_Instructions-GroupA.docx
+++ b/Labs/Lab03/CS133JS_Lab03_Instructions-GroupA.docx
@@ -1,6 +1,6 @@
 
 <file path=word/document.xml><?xml version="1.0" encoding="utf-8"?>
-<w:document xmlns:wpc="http://schemas.microsoft.com/office/word/2010/wordprocessingCanvas" xmlns:cx="http://schemas.microsoft.com/office/drawing/2014/chartex" xmlns:cx1="http://schemas.microsoft.com/office/drawing/2015/9/8/chartex" xmlns:cx2="http://schemas.microsoft.com/office/drawing/2015/10/21/chartex" xmlns:cx3="http://schemas.microsoft.com/office/drawing/2016/5/9/chartex" xmlns:cx4="http://schemas.microsoft.com/office/drawing/2016/5/10/chartex" xmlns:cx5="http://schemas.microsoft.com/office/drawing/2016/5/11/chartex" xmlns:cx6="http://schemas.microsoft.com/office/drawing/2016/5/12/chartex" xmlns:cx7="http://schemas.microsoft.com/office/drawing/2016/5/13/chartex" xmlns:cx8="http://schemas.microsoft.com/office/drawing/2016/5/14/chartex" xmlns:mc="http://schemas.openxmlformats.org/markup-compatibility/2006" xmlns:aink="http://schemas.microsoft.com/office/drawing/2016/ink" xmlns:am3d="http://schemas.microsoft.com/office/drawing/2017/model3d" xmlns:o="urn:schemas-microsoft-com:office:office" xmlns:r="http://schemas.openxmlformats.org/officeDocument/2006/relationships" xmlns:m="http://schemas.openxmlformats.org/officeDocument/2006/math" xmlns:v="urn:schemas-microsoft-com:vml" xmlns:wp14="http://schemas.microsoft.com/office/word/2010/wordprocessingDrawing" xmlns:wp="http://schemas.openxmlformats.org/drawingml/2006/wordprocessingDrawing" xmlns:w10="urn:schemas-microsoft-com:office:word" xmlns:w="http://schemas.openxmlformats.org/wordprocessingml/2006/main" xmlns:w14="http://schemas.microsoft.com/office/word/2010/wordml" xmlns:w15="http://schemas.microsoft.com/office/word/2012/wordml" xmlns:w16cid="http://schemas.microsoft.com/office/word/2016/wordml/cid" xmlns:w16se="http://schemas.microsoft.com/office/word/2015/wordml/symex" xmlns:wpg="http://schemas.microsoft.com/office/word/2010/wordprocessingGroup" xmlns:wpi="http://schemas.microsoft.com/office/word/2010/wordprocessingInk" xmlns:wne="http://schemas.microsoft.com/office/word/2006/wordml" xmlns:wps="http://schemas.microsoft.com/office/word/2010/wordprocessingShape" mc:Ignorable="w14 w15 w16se w16cid wp14">
+<w:document xmlns:wpc="http://schemas.microsoft.com/office/word/2010/wordprocessingCanvas" xmlns:cx="http://schemas.microsoft.com/office/drawing/2014/chartex" xmlns:cx1="http://schemas.microsoft.com/office/drawing/2015/9/8/chartex" xmlns:cx2="http://schemas.microsoft.com/office/drawing/2015/10/21/chartex" xmlns:cx3="http://schemas.microsoft.com/office/drawing/2016/5/9/chartex" xmlns:cx4="http://schemas.microsoft.com/office/drawing/2016/5/10/chartex" xmlns:cx5="http://schemas.microsoft.com/office/drawing/2016/5/11/chartex" xmlns:cx6="http://schemas.microsoft.com/office/drawing/2016/5/12/chartex" xmlns:cx7="http://schemas.microsoft.com/office/drawing/2016/5/13/chartex" xmlns:cx8="http://schemas.microsoft.com/office/drawing/2016/5/14/chartex" xmlns:mc="http://schemas.openxmlformats.org/markup-compatibility/2006" xmlns:aink="http://schemas.microsoft.com/office/drawing/2016/ink" xmlns:am3d="http://schemas.microsoft.com/office/drawing/2017/model3d" xmlns:o="urn:schemas-microsoft-com:office:office" xmlns:oel="http://schemas.microsoft.com/office/2019/extlst" xmlns:r="http://schemas.openxmlformats.org/officeDocument/2006/relationships" xmlns:m="http://schemas.openxmlformats.org/officeDocument/2006/math" xmlns:v="urn:schemas-microsoft-com:vml" xmlns:wp14="http://schemas.microsoft.com/office/word/2010/wordprocessingDrawing" xmlns:wp="http://schemas.openxmlformats.org/drawingml/2006/wordprocessingDrawing" xmlns:w10="urn:schemas-microsoft-com:office:word" xmlns:w="http://schemas.openxmlformats.org/wordprocessingml/2006/main" xmlns:w14="http://schemas.microsoft.com/office/word/2010/wordml" xmlns:w15="http://schemas.microsoft.com/office/word/2012/wordml" xmlns:w16cex="http://schemas.microsoft.com/office/word/2018/wordml/cex" xmlns:w16cid="http://schemas.microsoft.com/office/word/2016/wordml/cid" xmlns:w16="http://schemas.microsoft.com/office/word/2018/wordml" xmlns:w16sdtdh="http://schemas.microsoft.com/office/word/2020/wordml/sdtdatahash" xmlns:w16se="http://schemas.microsoft.com/office/word/2015/wordml/symex" xmlns:wpg="http://schemas.microsoft.com/office/word/2010/wordprocessingGroup" xmlns:wpi="http://schemas.microsoft.com/office/word/2010/wordprocessingInk" xmlns:wne="http://schemas.microsoft.com/office/word/2006/wordml" xmlns:wps="http://schemas.microsoft.com/office/word/2010/wordprocessingShape" mc:Ignorable="w14 w15 w16se w16cid w16 w16cex w16sdtdh wp14">
   <w:body>
     <w:p>
       <w:pPr>
@@ -332,7 +332,25 @@
           <w:sz w:val="22"/>
           <w:szCs w:val="22"/>
         </w:rPr>
-        <w:t xml:space="preserve">exercises in the </w:t>
+        <w:t xml:space="preserve">exercises </w:t>
+      </w:r>
+      <w:r>
+        <w:rPr>
+          <w:rFonts w:eastAsia="Times New Roman" w:cs="Arial"/>
+          <w:color w:val="000000"/>
+          <w:sz w:val="22"/>
+          <w:szCs w:val="22"/>
+        </w:rPr>
+        <w:t xml:space="preserve">described </w:t>
+      </w:r>
+      <w:r>
+        <w:rPr>
+          <w:rFonts w:eastAsia="Times New Roman" w:cs="Arial"/>
+          <w:color w:val="000000"/>
+          <w:sz w:val="22"/>
+          <w:szCs w:val="22"/>
+        </w:rPr>
+        <w:t xml:space="preserve">in the </w:t>
       </w:r>
       <w:hyperlink r:id="rId11" w:history="1">
         <w:r>
@@ -342,25 +360,7 @@
             <w:sz w:val="22"/>
             <w:szCs w:val="22"/>
           </w:rPr>
-          <w:t>CS133JS_Lab03_Part1_</w:t>
-        </w:r>
-        <w:r>
-          <w:rPr>
-            <w:rStyle w:val="Hyperlink"/>
-            <w:rFonts w:eastAsia="Times New Roman" w:cs="Arial"/>
-            <w:sz w:val="22"/>
-            <w:szCs w:val="22"/>
-          </w:rPr>
-          <w:t>S</w:t>
-        </w:r>
-        <w:r>
-          <w:rPr>
-            <w:rStyle w:val="Hyperlink"/>
-            <w:rFonts w:eastAsia="Times New Roman" w:cs="Arial"/>
-            <w:sz w:val="22"/>
-            <w:szCs w:val="22"/>
-          </w:rPr>
-          <w:t>election Exercises</w:t>
+          <w:t>CS133JS_Lab03_Instructions_Part1.html</w:t>
         </w:r>
       </w:hyperlink>
       <w:r>
@@ -1919,7 +1919,6 @@
           <w:szCs w:val="22"/>
         </w:rPr>
       </w:pPr>
-      <w:bookmarkStart w:id="0" w:name="_GoBack"/>
       <w:r>
         <w:rPr>
           <w:rFonts w:cs="Arial"/>
@@ -1955,7 +1954,6 @@
         <w:t xml:space="preserve"> for part 1.</w:t>
       </w:r>
     </w:p>
-    <w:bookmarkEnd w:id="0"/>
     <w:p>
       <w:pPr>
         <w:pStyle w:val="ListParagraph"/>
@@ -2064,7 +2062,7 @@
 </file>
 
 <file path=word/endnotes.xml><?xml version="1.0" encoding="utf-8"?>
-<w:endnotes xmlns:wpc="http://schemas.microsoft.com/office/word/2010/wordprocessingCanvas" xmlns:cx="http://schemas.microsoft.com/office/drawing/2014/chartex" xmlns:cx1="http://schemas.microsoft.com/office/drawing/2015/9/8/chartex" xmlns:cx2="http://schemas.microsoft.com/office/drawing/2015/10/21/chartex" xmlns:cx3="http://schemas.microsoft.com/office/drawing/2016/5/9/chartex" xmlns:cx4="http://schemas.microsoft.com/office/drawing/2016/5/10/chartex" xmlns:cx5="http://schemas.microsoft.com/office/drawing/2016/5/11/chartex" xmlns:cx6="http://schemas.microsoft.com/office/drawing/2016/5/12/chartex" xmlns:cx7="http://schemas.microsoft.com/office/drawing/2016/5/13/chartex" xmlns:cx8="http://schemas.microsoft.com/office/drawing/2016/5/14/chartex" xmlns:mc="http://schemas.openxmlformats.org/markup-compatibility/2006" xmlns:aink="http://schemas.microsoft.com/office/drawing/2016/ink" xmlns:am3d="http://schemas.microsoft.com/office/drawing/2017/model3d" xmlns:o="urn:schemas-microsoft-com:office:office" xmlns:r="http://schemas.openxmlformats.org/officeDocument/2006/relationships" xmlns:m="http://schemas.openxmlformats.org/officeDocument/2006/math" xmlns:v="urn:schemas-microsoft-com:vml" xmlns:wp14="http://schemas.microsoft.com/office/word/2010/wordprocessingDrawing" xmlns:wp="http://schemas.openxmlformats.org/drawingml/2006/wordprocessingDrawing" xmlns:w10="urn:schemas-microsoft-com:office:word" xmlns:w="http://schemas.openxmlformats.org/wordprocessingml/2006/main" xmlns:w14="http://schemas.microsoft.com/office/word/2010/wordml" xmlns:w15="http://schemas.microsoft.com/office/word/2012/wordml" xmlns:w16cid="http://schemas.microsoft.com/office/word/2016/wordml/cid" xmlns:w16se="http://schemas.microsoft.com/office/word/2015/wordml/symex" xmlns:wpg="http://schemas.microsoft.com/office/word/2010/wordprocessingGroup" xmlns:wpi="http://schemas.microsoft.com/office/word/2010/wordprocessingInk" xmlns:wne="http://schemas.microsoft.com/office/word/2006/wordml" xmlns:wps="http://schemas.microsoft.com/office/word/2010/wordprocessingShape" mc:Ignorable="w14 w15 w16se w16cid wp14">
+<w:endnotes xmlns:wpc="http://schemas.microsoft.com/office/word/2010/wordprocessingCanvas" xmlns:cx="http://schemas.microsoft.com/office/drawing/2014/chartex" xmlns:cx1="http://schemas.microsoft.com/office/drawing/2015/9/8/chartex" xmlns:cx2="http://schemas.microsoft.com/office/drawing/2015/10/21/chartex" xmlns:cx3="http://schemas.microsoft.com/office/drawing/2016/5/9/chartex" xmlns:cx4="http://schemas.microsoft.com/office/drawing/2016/5/10/chartex" xmlns:cx5="http://schemas.microsoft.com/office/drawing/2016/5/11/chartex" xmlns:cx6="http://schemas.microsoft.com/office/drawing/2016/5/12/chartex" xmlns:cx7="http://schemas.microsoft.com/office/drawing/2016/5/13/chartex" xmlns:cx8="http://schemas.microsoft.com/office/drawing/2016/5/14/chartex" xmlns:mc="http://schemas.openxmlformats.org/markup-compatibility/2006" xmlns:aink="http://schemas.microsoft.com/office/drawing/2016/ink" xmlns:am3d="http://schemas.microsoft.com/office/drawing/2017/model3d" xmlns:o="urn:schemas-microsoft-com:office:office" xmlns:oel="http://schemas.microsoft.com/office/2019/extlst" xmlns:r="http://schemas.openxmlformats.org/officeDocument/2006/relationships" xmlns:m="http://schemas.openxmlformats.org/officeDocument/2006/math" xmlns:v="urn:schemas-microsoft-com:vml" xmlns:wp14="http://schemas.microsoft.com/office/word/2010/wordprocessingDrawing" xmlns:wp="http://schemas.openxmlformats.org/drawingml/2006/wordprocessingDrawing" xmlns:w10="urn:schemas-microsoft-com:office:word" xmlns:w="http://schemas.openxmlformats.org/wordprocessingml/2006/main" xmlns:w14="http://schemas.microsoft.com/office/word/2010/wordml" xmlns:w15="http://schemas.microsoft.com/office/word/2012/wordml" xmlns:w16cex="http://schemas.microsoft.com/office/word/2018/wordml/cex" xmlns:w16cid="http://schemas.microsoft.com/office/word/2016/wordml/cid" xmlns:w16="http://schemas.microsoft.com/office/word/2018/wordml" xmlns:w16sdtdh="http://schemas.microsoft.com/office/word/2020/wordml/sdtdatahash" xmlns:w16se="http://schemas.microsoft.com/office/word/2015/wordml/symex" xmlns:wpg="http://schemas.microsoft.com/office/word/2010/wordprocessingGroup" xmlns:wpi="http://schemas.microsoft.com/office/word/2010/wordprocessingInk" xmlns:wne="http://schemas.microsoft.com/office/word/2006/wordml" xmlns:wps="http://schemas.microsoft.com/office/word/2010/wordprocessingShape" mc:Ignorable="w14 w15 w16se w16cid w16 w16cex w16sdtdh wp14">
   <w:endnote w:type="separator" w:id="-1">
     <w:p>
       <w:r>
@@ -2083,7 +2081,7 @@
 </file>
 
 <file path=word/footer1.xml><?xml version="1.0" encoding="utf-8"?>
-<w:ftr xmlns:wpc="http://schemas.microsoft.com/office/word/2010/wordprocessingCanvas" xmlns:cx="http://schemas.microsoft.com/office/drawing/2014/chartex" xmlns:cx1="http://schemas.microsoft.com/office/drawing/2015/9/8/chartex" xmlns:cx2="http://schemas.microsoft.com/office/drawing/2015/10/21/chartex" xmlns:cx3="http://schemas.microsoft.com/office/drawing/2016/5/9/chartex" xmlns:cx4="http://schemas.microsoft.com/office/drawing/2016/5/10/chartex" xmlns:cx5="http://schemas.microsoft.com/office/drawing/2016/5/11/chartex" xmlns:cx6="http://schemas.microsoft.com/office/drawing/2016/5/12/chartex" xmlns:cx7="http://schemas.microsoft.com/office/drawing/2016/5/13/chartex" xmlns:cx8="http://schemas.microsoft.com/office/drawing/2016/5/14/chartex" xmlns:mc="http://schemas.openxmlformats.org/markup-compatibility/2006" xmlns:aink="http://schemas.microsoft.com/office/drawing/2016/ink" xmlns:am3d="http://schemas.microsoft.com/office/drawing/2017/model3d" xmlns:o="urn:schemas-microsoft-com:office:office" xmlns:r="http://schemas.openxmlformats.org/officeDocument/2006/relationships" xmlns:m="http://schemas.openxmlformats.org/officeDocument/2006/math" xmlns:v="urn:schemas-microsoft-com:vml" xmlns:wp14="http://schemas.microsoft.com/office/word/2010/wordprocessingDrawing" xmlns:wp="http://schemas.openxmlformats.org/drawingml/2006/wordprocessingDrawing" xmlns:w10="urn:schemas-microsoft-com:office:word" xmlns:w="http://schemas.openxmlformats.org/wordprocessingml/2006/main" xmlns:w14="http://schemas.microsoft.com/office/word/2010/wordml" xmlns:w15="http://schemas.microsoft.com/office/word/2012/wordml" xmlns:w16cid="http://schemas.microsoft.com/office/word/2016/wordml/cid" xmlns:w16se="http://schemas.microsoft.com/office/word/2015/wordml/symex" xmlns:wpg="http://schemas.microsoft.com/office/word/2010/wordprocessingGroup" xmlns:wpi="http://schemas.microsoft.com/office/word/2010/wordprocessingInk" xmlns:wne="http://schemas.microsoft.com/office/word/2006/wordml" xmlns:wps="http://schemas.microsoft.com/office/word/2010/wordprocessingShape" mc:Ignorable="w14 w15 w16se w16cid wp14">
+<w:ftr xmlns:wpc="http://schemas.microsoft.com/office/word/2010/wordprocessingCanvas" xmlns:cx="http://schemas.microsoft.com/office/drawing/2014/chartex" xmlns:cx1="http://schemas.microsoft.com/office/drawing/2015/9/8/chartex" xmlns:cx2="http://schemas.microsoft.com/office/drawing/2015/10/21/chartex" xmlns:cx3="http://schemas.microsoft.com/office/drawing/2016/5/9/chartex" xmlns:cx4="http://schemas.microsoft.com/office/drawing/2016/5/10/chartex" xmlns:cx5="http://schemas.microsoft.com/office/drawing/2016/5/11/chartex" xmlns:cx6="http://schemas.microsoft.com/office/drawing/2016/5/12/chartex" xmlns:cx7="http://schemas.microsoft.com/office/drawing/2016/5/13/chartex" xmlns:cx8="http://schemas.microsoft.com/office/drawing/2016/5/14/chartex" xmlns:mc="http://schemas.openxmlformats.org/markup-compatibility/2006" xmlns:aink="http://schemas.microsoft.com/office/drawing/2016/ink" xmlns:am3d="http://schemas.microsoft.com/office/drawing/2017/model3d" xmlns:o="urn:schemas-microsoft-com:office:office" xmlns:oel="http://schemas.microsoft.com/office/2019/extlst" xmlns:r="http://schemas.openxmlformats.org/officeDocument/2006/relationships" xmlns:m="http://schemas.openxmlformats.org/officeDocument/2006/math" xmlns:v="urn:schemas-microsoft-com:vml" xmlns:wp14="http://schemas.microsoft.com/office/word/2010/wordprocessingDrawing" xmlns:wp="http://schemas.openxmlformats.org/drawingml/2006/wordprocessingDrawing" xmlns:w10="urn:schemas-microsoft-com:office:word" xmlns:w="http://schemas.openxmlformats.org/wordprocessingml/2006/main" xmlns:w14="http://schemas.microsoft.com/office/word/2010/wordml" xmlns:w15="http://schemas.microsoft.com/office/word/2012/wordml" xmlns:w16cex="http://schemas.microsoft.com/office/word/2018/wordml/cex" xmlns:w16cid="http://schemas.microsoft.com/office/word/2016/wordml/cid" xmlns:w16="http://schemas.microsoft.com/office/word/2018/wordml" xmlns:w16sdtdh="http://schemas.microsoft.com/office/word/2020/wordml/sdtdatahash" xmlns:w16se="http://schemas.microsoft.com/office/word/2015/wordml/symex" xmlns:wpg="http://schemas.microsoft.com/office/word/2010/wordprocessingGroup" xmlns:wpi="http://schemas.microsoft.com/office/word/2010/wordprocessingInk" xmlns:wne="http://schemas.microsoft.com/office/word/2006/wordml" xmlns:wps="http://schemas.microsoft.com/office/word/2010/wordprocessingShape" mc:Ignorable="w14 w15 w16se w16cid w16 w16cex w16sdtdh wp14">
   <w:sdt>
     <w:sdtPr>
       <w:rPr>
@@ -2095,11 +2093,6 @@
         <w:docPartUnique/>
       </w:docPartObj>
     </w:sdtPr>
-    <w:sdtEndPr>
-      <w:rPr>
-        <w:rStyle w:val="PageNumber"/>
-      </w:rPr>
-    </w:sdtEndPr>
     <w:sdtContent>
       <w:p>
         <w:pPr>
@@ -2140,7 +2133,7 @@
 </file>
 
 <file path=word/footer2.xml><?xml version="1.0" encoding="utf-8"?>
-<w:ftr xmlns:wpc="http://schemas.microsoft.com/office/word/2010/wordprocessingCanvas" xmlns:cx="http://schemas.microsoft.com/office/drawing/2014/chartex" xmlns:cx1="http://schemas.microsoft.com/office/drawing/2015/9/8/chartex" xmlns:cx2="http://schemas.microsoft.com/office/drawing/2015/10/21/chartex" xmlns:cx3="http://schemas.microsoft.com/office/drawing/2016/5/9/chartex" xmlns:cx4="http://schemas.microsoft.com/office/drawing/2016/5/10/chartex" xmlns:cx5="http://schemas.microsoft.com/office/drawing/2016/5/11/chartex" xmlns:cx6="http://schemas.microsoft.com/office/drawing/2016/5/12/chartex" xmlns:cx7="http://schemas.microsoft.com/office/drawing/2016/5/13/chartex" xmlns:cx8="http://schemas.microsoft.com/office/drawing/2016/5/14/chartex" xmlns:mc="http://schemas.openxmlformats.org/markup-compatibility/2006" xmlns:aink="http://schemas.microsoft.com/office/drawing/2016/ink" xmlns:am3d="http://schemas.microsoft.com/office/drawing/2017/model3d" xmlns:o="urn:schemas-microsoft-com:office:office" xmlns:r="http://schemas.openxmlformats.org/officeDocument/2006/relationships" xmlns:m="http://schemas.openxmlformats.org/officeDocument/2006/math" xmlns:v="urn:schemas-microsoft-com:vml" xmlns:wp14="http://schemas.microsoft.com/office/word/2010/wordprocessingDrawing" xmlns:wp="http://schemas.openxmlformats.org/drawingml/2006/wordprocessingDrawing" xmlns:w10="urn:schemas-microsoft-com:office:word" xmlns:w="http://schemas.openxmlformats.org/wordprocessingml/2006/main" xmlns:w14="http://schemas.microsoft.com/office/word/2010/wordml" xmlns:w15="http://schemas.microsoft.com/office/word/2012/wordml" xmlns:w16cid="http://schemas.microsoft.com/office/word/2016/wordml/cid" xmlns:w16se="http://schemas.microsoft.com/office/word/2015/wordml/symex" xmlns:wpg="http://schemas.microsoft.com/office/word/2010/wordprocessingGroup" xmlns:wpi="http://schemas.microsoft.com/office/word/2010/wordprocessingInk" xmlns:wne="http://schemas.microsoft.com/office/word/2006/wordml" xmlns:wps="http://schemas.microsoft.com/office/word/2010/wordprocessingShape" mc:Ignorable="w14 w15 w16se w16cid wp14">
+<w:ftr xmlns:wpc="http://schemas.microsoft.com/office/word/2010/wordprocessingCanvas" xmlns:cx="http://schemas.microsoft.com/office/drawing/2014/chartex" xmlns:cx1="http://schemas.microsoft.com/office/drawing/2015/9/8/chartex" xmlns:cx2="http://schemas.microsoft.com/office/drawing/2015/10/21/chartex" xmlns:cx3="http://schemas.microsoft.com/office/drawing/2016/5/9/chartex" xmlns:cx4="http://schemas.microsoft.com/office/drawing/2016/5/10/chartex" xmlns:cx5="http://schemas.microsoft.com/office/drawing/2016/5/11/chartex" xmlns:cx6="http://schemas.microsoft.com/office/drawing/2016/5/12/chartex" xmlns:cx7="http://schemas.microsoft.com/office/drawing/2016/5/13/chartex" xmlns:cx8="http://schemas.microsoft.com/office/drawing/2016/5/14/chartex" xmlns:mc="http://schemas.openxmlformats.org/markup-compatibility/2006" xmlns:aink="http://schemas.microsoft.com/office/drawing/2016/ink" xmlns:am3d="http://schemas.microsoft.com/office/drawing/2017/model3d" xmlns:o="urn:schemas-microsoft-com:office:office" xmlns:oel="http://schemas.microsoft.com/office/2019/extlst" xmlns:r="http://schemas.openxmlformats.org/officeDocument/2006/relationships" xmlns:m="http://schemas.openxmlformats.org/officeDocument/2006/math" xmlns:v="urn:schemas-microsoft-com:vml" xmlns:wp14="http://schemas.microsoft.com/office/word/2010/wordprocessingDrawing" xmlns:wp="http://schemas.openxmlformats.org/drawingml/2006/wordprocessingDrawing" xmlns:w10="urn:schemas-microsoft-com:office:word" xmlns:w="http://schemas.openxmlformats.org/wordprocessingml/2006/main" xmlns:w14="http://schemas.microsoft.com/office/word/2010/wordml" xmlns:w15="http://schemas.microsoft.com/office/word/2012/wordml" xmlns:w16cex="http://schemas.microsoft.com/office/word/2018/wordml/cex" xmlns:w16cid="http://schemas.microsoft.com/office/word/2016/wordml/cid" xmlns:w16="http://schemas.microsoft.com/office/word/2018/wordml" xmlns:w16sdtdh="http://schemas.microsoft.com/office/word/2020/wordml/sdtdatahash" xmlns:w16se="http://schemas.microsoft.com/office/word/2015/wordml/symex" xmlns:wpg="http://schemas.microsoft.com/office/word/2010/wordprocessingGroup" xmlns:wpi="http://schemas.microsoft.com/office/word/2010/wordprocessingInk" xmlns:wne="http://schemas.microsoft.com/office/word/2006/wordml" xmlns:wps="http://schemas.microsoft.com/office/word/2010/wordprocessingShape" mc:Ignorable="w14 w15 w16se w16cid w16 w16cex w16sdtdh wp14">
   <w:sdt>
     <w:sdtPr>
       <w:rPr>
@@ -2152,11 +2145,6 @@
         <w:docPartUnique/>
       </w:docPartObj>
     </w:sdtPr>
-    <w:sdtEndPr>
-      <w:rPr>
-        <w:rStyle w:val="PageNumber"/>
-      </w:rPr>
-    </w:sdtEndPr>
     <w:sdtContent>
       <w:p>
         <w:pPr>
@@ -2212,7 +2200,13 @@
       <w:t xml:space="preserve"> revised </w:t>
     </w:r>
     <w:r>
-      <w:t>fall 2023</w:t>
+      <w:t>winter</w:t>
+    </w:r>
+    <w:r>
+      <w:t xml:space="preserve"> 202</w:t>
+    </w:r>
+    <w:r>
+      <w:t>4</w:t>
     </w:r>
     <w:r>
       <w:t>.</w:t>
@@ -2222,7 +2216,7 @@
 </file>
 
 <file path=word/footnotes.xml><?xml version="1.0" encoding="utf-8"?>
-<w:footnotes xmlns:wpc="http://schemas.microsoft.com/office/word/2010/wordprocessingCanvas" xmlns:cx="http://schemas.microsoft.com/office/drawing/2014/chartex" xmlns:cx1="http://schemas.microsoft.com/office/drawing/2015/9/8/chartex" xmlns:cx2="http://schemas.microsoft.com/office/drawing/2015/10/21/chartex" xmlns:cx3="http://schemas.microsoft.com/office/drawing/2016/5/9/chartex" xmlns:cx4="http://schemas.microsoft.com/office/drawing/2016/5/10/chartex" xmlns:cx5="http://schemas.microsoft.com/office/drawing/2016/5/11/chartex" xmlns:cx6="http://schemas.microsoft.com/office/drawing/2016/5/12/chartex" xmlns:cx7="http://schemas.microsoft.com/office/drawing/2016/5/13/chartex" xmlns:cx8="http://schemas.microsoft.com/office/drawing/2016/5/14/chartex" xmlns:mc="http://schemas.openxmlformats.org/markup-compatibility/2006" xmlns:aink="http://schemas.microsoft.com/office/drawing/2016/ink" xmlns:am3d="http://schemas.microsoft.com/office/drawing/2017/model3d" xmlns:o="urn:schemas-microsoft-com:office:office" xmlns:r="http://schemas.openxmlformats.org/officeDocument/2006/relationships" xmlns:m="http://schemas.openxmlformats.org/officeDocument/2006/math" xmlns:v="urn:schemas-microsoft-com:vml" xmlns:wp14="http://schemas.microsoft.com/office/word/2010/wordprocessingDrawing" xmlns:wp="http://schemas.openxmlformats.org/drawingml/2006/wordprocessingDrawing" xmlns:w10="urn:schemas-microsoft-com:office:word" xmlns:w="http://schemas.openxmlformats.org/wordprocessingml/2006/main" xmlns:w14="http://schemas.microsoft.com/office/word/2010/wordml" xmlns:w15="http://schemas.microsoft.com/office/word/2012/wordml" xmlns:w16cid="http://schemas.microsoft.com/office/word/2016/wordml/cid" xmlns:w16se="http://schemas.microsoft.com/office/word/2015/wordml/symex" xmlns:wpg="http://schemas.microsoft.com/office/word/2010/wordprocessingGroup" xmlns:wpi="http://schemas.microsoft.com/office/word/2010/wordprocessingInk" xmlns:wne="http://schemas.microsoft.com/office/word/2006/wordml" xmlns:wps="http://schemas.microsoft.com/office/word/2010/wordprocessingShape" mc:Ignorable="w14 w15 w16se w16cid wp14">
+<w:footnotes xmlns:wpc="http://schemas.microsoft.com/office/word/2010/wordprocessingCanvas" xmlns:cx="http://schemas.microsoft.com/office/drawing/2014/chartex" xmlns:cx1="http://schemas.microsoft.com/office/drawing/2015/9/8/chartex" xmlns:cx2="http://schemas.microsoft.com/office/drawing/2015/10/21/chartex" xmlns:cx3="http://schemas.microsoft.com/office/drawing/2016/5/9/chartex" xmlns:cx4="http://schemas.microsoft.com/office/drawing/2016/5/10/chartex" xmlns:cx5="http://schemas.microsoft.com/office/drawing/2016/5/11/chartex" xmlns:cx6="http://schemas.microsoft.com/office/drawing/2016/5/12/chartex" xmlns:cx7="http://schemas.microsoft.com/office/drawing/2016/5/13/chartex" xmlns:cx8="http://schemas.microsoft.com/office/drawing/2016/5/14/chartex" xmlns:mc="http://schemas.openxmlformats.org/markup-compatibility/2006" xmlns:aink="http://schemas.microsoft.com/office/drawing/2016/ink" xmlns:am3d="http://schemas.microsoft.com/office/drawing/2017/model3d" xmlns:o="urn:schemas-microsoft-com:office:office" xmlns:oel="http://schemas.microsoft.com/office/2019/extlst" xmlns:r="http://schemas.openxmlformats.org/officeDocument/2006/relationships" xmlns:m="http://schemas.openxmlformats.org/officeDocument/2006/math" xmlns:v="urn:schemas-microsoft-com:vml" xmlns:wp14="http://schemas.microsoft.com/office/word/2010/wordprocessingDrawing" xmlns:wp="http://schemas.openxmlformats.org/drawingml/2006/wordprocessingDrawing" xmlns:w10="urn:schemas-microsoft-com:office:word" xmlns:w="http://schemas.openxmlformats.org/wordprocessingml/2006/main" xmlns:w14="http://schemas.microsoft.com/office/word/2010/wordml" xmlns:w15="http://schemas.microsoft.com/office/word/2012/wordml" xmlns:w16cex="http://schemas.microsoft.com/office/word/2018/wordml/cex" xmlns:w16cid="http://schemas.microsoft.com/office/word/2016/wordml/cid" xmlns:w16="http://schemas.microsoft.com/office/word/2018/wordml" xmlns:w16sdtdh="http://schemas.microsoft.com/office/word/2020/wordml/sdtdatahash" xmlns:w16se="http://schemas.microsoft.com/office/word/2015/wordml/symex" xmlns:wpg="http://schemas.microsoft.com/office/word/2010/wordprocessingGroup" xmlns:wpi="http://schemas.microsoft.com/office/word/2010/wordprocessingInk" xmlns:wne="http://schemas.microsoft.com/office/word/2006/wordml" xmlns:wps="http://schemas.microsoft.com/office/word/2010/wordprocessingShape" mc:Ignorable="w14 w15 w16se w16cid w16 w16cex w16sdtdh wp14">
   <w:footnote w:type="separator" w:id="-1">
     <w:p>
       <w:r>
@@ -2273,7 +2267,7 @@
 </file>
 
 <file path=word/header1.xml><?xml version="1.0" encoding="utf-8"?>
-<w:hdr xmlns:wpc="http://schemas.microsoft.com/office/word/2010/wordprocessingCanvas" xmlns:cx="http://schemas.microsoft.com/office/drawing/2014/chartex" xmlns:cx1="http://schemas.microsoft.com/office/drawing/2015/9/8/chartex" xmlns:cx2="http://schemas.microsoft.com/office/drawing/2015/10/21/chartex" xmlns:cx3="http://schemas.microsoft.com/office/drawing/2016/5/9/chartex" xmlns:cx4="http://schemas.microsoft.com/office/drawing/2016/5/10/chartex" xmlns:cx5="http://schemas.microsoft.com/office/drawing/2016/5/11/chartex" xmlns:cx6="http://schemas.microsoft.com/office/drawing/2016/5/12/chartex" xmlns:cx7="http://schemas.microsoft.com/office/drawing/2016/5/13/chartex" xmlns:cx8="http://schemas.microsoft.com/office/drawing/2016/5/14/chartex" xmlns:mc="http://schemas.openxmlformats.org/markup-compatibility/2006" xmlns:aink="http://schemas.microsoft.com/office/drawing/2016/ink" xmlns:am3d="http://schemas.microsoft.com/office/drawing/2017/model3d" xmlns:o="urn:schemas-microsoft-com:office:office" xmlns:r="http://schemas.openxmlformats.org/officeDocument/2006/relationships" xmlns:m="http://schemas.openxmlformats.org/officeDocument/2006/math" xmlns:v="urn:schemas-microsoft-com:vml" xmlns:wp14="http://schemas.microsoft.com/office/word/2010/wordprocessingDrawing" xmlns:wp="http://schemas.openxmlformats.org/drawingml/2006/wordprocessingDrawing" xmlns:w10="urn:schemas-microsoft-com:office:word" xmlns:w="http://schemas.openxmlformats.org/wordprocessingml/2006/main" xmlns:w14="http://schemas.microsoft.com/office/word/2010/wordml" xmlns:w15="http://schemas.microsoft.com/office/word/2012/wordml" xmlns:w16cid="http://schemas.microsoft.com/office/word/2016/wordml/cid" xmlns:w16se="http://schemas.microsoft.com/office/word/2015/wordml/symex" xmlns:wpg="http://schemas.microsoft.com/office/word/2010/wordprocessingGroup" xmlns:wpi="http://schemas.microsoft.com/office/word/2010/wordprocessingInk" xmlns:wne="http://schemas.microsoft.com/office/word/2006/wordml" xmlns:wps="http://schemas.microsoft.com/office/word/2010/wordprocessingShape" mc:Ignorable="w14 w15 w16se w16cid wp14">
+<w:hdr xmlns:wpc="http://schemas.microsoft.com/office/word/2010/wordprocessingCanvas" xmlns:cx="http://schemas.microsoft.com/office/drawing/2014/chartex" xmlns:cx1="http://schemas.microsoft.com/office/drawing/2015/9/8/chartex" xmlns:cx2="http://schemas.microsoft.com/office/drawing/2015/10/21/chartex" xmlns:cx3="http://schemas.microsoft.com/office/drawing/2016/5/9/chartex" xmlns:cx4="http://schemas.microsoft.com/office/drawing/2016/5/10/chartex" xmlns:cx5="http://schemas.microsoft.com/office/drawing/2016/5/11/chartex" xmlns:cx6="http://schemas.microsoft.com/office/drawing/2016/5/12/chartex" xmlns:cx7="http://schemas.microsoft.com/office/drawing/2016/5/13/chartex" xmlns:cx8="http://schemas.microsoft.com/office/drawing/2016/5/14/chartex" xmlns:mc="http://schemas.openxmlformats.org/markup-compatibility/2006" xmlns:aink="http://schemas.microsoft.com/office/drawing/2016/ink" xmlns:am3d="http://schemas.microsoft.com/office/drawing/2017/model3d" xmlns:o="urn:schemas-microsoft-com:office:office" xmlns:oel="http://schemas.microsoft.com/office/2019/extlst" xmlns:r="http://schemas.openxmlformats.org/officeDocument/2006/relationships" xmlns:m="http://schemas.openxmlformats.org/officeDocument/2006/math" xmlns:v="urn:schemas-microsoft-com:vml" xmlns:wp14="http://schemas.microsoft.com/office/word/2010/wordprocessingDrawing" xmlns:wp="http://schemas.openxmlformats.org/drawingml/2006/wordprocessingDrawing" xmlns:w10="urn:schemas-microsoft-com:office:word" xmlns:w="http://schemas.openxmlformats.org/wordprocessingml/2006/main" xmlns:w14="http://schemas.microsoft.com/office/word/2010/wordml" xmlns:w15="http://schemas.microsoft.com/office/word/2012/wordml" xmlns:w16cex="http://schemas.microsoft.com/office/word/2018/wordml/cex" xmlns:w16cid="http://schemas.microsoft.com/office/word/2016/wordml/cid" xmlns:w16="http://schemas.microsoft.com/office/word/2018/wordml" xmlns:w16sdtdh="http://schemas.microsoft.com/office/word/2020/wordml/sdtdatahash" xmlns:w16se="http://schemas.microsoft.com/office/word/2015/wordml/symex" xmlns:wpg="http://schemas.microsoft.com/office/word/2010/wordprocessingGroup" xmlns:wpi="http://schemas.microsoft.com/office/word/2010/wordprocessingInk" xmlns:wne="http://schemas.microsoft.com/office/word/2006/wordml" xmlns:wps="http://schemas.microsoft.com/office/word/2010/wordprocessingShape" mc:Ignorable="w14 w15 w16se w16cid w16 w16cex w16sdtdh wp14">
   <w:p>
     <w:pPr>
       <w:pStyle w:val="Header"/>
@@ -2362,7 +2356,7 @@
 </file>
 
 <file path=word/numbering.xml><?xml version="1.0" encoding="utf-8"?>
-<w:numbering xmlns:wpc="http://schemas.microsoft.com/office/word/2010/wordprocessingCanvas" xmlns:cx="http://schemas.microsoft.com/office/drawing/2014/chartex" xmlns:cx1="http://schemas.microsoft.com/office/drawing/2015/9/8/chartex" xmlns:cx2="http://schemas.microsoft.com/office/drawing/2015/10/21/chartex" xmlns:cx3="http://schemas.microsoft.com/office/drawing/2016/5/9/chartex" xmlns:cx4="http://schemas.microsoft.com/office/drawing/2016/5/10/chartex" xmlns:cx5="http://schemas.microsoft.com/office/drawing/2016/5/11/chartex" xmlns:cx6="http://schemas.microsoft.com/office/drawing/2016/5/12/chartex" xmlns:cx7="http://schemas.microsoft.com/office/drawing/2016/5/13/chartex" xmlns:cx8="http://schemas.microsoft.com/office/drawing/2016/5/14/chartex" xmlns:mc="http://schemas.openxmlformats.org/markup-compatibility/2006" xmlns:aink="http://schemas.microsoft.com/office/drawing/2016/ink" xmlns:am3d="http://schemas.microsoft.com/office/drawing/2017/model3d" xmlns:o="urn:schemas-microsoft-com:office:office" xmlns:r="http://schemas.openxmlformats.org/officeDocument/2006/relationships" xmlns:m="http://schemas.openxmlformats.org/officeDocument/2006/math" xmlns:v="urn:schemas-microsoft-com:vml" xmlns:wp14="http://schemas.microsoft.com/office/word/2010/wordprocessingDrawing" xmlns:wp="http://schemas.openxmlformats.org/drawingml/2006/wordprocessingDrawing" xmlns:w10="urn:schemas-microsoft-com:office:word" xmlns:w="http://schemas.openxmlformats.org/wordprocessingml/2006/main" xmlns:w14="http://schemas.microsoft.com/office/word/2010/wordml" xmlns:w15="http://schemas.microsoft.com/office/word/2012/wordml" xmlns:w16cid="http://schemas.microsoft.com/office/word/2016/wordml/cid" xmlns:w16se="http://schemas.microsoft.com/office/word/2015/wordml/symex" xmlns:wpg="http://schemas.microsoft.com/office/word/2010/wordprocessingGroup" xmlns:wpi="http://schemas.microsoft.com/office/word/2010/wordprocessingInk" xmlns:wne="http://schemas.microsoft.com/office/word/2006/wordml" xmlns:wps="http://schemas.microsoft.com/office/word/2010/wordprocessingShape" mc:Ignorable="w14 w15 w16se w16cid wp14">
+<w:numbering xmlns:wpc="http://schemas.microsoft.com/office/word/2010/wordprocessingCanvas" xmlns:cx="http://schemas.microsoft.com/office/drawing/2014/chartex" xmlns:cx1="http://schemas.microsoft.com/office/drawing/2015/9/8/chartex" xmlns:cx2="http://schemas.microsoft.com/office/drawing/2015/10/21/chartex" xmlns:cx3="http://schemas.microsoft.com/office/drawing/2016/5/9/chartex" xmlns:cx4="http://schemas.microsoft.com/office/drawing/2016/5/10/chartex" xmlns:cx5="http://schemas.microsoft.com/office/drawing/2016/5/11/chartex" xmlns:cx6="http://schemas.microsoft.com/office/drawing/2016/5/12/chartex" xmlns:cx7="http://schemas.microsoft.com/office/drawing/2016/5/13/chartex" xmlns:cx8="http://schemas.microsoft.com/office/drawing/2016/5/14/chartex" xmlns:mc="http://schemas.openxmlformats.org/markup-compatibility/2006" xmlns:aink="http://schemas.microsoft.com/office/drawing/2016/ink" xmlns:am3d="http://schemas.microsoft.com/office/drawing/2017/model3d" xmlns:o="urn:schemas-microsoft-com:office:office" xmlns:oel="http://schemas.microsoft.com/office/2019/extlst" xmlns:r="http://schemas.openxmlformats.org/officeDocument/2006/relationships" xmlns:m="http://schemas.openxmlformats.org/officeDocument/2006/math" xmlns:v="urn:schemas-microsoft-com:vml" xmlns:wp14="http://schemas.microsoft.com/office/word/2010/wordprocessingDrawing" xmlns:wp="http://schemas.openxmlformats.org/drawingml/2006/wordprocessingDrawing" xmlns:w10="urn:schemas-microsoft-com:office:word" xmlns:w="http://schemas.openxmlformats.org/wordprocessingml/2006/main" xmlns:w14="http://schemas.microsoft.com/office/word/2010/wordml" xmlns:w15="http://schemas.microsoft.com/office/word/2012/wordml" xmlns:w16cex="http://schemas.microsoft.com/office/word/2018/wordml/cex" xmlns:w16cid="http://schemas.microsoft.com/office/word/2016/wordml/cid" xmlns:w16="http://schemas.microsoft.com/office/word/2018/wordml" xmlns:w16sdtdh="http://schemas.microsoft.com/office/word/2020/wordml/sdtdatahash" xmlns:w16se="http://schemas.microsoft.com/office/word/2015/wordml/symex" xmlns:wpg="http://schemas.microsoft.com/office/word/2010/wordprocessingGroup" xmlns:wpi="http://schemas.microsoft.com/office/word/2010/wordprocessingInk" xmlns:wne="http://schemas.microsoft.com/office/word/2006/wordml" xmlns:wps="http://schemas.microsoft.com/office/word/2010/wordprocessingShape" mc:Ignorable="w14 w15 w16se w16cid w16 w16cex w16sdtdh wp14">
   <w:abstractNum w:abstractNumId="0" w15:restartNumberingAfterBreak="0">
     <w:nsid w:val="00000001"/>
     <w:multiLevelType w:val="hybridMultilevel"/>
@@ -4987,83 +4981,83 @@
       </w:pPr>
     </w:lvl>
   </w:abstractNum>
-  <w:num w:numId="1">
+  <w:num w:numId="1" w16cid:durableId="410808966">
     <w:abstractNumId w:val="16"/>
   </w:num>
-  <w:num w:numId="2">
+  <w:num w:numId="2" w16cid:durableId="586353581">
     <w:abstractNumId w:val="20"/>
   </w:num>
-  <w:num w:numId="3">
+  <w:num w:numId="3" w16cid:durableId="505285409">
     <w:abstractNumId w:val="6"/>
   </w:num>
-  <w:num w:numId="4">
+  <w:num w:numId="4" w16cid:durableId="99954371">
     <w:abstractNumId w:val="15"/>
   </w:num>
-  <w:num w:numId="5">
+  <w:num w:numId="5" w16cid:durableId="797794693">
     <w:abstractNumId w:val="4"/>
   </w:num>
-  <w:num w:numId="6">
+  <w:num w:numId="6" w16cid:durableId="1918860385">
     <w:abstractNumId w:val="3"/>
   </w:num>
-  <w:num w:numId="7">
+  <w:num w:numId="7" w16cid:durableId="678889592">
     <w:abstractNumId w:val="0"/>
   </w:num>
-  <w:num w:numId="8">
+  <w:num w:numId="8" w16cid:durableId="646319962">
     <w:abstractNumId w:val="18"/>
   </w:num>
-  <w:num w:numId="9">
+  <w:num w:numId="9" w16cid:durableId="1027562062">
     <w:abstractNumId w:val="11"/>
   </w:num>
-  <w:num w:numId="10">
+  <w:num w:numId="10" w16cid:durableId="418059592">
     <w:abstractNumId w:val="10"/>
   </w:num>
-  <w:num w:numId="11">
+  <w:num w:numId="11" w16cid:durableId="529415464">
     <w:abstractNumId w:val="12"/>
   </w:num>
-  <w:num w:numId="12">
+  <w:num w:numId="12" w16cid:durableId="417096338">
     <w:abstractNumId w:val="9"/>
   </w:num>
-  <w:num w:numId="13">
+  <w:num w:numId="13" w16cid:durableId="1308628821">
     <w:abstractNumId w:val="13"/>
   </w:num>
-  <w:num w:numId="14">
+  <w:num w:numId="14" w16cid:durableId="350110151">
     <w:abstractNumId w:val="7"/>
   </w:num>
-  <w:num w:numId="15">
+  <w:num w:numId="15" w16cid:durableId="1248926195">
     <w:abstractNumId w:val="1"/>
   </w:num>
-  <w:num w:numId="16">
+  <w:num w:numId="16" w16cid:durableId="1588032540">
     <w:abstractNumId w:val="22"/>
   </w:num>
-  <w:num w:numId="17">
+  <w:num w:numId="17" w16cid:durableId="1956787031">
     <w:abstractNumId w:val="8"/>
   </w:num>
-  <w:num w:numId="18">
+  <w:num w:numId="18" w16cid:durableId="1542014877">
     <w:abstractNumId w:val="17"/>
   </w:num>
-  <w:num w:numId="19">
+  <w:num w:numId="19" w16cid:durableId="913585793">
     <w:abstractNumId w:val="23"/>
   </w:num>
-  <w:num w:numId="20">
+  <w:num w:numId="20" w16cid:durableId="2074812958">
     <w:abstractNumId w:val="14"/>
   </w:num>
-  <w:num w:numId="21">
+  <w:num w:numId="21" w16cid:durableId="825170788">
     <w:abstractNumId w:val="2"/>
   </w:num>
-  <w:num w:numId="22">
+  <w:num w:numId="22" w16cid:durableId="1002122338">
     <w:abstractNumId w:val="21"/>
   </w:num>
-  <w:num w:numId="23">
+  <w:num w:numId="23" w16cid:durableId="440613595">
     <w:abstractNumId w:val="5"/>
   </w:num>
-  <w:num w:numId="24">
+  <w:num w:numId="24" w16cid:durableId="1765304582">
     <w:abstractNumId w:val="19"/>
   </w:num>
 </w:numbering>
 </file>
 
 <file path=word/styles.xml><?xml version="1.0" encoding="utf-8"?>
-<w:styles xmlns:mc="http://schemas.openxmlformats.org/markup-compatibility/2006" xmlns:r="http://schemas.openxmlformats.org/officeDocument/2006/relationships" xmlns:w="http://schemas.openxmlformats.org/wordprocessingml/2006/main" xmlns:w14="http://schemas.microsoft.com/office/word/2010/wordml" xmlns:w15="http://schemas.microsoft.com/office/word/2012/wordml" xmlns:w16cid="http://schemas.microsoft.com/office/word/2016/wordml/cid" xmlns:w16se="http://schemas.microsoft.com/office/word/2015/wordml/symex" mc:Ignorable="w14 w15 w16se w16cid">
+<w:styles xmlns:mc="http://schemas.openxmlformats.org/markup-compatibility/2006" xmlns:r="http://schemas.openxmlformats.org/officeDocument/2006/relationships" xmlns:w="http://schemas.openxmlformats.org/wordprocessingml/2006/main" xmlns:w14="http://schemas.microsoft.com/office/word/2010/wordml" xmlns:w15="http://schemas.microsoft.com/office/word/2012/wordml" xmlns:w16cex="http://schemas.microsoft.com/office/word/2018/wordml/cex" xmlns:w16cid="http://schemas.microsoft.com/office/word/2016/wordml/cid" xmlns:w16="http://schemas.microsoft.com/office/word/2018/wordml" xmlns:w16sdtdh="http://schemas.microsoft.com/office/word/2020/wordml/sdtdatahash" xmlns:w16se="http://schemas.microsoft.com/office/word/2015/wordml/symex" mc:Ignorable="w14 w15 w16se w16cid w16 w16cex w16sdtdh">
   <w:docDefaults>
     <w:rPrDefault>
       <w:rPr>
@@ -5075,7 +5069,7 @@
     </w:rPrDefault>
     <w:pPrDefault/>
   </w:docDefaults>
-  <w:latentStyles w:defLockedState="0" w:defUIPriority="99" w:defSemiHidden="0" w:defUnhideWhenUsed="0" w:defQFormat="0" w:count="375">
+  <w:latentStyles w:defLockedState="0" w:defUIPriority="99" w:defSemiHidden="0" w:defUnhideWhenUsed="0" w:defQFormat="0" w:count="376">
     <w:lsdException w:name="Normal" w:uiPriority="0" w:qFormat="1"/>
     <w:lsdException w:name="heading 1" w:uiPriority="9" w:qFormat="1"/>
     <w:lsdException w:name="heading 2" w:semiHidden="1" w:uiPriority="9" w:unhideWhenUsed="1" w:qFormat="1"/>
@@ -5449,6 +5443,7 @@
     <w:lsdException w:name="List Table 7 Colorful Accent 6" w:uiPriority="52"/>
     <w:lsdException w:name="Mention" w:semiHidden="1" w:unhideWhenUsed="1"/>
     <w:lsdException w:name="Smart Hyperlink" w:semiHidden="1" w:unhideWhenUsed="1"/>
+    <w:lsdException w:name="Smart Link" w:semiHidden="1" w:unhideWhenUsed="1"/>
   </w:latentStyles>
   <w:style w:type="paragraph" w:default="1" w:styleId="Normal">
     <w:name w:val="Normal"/>

</xml_diff>

<commit_message>
Fixed the links to lab 3 part 1 in the part 2 instructions
</commit_message>
<xml_diff>
--- a/Labs/Lab03/CS133JS_Lab03_Instructions-GroupA.docx
+++ b/Labs/Lab03/CS133JS_Lab03_Instructions-GroupA.docx
@@ -1,6 +1,6 @@
 
 <file path=word/document.xml><?xml version="1.0" encoding="utf-8"?>
-<w:document xmlns:wpc="http://schemas.microsoft.com/office/word/2010/wordprocessingCanvas" xmlns:cx="http://schemas.microsoft.com/office/drawing/2014/chartex" xmlns:cx1="http://schemas.microsoft.com/office/drawing/2015/9/8/chartex" xmlns:cx2="http://schemas.microsoft.com/office/drawing/2015/10/21/chartex" xmlns:cx3="http://schemas.microsoft.com/office/drawing/2016/5/9/chartex" xmlns:cx4="http://schemas.microsoft.com/office/drawing/2016/5/10/chartex" xmlns:cx5="http://schemas.microsoft.com/office/drawing/2016/5/11/chartex" xmlns:cx6="http://schemas.microsoft.com/office/drawing/2016/5/12/chartex" xmlns:cx7="http://schemas.microsoft.com/office/drawing/2016/5/13/chartex" xmlns:cx8="http://schemas.microsoft.com/office/drawing/2016/5/14/chartex" xmlns:mc="http://schemas.openxmlformats.org/markup-compatibility/2006" xmlns:aink="http://schemas.microsoft.com/office/drawing/2016/ink" xmlns:am3d="http://schemas.microsoft.com/office/drawing/2017/model3d" xmlns:o="urn:schemas-microsoft-com:office:office" xmlns:oel="http://schemas.microsoft.com/office/2019/extlst" xmlns:r="http://schemas.openxmlformats.org/officeDocument/2006/relationships" xmlns:m="http://schemas.openxmlformats.org/officeDocument/2006/math" xmlns:v="urn:schemas-microsoft-com:vml" xmlns:wp14="http://schemas.microsoft.com/office/word/2010/wordprocessingDrawing" xmlns:wp="http://schemas.openxmlformats.org/drawingml/2006/wordprocessingDrawing" xmlns:w10="urn:schemas-microsoft-com:office:word" xmlns:w="http://schemas.openxmlformats.org/wordprocessingml/2006/main" xmlns:w14="http://schemas.microsoft.com/office/word/2010/wordml" xmlns:w15="http://schemas.microsoft.com/office/word/2012/wordml" xmlns:w16cex="http://schemas.microsoft.com/office/word/2018/wordml/cex" xmlns:w16cid="http://schemas.microsoft.com/office/word/2016/wordml/cid" xmlns:w16="http://schemas.microsoft.com/office/word/2018/wordml" xmlns:w16sdtdh="http://schemas.microsoft.com/office/word/2020/wordml/sdtdatahash" xmlns:w16se="http://schemas.microsoft.com/office/word/2015/wordml/symex" xmlns:wpg="http://schemas.microsoft.com/office/word/2010/wordprocessingGroup" xmlns:wpi="http://schemas.microsoft.com/office/word/2010/wordprocessingInk" xmlns:wne="http://schemas.microsoft.com/office/word/2006/wordml" xmlns:wps="http://schemas.microsoft.com/office/word/2010/wordprocessingShape" mc:Ignorable="w14 w15 w16se w16cid w16 w16cex w16sdtdh wp14">
+<w:document xmlns:wpc="http://schemas.microsoft.com/office/word/2010/wordprocessingCanvas" xmlns:cx="http://schemas.microsoft.com/office/drawing/2014/chartex" xmlns:cx1="http://schemas.microsoft.com/office/drawing/2015/9/8/chartex" xmlns:cx2="http://schemas.microsoft.com/office/drawing/2015/10/21/chartex" xmlns:cx3="http://schemas.microsoft.com/office/drawing/2016/5/9/chartex" xmlns:cx4="http://schemas.microsoft.com/office/drawing/2016/5/10/chartex" xmlns:cx5="http://schemas.microsoft.com/office/drawing/2016/5/11/chartex" xmlns:cx6="http://schemas.microsoft.com/office/drawing/2016/5/12/chartex" xmlns:cx7="http://schemas.microsoft.com/office/drawing/2016/5/13/chartex" xmlns:cx8="http://schemas.microsoft.com/office/drawing/2016/5/14/chartex" xmlns:mc="http://schemas.openxmlformats.org/markup-compatibility/2006" xmlns:aink="http://schemas.microsoft.com/office/drawing/2016/ink" xmlns:am3d="http://schemas.microsoft.com/office/drawing/2017/model3d" xmlns:o="urn:schemas-microsoft-com:office:office" xmlns:oel="http://schemas.microsoft.com/office/2019/extlst" xmlns:r="http://schemas.openxmlformats.org/officeDocument/2006/relationships" xmlns:m="http://schemas.openxmlformats.org/officeDocument/2006/math" xmlns:v="urn:schemas-microsoft-com:vml" xmlns:wp14="http://schemas.microsoft.com/office/word/2010/wordprocessingDrawing" xmlns:wp="http://schemas.openxmlformats.org/drawingml/2006/wordprocessingDrawing" xmlns:w10="urn:schemas-microsoft-com:office:word" xmlns:w="http://schemas.openxmlformats.org/wordprocessingml/2006/main" xmlns:w14="http://schemas.microsoft.com/office/word/2010/wordml" xmlns:w15="http://schemas.microsoft.com/office/word/2012/wordml" xmlns:w16cex="http://schemas.microsoft.com/office/word/2018/wordml/cex" xmlns:w16cid="http://schemas.microsoft.com/office/word/2016/wordml/cid" xmlns:w16="http://schemas.microsoft.com/office/word/2018/wordml" xmlns:w16du="http://schemas.microsoft.com/office/word/2023/wordml/word16du" xmlns:w16sdtdh="http://schemas.microsoft.com/office/word/2020/wordml/sdtdatahash" xmlns:w16sdtfl="http://schemas.microsoft.com/office/word/2024/wordml/sdtformatlock" xmlns:w16se="http://schemas.microsoft.com/office/word/2015/wordml/symex" xmlns:wpg="http://schemas.microsoft.com/office/word/2010/wordprocessingGroup" xmlns:wpi="http://schemas.microsoft.com/office/word/2010/wordprocessingInk" xmlns:wne="http://schemas.microsoft.com/office/word/2006/wordml" xmlns:wps="http://schemas.microsoft.com/office/word/2010/wordprocessingShape" mc:Ignorable="w14 w15 w16se w16cid w16 w16cex w16sdtdh w16sdtfl w16du wp14">
   <w:body>
     <w:p>
       <w:pPr>
@@ -350,9 +350,18 @@
           <w:sz w:val="22"/>
           <w:szCs w:val="22"/>
         </w:rPr>
-        <w:t xml:space="preserve">in the </w:t>
+        <w:t xml:space="preserve">in </w:t>
       </w:r>
       <w:hyperlink r:id="rId11" w:history="1">
+        <w:r>
+          <w:rPr>
+            <w:rStyle w:val="Hyperlink"/>
+            <w:rFonts w:eastAsia="Times New Roman" w:cs="Arial"/>
+            <w:sz w:val="22"/>
+            <w:szCs w:val="22"/>
+          </w:rPr>
+          <w:t xml:space="preserve">the </w:t>
+        </w:r>
         <w:r>
           <w:rPr>
             <w:rStyle w:val="Hyperlink"/>
@@ -2062,7 +2071,7 @@
 </file>
 
 <file path=word/endnotes.xml><?xml version="1.0" encoding="utf-8"?>
-<w:endnotes xmlns:wpc="http://schemas.microsoft.com/office/word/2010/wordprocessingCanvas" xmlns:cx="http://schemas.microsoft.com/office/drawing/2014/chartex" xmlns:cx1="http://schemas.microsoft.com/office/drawing/2015/9/8/chartex" xmlns:cx2="http://schemas.microsoft.com/office/drawing/2015/10/21/chartex" xmlns:cx3="http://schemas.microsoft.com/office/drawing/2016/5/9/chartex" xmlns:cx4="http://schemas.microsoft.com/office/drawing/2016/5/10/chartex" xmlns:cx5="http://schemas.microsoft.com/office/drawing/2016/5/11/chartex" xmlns:cx6="http://schemas.microsoft.com/office/drawing/2016/5/12/chartex" xmlns:cx7="http://schemas.microsoft.com/office/drawing/2016/5/13/chartex" xmlns:cx8="http://schemas.microsoft.com/office/drawing/2016/5/14/chartex" xmlns:mc="http://schemas.openxmlformats.org/markup-compatibility/2006" xmlns:aink="http://schemas.microsoft.com/office/drawing/2016/ink" xmlns:am3d="http://schemas.microsoft.com/office/drawing/2017/model3d" xmlns:o="urn:schemas-microsoft-com:office:office" xmlns:oel="http://schemas.microsoft.com/office/2019/extlst" xmlns:r="http://schemas.openxmlformats.org/officeDocument/2006/relationships" xmlns:m="http://schemas.openxmlformats.org/officeDocument/2006/math" xmlns:v="urn:schemas-microsoft-com:vml" xmlns:wp14="http://schemas.microsoft.com/office/word/2010/wordprocessingDrawing" xmlns:wp="http://schemas.openxmlformats.org/drawingml/2006/wordprocessingDrawing" xmlns:w10="urn:schemas-microsoft-com:office:word" xmlns:w="http://schemas.openxmlformats.org/wordprocessingml/2006/main" xmlns:w14="http://schemas.microsoft.com/office/word/2010/wordml" xmlns:w15="http://schemas.microsoft.com/office/word/2012/wordml" xmlns:w16cex="http://schemas.microsoft.com/office/word/2018/wordml/cex" xmlns:w16cid="http://schemas.microsoft.com/office/word/2016/wordml/cid" xmlns:w16="http://schemas.microsoft.com/office/word/2018/wordml" xmlns:w16sdtdh="http://schemas.microsoft.com/office/word/2020/wordml/sdtdatahash" xmlns:w16se="http://schemas.microsoft.com/office/word/2015/wordml/symex" xmlns:wpg="http://schemas.microsoft.com/office/word/2010/wordprocessingGroup" xmlns:wpi="http://schemas.microsoft.com/office/word/2010/wordprocessingInk" xmlns:wne="http://schemas.microsoft.com/office/word/2006/wordml" xmlns:wps="http://schemas.microsoft.com/office/word/2010/wordprocessingShape" mc:Ignorable="w14 w15 w16se w16cid w16 w16cex w16sdtdh wp14">
+<w:endnotes xmlns:wpc="http://schemas.microsoft.com/office/word/2010/wordprocessingCanvas" xmlns:cx="http://schemas.microsoft.com/office/drawing/2014/chartex" xmlns:cx1="http://schemas.microsoft.com/office/drawing/2015/9/8/chartex" xmlns:cx2="http://schemas.microsoft.com/office/drawing/2015/10/21/chartex" xmlns:cx3="http://schemas.microsoft.com/office/drawing/2016/5/9/chartex" xmlns:cx4="http://schemas.microsoft.com/office/drawing/2016/5/10/chartex" xmlns:cx5="http://schemas.microsoft.com/office/drawing/2016/5/11/chartex" xmlns:cx6="http://schemas.microsoft.com/office/drawing/2016/5/12/chartex" xmlns:cx7="http://schemas.microsoft.com/office/drawing/2016/5/13/chartex" xmlns:cx8="http://schemas.microsoft.com/office/drawing/2016/5/14/chartex" xmlns:mc="http://schemas.openxmlformats.org/markup-compatibility/2006" xmlns:aink="http://schemas.microsoft.com/office/drawing/2016/ink" xmlns:am3d="http://schemas.microsoft.com/office/drawing/2017/model3d" xmlns:o="urn:schemas-microsoft-com:office:office" xmlns:oel="http://schemas.microsoft.com/office/2019/extlst" xmlns:r="http://schemas.openxmlformats.org/officeDocument/2006/relationships" xmlns:m="http://schemas.openxmlformats.org/officeDocument/2006/math" xmlns:v="urn:schemas-microsoft-com:vml" xmlns:wp14="http://schemas.microsoft.com/office/word/2010/wordprocessingDrawing" xmlns:wp="http://schemas.openxmlformats.org/drawingml/2006/wordprocessingDrawing" xmlns:w10="urn:schemas-microsoft-com:office:word" xmlns:w="http://schemas.openxmlformats.org/wordprocessingml/2006/main" xmlns:w14="http://schemas.microsoft.com/office/word/2010/wordml" xmlns:w15="http://schemas.microsoft.com/office/word/2012/wordml" xmlns:w16cex="http://schemas.microsoft.com/office/word/2018/wordml/cex" xmlns:w16cid="http://schemas.microsoft.com/office/word/2016/wordml/cid" xmlns:w16="http://schemas.microsoft.com/office/word/2018/wordml" xmlns:w16du="http://schemas.microsoft.com/office/word/2023/wordml/word16du" xmlns:w16sdtdh="http://schemas.microsoft.com/office/word/2020/wordml/sdtdatahash" xmlns:w16sdtfl="http://schemas.microsoft.com/office/word/2024/wordml/sdtformatlock" xmlns:w16se="http://schemas.microsoft.com/office/word/2015/wordml/symex" xmlns:wpg="http://schemas.microsoft.com/office/word/2010/wordprocessingGroup" xmlns:wpi="http://schemas.microsoft.com/office/word/2010/wordprocessingInk" xmlns:wne="http://schemas.microsoft.com/office/word/2006/wordml" xmlns:wps="http://schemas.microsoft.com/office/word/2010/wordprocessingShape" mc:Ignorable="w14 w15 w16se w16cid w16 w16cex w16sdtdh w16sdtfl w16du wp14">
   <w:endnote w:type="separator" w:id="-1">
     <w:p>
       <w:r>
@@ -2081,7 +2090,7 @@
 </file>
 
 <file path=word/footer1.xml><?xml version="1.0" encoding="utf-8"?>
-<w:ftr xmlns:wpc="http://schemas.microsoft.com/office/word/2010/wordprocessingCanvas" xmlns:cx="http://schemas.microsoft.com/office/drawing/2014/chartex" xmlns:cx1="http://schemas.microsoft.com/office/drawing/2015/9/8/chartex" xmlns:cx2="http://schemas.microsoft.com/office/drawing/2015/10/21/chartex" xmlns:cx3="http://schemas.microsoft.com/office/drawing/2016/5/9/chartex" xmlns:cx4="http://schemas.microsoft.com/office/drawing/2016/5/10/chartex" xmlns:cx5="http://schemas.microsoft.com/office/drawing/2016/5/11/chartex" xmlns:cx6="http://schemas.microsoft.com/office/drawing/2016/5/12/chartex" xmlns:cx7="http://schemas.microsoft.com/office/drawing/2016/5/13/chartex" xmlns:cx8="http://schemas.microsoft.com/office/drawing/2016/5/14/chartex" xmlns:mc="http://schemas.openxmlformats.org/markup-compatibility/2006" xmlns:aink="http://schemas.microsoft.com/office/drawing/2016/ink" xmlns:am3d="http://schemas.microsoft.com/office/drawing/2017/model3d" xmlns:o="urn:schemas-microsoft-com:office:office" xmlns:oel="http://schemas.microsoft.com/office/2019/extlst" xmlns:r="http://schemas.openxmlformats.org/officeDocument/2006/relationships" xmlns:m="http://schemas.openxmlformats.org/officeDocument/2006/math" xmlns:v="urn:schemas-microsoft-com:vml" xmlns:wp14="http://schemas.microsoft.com/office/word/2010/wordprocessingDrawing" xmlns:wp="http://schemas.openxmlformats.org/drawingml/2006/wordprocessingDrawing" xmlns:w10="urn:schemas-microsoft-com:office:word" xmlns:w="http://schemas.openxmlformats.org/wordprocessingml/2006/main" xmlns:w14="http://schemas.microsoft.com/office/word/2010/wordml" xmlns:w15="http://schemas.microsoft.com/office/word/2012/wordml" xmlns:w16cex="http://schemas.microsoft.com/office/word/2018/wordml/cex" xmlns:w16cid="http://schemas.microsoft.com/office/word/2016/wordml/cid" xmlns:w16="http://schemas.microsoft.com/office/word/2018/wordml" xmlns:w16sdtdh="http://schemas.microsoft.com/office/word/2020/wordml/sdtdatahash" xmlns:w16se="http://schemas.microsoft.com/office/word/2015/wordml/symex" xmlns:wpg="http://schemas.microsoft.com/office/word/2010/wordprocessingGroup" xmlns:wpi="http://schemas.microsoft.com/office/word/2010/wordprocessingInk" xmlns:wne="http://schemas.microsoft.com/office/word/2006/wordml" xmlns:wps="http://schemas.microsoft.com/office/word/2010/wordprocessingShape" mc:Ignorable="w14 w15 w16se w16cid w16 w16cex w16sdtdh wp14">
+<w:ftr xmlns:wpc="http://schemas.microsoft.com/office/word/2010/wordprocessingCanvas" xmlns:cx="http://schemas.microsoft.com/office/drawing/2014/chartex" xmlns:cx1="http://schemas.microsoft.com/office/drawing/2015/9/8/chartex" xmlns:cx2="http://schemas.microsoft.com/office/drawing/2015/10/21/chartex" xmlns:cx3="http://schemas.microsoft.com/office/drawing/2016/5/9/chartex" xmlns:cx4="http://schemas.microsoft.com/office/drawing/2016/5/10/chartex" xmlns:cx5="http://schemas.microsoft.com/office/drawing/2016/5/11/chartex" xmlns:cx6="http://schemas.microsoft.com/office/drawing/2016/5/12/chartex" xmlns:cx7="http://schemas.microsoft.com/office/drawing/2016/5/13/chartex" xmlns:cx8="http://schemas.microsoft.com/office/drawing/2016/5/14/chartex" xmlns:mc="http://schemas.openxmlformats.org/markup-compatibility/2006" xmlns:aink="http://schemas.microsoft.com/office/drawing/2016/ink" xmlns:am3d="http://schemas.microsoft.com/office/drawing/2017/model3d" xmlns:o="urn:schemas-microsoft-com:office:office" xmlns:oel="http://schemas.microsoft.com/office/2019/extlst" xmlns:r="http://schemas.openxmlformats.org/officeDocument/2006/relationships" xmlns:m="http://schemas.openxmlformats.org/officeDocument/2006/math" xmlns:v="urn:schemas-microsoft-com:vml" xmlns:wp14="http://schemas.microsoft.com/office/word/2010/wordprocessingDrawing" xmlns:wp="http://schemas.openxmlformats.org/drawingml/2006/wordprocessingDrawing" xmlns:w10="urn:schemas-microsoft-com:office:word" xmlns:w="http://schemas.openxmlformats.org/wordprocessingml/2006/main" xmlns:w14="http://schemas.microsoft.com/office/word/2010/wordml" xmlns:w15="http://schemas.microsoft.com/office/word/2012/wordml" xmlns:w16cex="http://schemas.microsoft.com/office/word/2018/wordml/cex" xmlns:w16cid="http://schemas.microsoft.com/office/word/2016/wordml/cid" xmlns:w16="http://schemas.microsoft.com/office/word/2018/wordml" xmlns:w16du="http://schemas.microsoft.com/office/word/2023/wordml/word16du" xmlns:w16sdtdh="http://schemas.microsoft.com/office/word/2020/wordml/sdtdatahash" xmlns:w16sdtfl="http://schemas.microsoft.com/office/word/2024/wordml/sdtformatlock" xmlns:w16se="http://schemas.microsoft.com/office/word/2015/wordml/symex" xmlns:wpg="http://schemas.microsoft.com/office/word/2010/wordprocessingGroup" xmlns:wpi="http://schemas.microsoft.com/office/word/2010/wordprocessingInk" xmlns:wne="http://schemas.microsoft.com/office/word/2006/wordml" xmlns:wps="http://schemas.microsoft.com/office/word/2010/wordprocessingShape" mc:Ignorable="w14 w15 w16se w16cid w16 w16cex w16sdtdh w16sdtfl w16du wp14">
   <w:sdt>
     <w:sdtPr>
       <w:rPr>
@@ -2093,6 +2102,11 @@
         <w:docPartUnique/>
       </w:docPartObj>
     </w:sdtPr>
+    <w:sdtEndPr>
+      <w:rPr>
+        <w:rStyle w:val="PageNumber"/>
+      </w:rPr>
+    </w:sdtEndPr>
     <w:sdtContent>
       <w:p>
         <w:pPr>
@@ -2133,7 +2147,7 @@
 </file>
 
 <file path=word/footer2.xml><?xml version="1.0" encoding="utf-8"?>
-<w:ftr xmlns:wpc="http://schemas.microsoft.com/office/word/2010/wordprocessingCanvas" xmlns:cx="http://schemas.microsoft.com/office/drawing/2014/chartex" xmlns:cx1="http://schemas.microsoft.com/office/drawing/2015/9/8/chartex" xmlns:cx2="http://schemas.microsoft.com/office/drawing/2015/10/21/chartex" xmlns:cx3="http://schemas.microsoft.com/office/drawing/2016/5/9/chartex" xmlns:cx4="http://schemas.microsoft.com/office/drawing/2016/5/10/chartex" xmlns:cx5="http://schemas.microsoft.com/office/drawing/2016/5/11/chartex" xmlns:cx6="http://schemas.microsoft.com/office/drawing/2016/5/12/chartex" xmlns:cx7="http://schemas.microsoft.com/office/drawing/2016/5/13/chartex" xmlns:cx8="http://schemas.microsoft.com/office/drawing/2016/5/14/chartex" xmlns:mc="http://schemas.openxmlformats.org/markup-compatibility/2006" xmlns:aink="http://schemas.microsoft.com/office/drawing/2016/ink" xmlns:am3d="http://schemas.microsoft.com/office/drawing/2017/model3d" xmlns:o="urn:schemas-microsoft-com:office:office" xmlns:oel="http://schemas.microsoft.com/office/2019/extlst" xmlns:r="http://schemas.openxmlformats.org/officeDocument/2006/relationships" xmlns:m="http://schemas.openxmlformats.org/officeDocument/2006/math" xmlns:v="urn:schemas-microsoft-com:vml" xmlns:wp14="http://schemas.microsoft.com/office/word/2010/wordprocessingDrawing" xmlns:wp="http://schemas.openxmlformats.org/drawingml/2006/wordprocessingDrawing" xmlns:w10="urn:schemas-microsoft-com:office:word" xmlns:w="http://schemas.openxmlformats.org/wordprocessingml/2006/main" xmlns:w14="http://schemas.microsoft.com/office/word/2010/wordml" xmlns:w15="http://schemas.microsoft.com/office/word/2012/wordml" xmlns:w16cex="http://schemas.microsoft.com/office/word/2018/wordml/cex" xmlns:w16cid="http://schemas.microsoft.com/office/word/2016/wordml/cid" xmlns:w16="http://schemas.microsoft.com/office/word/2018/wordml" xmlns:w16sdtdh="http://schemas.microsoft.com/office/word/2020/wordml/sdtdatahash" xmlns:w16se="http://schemas.microsoft.com/office/word/2015/wordml/symex" xmlns:wpg="http://schemas.microsoft.com/office/word/2010/wordprocessingGroup" xmlns:wpi="http://schemas.microsoft.com/office/word/2010/wordprocessingInk" xmlns:wne="http://schemas.microsoft.com/office/word/2006/wordml" xmlns:wps="http://schemas.microsoft.com/office/word/2010/wordprocessingShape" mc:Ignorable="w14 w15 w16se w16cid w16 w16cex w16sdtdh wp14">
+<w:ftr xmlns:wpc="http://schemas.microsoft.com/office/word/2010/wordprocessingCanvas" xmlns:cx="http://schemas.microsoft.com/office/drawing/2014/chartex" xmlns:cx1="http://schemas.microsoft.com/office/drawing/2015/9/8/chartex" xmlns:cx2="http://schemas.microsoft.com/office/drawing/2015/10/21/chartex" xmlns:cx3="http://schemas.microsoft.com/office/drawing/2016/5/9/chartex" xmlns:cx4="http://schemas.microsoft.com/office/drawing/2016/5/10/chartex" xmlns:cx5="http://schemas.microsoft.com/office/drawing/2016/5/11/chartex" xmlns:cx6="http://schemas.microsoft.com/office/drawing/2016/5/12/chartex" xmlns:cx7="http://schemas.microsoft.com/office/drawing/2016/5/13/chartex" xmlns:cx8="http://schemas.microsoft.com/office/drawing/2016/5/14/chartex" xmlns:mc="http://schemas.openxmlformats.org/markup-compatibility/2006" xmlns:aink="http://schemas.microsoft.com/office/drawing/2016/ink" xmlns:am3d="http://schemas.microsoft.com/office/drawing/2017/model3d" xmlns:o="urn:schemas-microsoft-com:office:office" xmlns:oel="http://schemas.microsoft.com/office/2019/extlst" xmlns:r="http://schemas.openxmlformats.org/officeDocument/2006/relationships" xmlns:m="http://schemas.openxmlformats.org/officeDocument/2006/math" xmlns:v="urn:schemas-microsoft-com:vml" xmlns:wp14="http://schemas.microsoft.com/office/word/2010/wordprocessingDrawing" xmlns:wp="http://schemas.openxmlformats.org/drawingml/2006/wordprocessingDrawing" xmlns:w10="urn:schemas-microsoft-com:office:word" xmlns:w="http://schemas.openxmlformats.org/wordprocessingml/2006/main" xmlns:w14="http://schemas.microsoft.com/office/word/2010/wordml" xmlns:w15="http://schemas.microsoft.com/office/word/2012/wordml" xmlns:w16cex="http://schemas.microsoft.com/office/word/2018/wordml/cex" xmlns:w16cid="http://schemas.microsoft.com/office/word/2016/wordml/cid" xmlns:w16="http://schemas.microsoft.com/office/word/2018/wordml" xmlns:w16du="http://schemas.microsoft.com/office/word/2023/wordml/word16du" xmlns:w16sdtdh="http://schemas.microsoft.com/office/word/2020/wordml/sdtdatahash" xmlns:w16sdtfl="http://schemas.microsoft.com/office/word/2024/wordml/sdtformatlock" xmlns:w16se="http://schemas.microsoft.com/office/word/2015/wordml/symex" xmlns:wpg="http://schemas.microsoft.com/office/word/2010/wordprocessingGroup" xmlns:wpi="http://schemas.microsoft.com/office/word/2010/wordprocessingInk" xmlns:wne="http://schemas.microsoft.com/office/word/2006/wordml" xmlns:wps="http://schemas.microsoft.com/office/word/2010/wordprocessingShape" mc:Ignorable="w14 w15 w16se w16cid w16 w16cex w16sdtdh w16sdtfl w16du wp14">
   <w:sdt>
     <w:sdtPr>
       <w:rPr>
@@ -2145,6 +2159,11 @@
         <w:docPartUnique/>
       </w:docPartObj>
     </w:sdtPr>
+    <w:sdtEndPr>
+      <w:rPr>
+        <w:rStyle w:val="PageNumber"/>
+      </w:rPr>
+    </w:sdtEndPr>
     <w:sdtContent>
       <w:p>
         <w:pPr>
@@ -2216,7 +2235,7 @@
 </file>
 
 <file path=word/footnotes.xml><?xml version="1.0" encoding="utf-8"?>
-<w:footnotes xmlns:wpc="http://schemas.microsoft.com/office/word/2010/wordprocessingCanvas" xmlns:cx="http://schemas.microsoft.com/office/drawing/2014/chartex" xmlns:cx1="http://schemas.microsoft.com/office/drawing/2015/9/8/chartex" xmlns:cx2="http://schemas.microsoft.com/office/drawing/2015/10/21/chartex" xmlns:cx3="http://schemas.microsoft.com/office/drawing/2016/5/9/chartex" xmlns:cx4="http://schemas.microsoft.com/office/drawing/2016/5/10/chartex" xmlns:cx5="http://schemas.microsoft.com/office/drawing/2016/5/11/chartex" xmlns:cx6="http://schemas.microsoft.com/office/drawing/2016/5/12/chartex" xmlns:cx7="http://schemas.microsoft.com/office/drawing/2016/5/13/chartex" xmlns:cx8="http://schemas.microsoft.com/office/drawing/2016/5/14/chartex" xmlns:mc="http://schemas.openxmlformats.org/markup-compatibility/2006" xmlns:aink="http://schemas.microsoft.com/office/drawing/2016/ink" xmlns:am3d="http://schemas.microsoft.com/office/drawing/2017/model3d" xmlns:o="urn:schemas-microsoft-com:office:office" xmlns:oel="http://schemas.microsoft.com/office/2019/extlst" xmlns:r="http://schemas.openxmlformats.org/officeDocument/2006/relationships" xmlns:m="http://schemas.openxmlformats.org/officeDocument/2006/math" xmlns:v="urn:schemas-microsoft-com:vml" xmlns:wp14="http://schemas.microsoft.com/office/word/2010/wordprocessingDrawing" xmlns:wp="http://schemas.openxmlformats.org/drawingml/2006/wordprocessingDrawing" xmlns:w10="urn:schemas-microsoft-com:office:word" xmlns:w="http://schemas.openxmlformats.org/wordprocessingml/2006/main" xmlns:w14="http://schemas.microsoft.com/office/word/2010/wordml" xmlns:w15="http://schemas.microsoft.com/office/word/2012/wordml" xmlns:w16cex="http://schemas.microsoft.com/office/word/2018/wordml/cex" xmlns:w16cid="http://schemas.microsoft.com/office/word/2016/wordml/cid" xmlns:w16="http://schemas.microsoft.com/office/word/2018/wordml" xmlns:w16sdtdh="http://schemas.microsoft.com/office/word/2020/wordml/sdtdatahash" xmlns:w16se="http://schemas.microsoft.com/office/word/2015/wordml/symex" xmlns:wpg="http://schemas.microsoft.com/office/word/2010/wordprocessingGroup" xmlns:wpi="http://schemas.microsoft.com/office/word/2010/wordprocessingInk" xmlns:wne="http://schemas.microsoft.com/office/word/2006/wordml" xmlns:wps="http://schemas.microsoft.com/office/word/2010/wordprocessingShape" mc:Ignorable="w14 w15 w16se w16cid w16 w16cex w16sdtdh wp14">
+<w:footnotes xmlns:wpc="http://schemas.microsoft.com/office/word/2010/wordprocessingCanvas" xmlns:cx="http://schemas.microsoft.com/office/drawing/2014/chartex" xmlns:cx1="http://schemas.microsoft.com/office/drawing/2015/9/8/chartex" xmlns:cx2="http://schemas.microsoft.com/office/drawing/2015/10/21/chartex" xmlns:cx3="http://schemas.microsoft.com/office/drawing/2016/5/9/chartex" xmlns:cx4="http://schemas.microsoft.com/office/drawing/2016/5/10/chartex" xmlns:cx5="http://schemas.microsoft.com/office/drawing/2016/5/11/chartex" xmlns:cx6="http://schemas.microsoft.com/office/drawing/2016/5/12/chartex" xmlns:cx7="http://schemas.microsoft.com/office/drawing/2016/5/13/chartex" xmlns:cx8="http://schemas.microsoft.com/office/drawing/2016/5/14/chartex" xmlns:mc="http://schemas.openxmlformats.org/markup-compatibility/2006" xmlns:aink="http://schemas.microsoft.com/office/drawing/2016/ink" xmlns:am3d="http://schemas.microsoft.com/office/drawing/2017/model3d" xmlns:o="urn:schemas-microsoft-com:office:office" xmlns:oel="http://schemas.microsoft.com/office/2019/extlst" xmlns:r="http://schemas.openxmlformats.org/officeDocument/2006/relationships" xmlns:m="http://schemas.openxmlformats.org/officeDocument/2006/math" xmlns:v="urn:schemas-microsoft-com:vml" xmlns:wp14="http://schemas.microsoft.com/office/word/2010/wordprocessingDrawing" xmlns:wp="http://schemas.openxmlformats.org/drawingml/2006/wordprocessingDrawing" xmlns:w10="urn:schemas-microsoft-com:office:word" xmlns:w="http://schemas.openxmlformats.org/wordprocessingml/2006/main" xmlns:w14="http://schemas.microsoft.com/office/word/2010/wordml" xmlns:w15="http://schemas.microsoft.com/office/word/2012/wordml" xmlns:w16cex="http://schemas.microsoft.com/office/word/2018/wordml/cex" xmlns:w16cid="http://schemas.microsoft.com/office/word/2016/wordml/cid" xmlns:w16="http://schemas.microsoft.com/office/word/2018/wordml" xmlns:w16du="http://schemas.microsoft.com/office/word/2023/wordml/word16du" xmlns:w16sdtdh="http://schemas.microsoft.com/office/word/2020/wordml/sdtdatahash" xmlns:w16sdtfl="http://schemas.microsoft.com/office/word/2024/wordml/sdtformatlock" xmlns:w16se="http://schemas.microsoft.com/office/word/2015/wordml/symex" xmlns:wpg="http://schemas.microsoft.com/office/word/2010/wordprocessingGroup" xmlns:wpi="http://schemas.microsoft.com/office/word/2010/wordprocessingInk" xmlns:wne="http://schemas.microsoft.com/office/word/2006/wordml" xmlns:wps="http://schemas.microsoft.com/office/word/2010/wordprocessingShape" mc:Ignorable="w14 w15 w16se w16cid w16 w16cex w16sdtdh w16sdtfl w16du wp14">
   <w:footnote w:type="separator" w:id="-1">
     <w:p>
       <w:r>
@@ -2243,15 +2262,7 @@
         <w:footnoteRef/>
       </w:r>
       <w:r>
-        <w:t xml:space="preserve"> For each web page </w:t>
-      </w:r>
-      <w:proofErr w:type="gramStart"/>
-      <w:r>
-        <w:t>upload</w:t>
-      </w:r>
-      <w:proofErr w:type="gramEnd"/>
-      <w:r>
-        <w:t xml:space="preserve"> a .</w:t>
+        <w:t xml:space="preserve"> For each web page upload a .</w:t>
       </w:r>
       <w:proofErr w:type="spellStart"/>
       <w:r>
@@ -2267,7 +2278,7 @@
 </file>
 
 <file path=word/header1.xml><?xml version="1.0" encoding="utf-8"?>
-<w:hdr xmlns:wpc="http://schemas.microsoft.com/office/word/2010/wordprocessingCanvas" xmlns:cx="http://schemas.microsoft.com/office/drawing/2014/chartex" xmlns:cx1="http://schemas.microsoft.com/office/drawing/2015/9/8/chartex" xmlns:cx2="http://schemas.microsoft.com/office/drawing/2015/10/21/chartex" xmlns:cx3="http://schemas.microsoft.com/office/drawing/2016/5/9/chartex" xmlns:cx4="http://schemas.microsoft.com/office/drawing/2016/5/10/chartex" xmlns:cx5="http://schemas.microsoft.com/office/drawing/2016/5/11/chartex" xmlns:cx6="http://schemas.microsoft.com/office/drawing/2016/5/12/chartex" xmlns:cx7="http://schemas.microsoft.com/office/drawing/2016/5/13/chartex" xmlns:cx8="http://schemas.microsoft.com/office/drawing/2016/5/14/chartex" xmlns:mc="http://schemas.openxmlformats.org/markup-compatibility/2006" xmlns:aink="http://schemas.microsoft.com/office/drawing/2016/ink" xmlns:am3d="http://schemas.microsoft.com/office/drawing/2017/model3d" xmlns:o="urn:schemas-microsoft-com:office:office" xmlns:oel="http://schemas.microsoft.com/office/2019/extlst" xmlns:r="http://schemas.openxmlformats.org/officeDocument/2006/relationships" xmlns:m="http://schemas.openxmlformats.org/officeDocument/2006/math" xmlns:v="urn:schemas-microsoft-com:vml" xmlns:wp14="http://schemas.microsoft.com/office/word/2010/wordprocessingDrawing" xmlns:wp="http://schemas.openxmlformats.org/drawingml/2006/wordprocessingDrawing" xmlns:w10="urn:schemas-microsoft-com:office:word" xmlns:w="http://schemas.openxmlformats.org/wordprocessingml/2006/main" xmlns:w14="http://schemas.microsoft.com/office/word/2010/wordml" xmlns:w15="http://schemas.microsoft.com/office/word/2012/wordml" xmlns:w16cex="http://schemas.microsoft.com/office/word/2018/wordml/cex" xmlns:w16cid="http://schemas.microsoft.com/office/word/2016/wordml/cid" xmlns:w16="http://schemas.microsoft.com/office/word/2018/wordml" xmlns:w16sdtdh="http://schemas.microsoft.com/office/word/2020/wordml/sdtdatahash" xmlns:w16se="http://schemas.microsoft.com/office/word/2015/wordml/symex" xmlns:wpg="http://schemas.microsoft.com/office/word/2010/wordprocessingGroup" xmlns:wpi="http://schemas.microsoft.com/office/word/2010/wordprocessingInk" xmlns:wne="http://schemas.microsoft.com/office/word/2006/wordml" xmlns:wps="http://schemas.microsoft.com/office/word/2010/wordprocessingShape" mc:Ignorable="w14 w15 w16se w16cid w16 w16cex w16sdtdh wp14">
+<w:hdr xmlns:wpc="http://schemas.microsoft.com/office/word/2010/wordprocessingCanvas" xmlns:cx="http://schemas.microsoft.com/office/drawing/2014/chartex" xmlns:cx1="http://schemas.microsoft.com/office/drawing/2015/9/8/chartex" xmlns:cx2="http://schemas.microsoft.com/office/drawing/2015/10/21/chartex" xmlns:cx3="http://schemas.microsoft.com/office/drawing/2016/5/9/chartex" xmlns:cx4="http://schemas.microsoft.com/office/drawing/2016/5/10/chartex" xmlns:cx5="http://schemas.microsoft.com/office/drawing/2016/5/11/chartex" xmlns:cx6="http://schemas.microsoft.com/office/drawing/2016/5/12/chartex" xmlns:cx7="http://schemas.microsoft.com/office/drawing/2016/5/13/chartex" xmlns:cx8="http://schemas.microsoft.com/office/drawing/2016/5/14/chartex" xmlns:mc="http://schemas.openxmlformats.org/markup-compatibility/2006" xmlns:aink="http://schemas.microsoft.com/office/drawing/2016/ink" xmlns:am3d="http://schemas.microsoft.com/office/drawing/2017/model3d" xmlns:o="urn:schemas-microsoft-com:office:office" xmlns:oel="http://schemas.microsoft.com/office/2019/extlst" xmlns:r="http://schemas.openxmlformats.org/officeDocument/2006/relationships" xmlns:m="http://schemas.openxmlformats.org/officeDocument/2006/math" xmlns:v="urn:schemas-microsoft-com:vml" xmlns:wp14="http://schemas.microsoft.com/office/word/2010/wordprocessingDrawing" xmlns:wp="http://schemas.openxmlformats.org/drawingml/2006/wordprocessingDrawing" xmlns:w10="urn:schemas-microsoft-com:office:word" xmlns:w="http://schemas.openxmlformats.org/wordprocessingml/2006/main" xmlns:w14="http://schemas.microsoft.com/office/word/2010/wordml" xmlns:w15="http://schemas.microsoft.com/office/word/2012/wordml" xmlns:w16cex="http://schemas.microsoft.com/office/word/2018/wordml/cex" xmlns:w16cid="http://schemas.microsoft.com/office/word/2016/wordml/cid" xmlns:w16="http://schemas.microsoft.com/office/word/2018/wordml" xmlns:w16du="http://schemas.microsoft.com/office/word/2023/wordml/word16du" xmlns:w16sdtdh="http://schemas.microsoft.com/office/word/2020/wordml/sdtdatahash" xmlns:w16sdtfl="http://schemas.microsoft.com/office/word/2024/wordml/sdtformatlock" xmlns:w16se="http://schemas.microsoft.com/office/word/2015/wordml/symex" xmlns:wpg="http://schemas.microsoft.com/office/word/2010/wordprocessingGroup" xmlns:wpi="http://schemas.microsoft.com/office/word/2010/wordprocessingInk" xmlns:wne="http://schemas.microsoft.com/office/word/2006/wordml" xmlns:wps="http://schemas.microsoft.com/office/word/2010/wordprocessingShape" mc:Ignorable="w14 w15 w16se w16cid w16 w16cex w16sdtdh w16sdtfl w16du wp14">
   <w:p>
     <w:pPr>
       <w:pStyle w:val="Header"/>
@@ -2356,7 +2367,7 @@
 </file>
 
 <file path=word/numbering.xml><?xml version="1.0" encoding="utf-8"?>
-<w:numbering xmlns:wpc="http://schemas.microsoft.com/office/word/2010/wordprocessingCanvas" xmlns:cx="http://schemas.microsoft.com/office/drawing/2014/chartex" xmlns:cx1="http://schemas.microsoft.com/office/drawing/2015/9/8/chartex" xmlns:cx2="http://schemas.microsoft.com/office/drawing/2015/10/21/chartex" xmlns:cx3="http://schemas.microsoft.com/office/drawing/2016/5/9/chartex" xmlns:cx4="http://schemas.microsoft.com/office/drawing/2016/5/10/chartex" xmlns:cx5="http://schemas.microsoft.com/office/drawing/2016/5/11/chartex" xmlns:cx6="http://schemas.microsoft.com/office/drawing/2016/5/12/chartex" xmlns:cx7="http://schemas.microsoft.com/office/drawing/2016/5/13/chartex" xmlns:cx8="http://schemas.microsoft.com/office/drawing/2016/5/14/chartex" xmlns:mc="http://schemas.openxmlformats.org/markup-compatibility/2006" xmlns:aink="http://schemas.microsoft.com/office/drawing/2016/ink" xmlns:am3d="http://schemas.microsoft.com/office/drawing/2017/model3d" xmlns:o="urn:schemas-microsoft-com:office:office" xmlns:oel="http://schemas.microsoft.com/office/2019/extlst" xmlns:r="http://schemas.openxmlformats.org/officeDocument/2006/relationships" xmlns:m="http://schemas.openxmlformats.org/officeDocument/2006/math" xmlns:v="urn:schemas-microsoft-com:vml" xmlns:wp14="http://schemas.microsoft.com/office/word/2010/wordprocessingDrawing" xmlns:wp="http://schemas.openxmlformats.org/drawingml/2006/wordprocessingDrawing" xmlns:w10="urn:schemas-microsoft-com:office:word" xmlns:w="http://schemas.openxmlformats.org/wordprocessingml/2006/main" xmlns:w14="http://schemas.microsoft.com/office/word/2010/wordml" xmlns:w15="http://schemas.microsoft.com/office/word/2012/wordml" xmlns:w16cex="http://schemas.microsoft.com/office/word/2018/wordml/cex" xmlns:w16cid="http://schemas.microsoft.com/office/word/2016/wordml/cid" xmlns:w16="http://schemas.microsoft.com/office/word/2018/wordml" xmlns:w16sdtdh="http://schemas.microsoft.com/office/word/2020/wordml/sdtdatahash" xmlns:w16se="http://schemas.microsoft.com/office/word/2015/wordml/symex" xmlns:wpg="http://schemas.microsoft.com/office/word/2010/wordprocessingGroup" xmlns:wpi="http://schemas.microsoft.com/office/word/2010/wordprocessingInk" xmlns:wne="http://schemas.microsoft.com/office/word/2006/wordml" xmlns:wps="http://schemas.microsoft.com/office/word/2010/wordprocessingShape" mc:Ignorable="w14 w15 w16se w16cid w16 w16cex w16sdtdh wp14">
+<w:numbering xmlns:wpc="http://schemas.microsoft.com/office/word/2010/wordprocessingCanvas" xmlns:cx="http://schemas.microsoft.com/office/drawing/2014/chartex" xmlns:cx1="http://schemas.microsoft.com/office/drawing/2015/9/8/chartex" xmlns:cx2="http://schemas.microsoft.com/office/drawing/2015/10/21/chartex" xmlns:cx3="http://schemas.microsoft.com/office/drawing/2016/5/9/chartex" xmlns:cx4="http://schemas.microsoft.com/office/drawing/2016/5/10/chartex" xmlns:cx5="http://schemas.microsoft.com/office/drawing/2016/5/11/chartex" xmlns:cx6="http://schemas.microsoft.com/office/drawing/2016/5/12/chartex" xmlns:cx7="http://schemas.microsoft.com/office/drawing/2016/5/13/chartex" xmlns:cx8="http://schemas.microsoft.com/office/drawing/2016/5/14/chartex" xmlns:mc="http://schemas.openxmlformats.org/markup-compatibility/2006" xmlns:aink="http://schemas.microsoft.com/office/drawing/2016/ink" xmlns:am3d="http://schemas.microsoft.com/office/drawing/2017/model3d" xmlns:o="urn:schemas-microsoft-com:office:office" xmlns:oel="http://schemas.microsoft.com/office/2019/extlst" xmlns:r="http://schemas.openxmlformats.org/officeDocument/2006/relationships" xmlns:m="http://schemas.openxmlformats.org/officeDocument/2006/math" xmlns:v="urn:schemas-microsoft-com:vml" xmlns:wp14="http://schemas.microsoft.com/office/word/2010/wordprocessingDrawing" xmlns:wp="http://schemas.openxmlformats.org/drawingml/2006/wordprocessingDrawing" xmlns:w10="urn:schemas-microsoft-com:office:word" xmlns:w="http://schemas.openxmlformats.org/wordprocessingml/2006/main" xmlns:w14="http://schemas.microsoft.com/office/word/2010/wordml" xmlns:w15="http://schemas.microsoft.com/office/word/2012/wordml" xmlns:w16cex="http://schemas.microsoft.com/office/word/2018/wordml/cex" xmlns:w16cid="http://schemas.microsoft.com/office/word/2016/wordml/cid" xmlns:w16="http://schemas.microsoft.com/office/word/2018/wordml" xmlns:w16du="http://schemas.microsoft.com/office/word/2023/wordml/word16du" xmlns:w16sdtdh="http://schemas.microsoft.com/office/word/2020/wordml/sdtdatahash" xmlns:w16sdtfl="http://schemas.microsoft.com/office/word/2024/wordml/sdtformatlock" xmlns:w16se="http://schemas.microsoft.com/office/word/2015/wordml/symex" xmlns:wpg="http://schemas.microsoft.com/office/word/2010/wordprocessingGroup" xmlns:wpi="http://schemas.microsoft.com/office/word/2010/wordprocessingInk" xmlns:wne="http://schemas.microsoft.com/office/word/2006/wordml" xmlns:wps="http://schemas.microsoft.com/office/word/2010/wordprocessingShape" mc:Ignorable="w14 w15 w16se w16cid w16 w16cex w16sdtdh w16sdtfl w16du wp14">
   <w:abstractNum w:abstractNumId="0" w15:restartNumberingAfterBreak="0">
     <w:nsid w:val="00000001"/>
     <w:multiLevelType w:val="hybridMultilevel"/>
@@ -5057,7 +5068,7 @@
 </file>
 
 <file path=word/styles.xml><?xml version="1.0" encoding="utf-8"?>
-<w:styles xmlns:mc="http://schemas.openxmlformats.org/markup-compatibility/2006" xmlns:r="http://schemas.openxmlformats.org/officeDocument/2006/relationships" xmlns:w="http://schemas.openxmlformats.org/wordprocessingml/2006/main" xmlns:w14="http://schemas.microsoft.com/office/word/2010/wordml" xmlns:w15="http://schemas.microsoft.com/office/word/2012/wordml" xmlns:w16cex="http://schemas.microsoft.com/office/word/2018/wordml/cex" xmlns:w16cid="http://schemas.microsoft.com/office/word/2016/wordml/cid" xmlns:w16="http://schemas.microsoft.com/office/word/2018/wordml" xmlns:w16sdtdh="http://schemas.microsoft.com/office/word/2020/wordml/sdtdatahash" xmlns:w16se="http://schemas.microsoft.com/office/word/2015/wordml/symex" mc:Ignorable="w14 w15 w16se w16cid w16 w16cex w16sdtdh">
+<w:styles xmlns:mc="http://schemas.openxmlformats.org/markup-compatibility/2006" xmlns:r="http://schemas.openxmlformats.org/officeDocument/2006/relationships" xmlns:w="http://schemas.openxmlformats.org/wordprocessingml/2006/main" xmlns:w14="http://schemas.microsoft.com/office/word/2010/wordml" xmlns:w15="http://schemas.microsoft.com/office/word/2012/wordml" xmlns:w16cex="http://schemas.microsoft.com/office/word/2018/wordml/cex" xmlns:w16cid="http://schemas.microsoft.com/office/word/2016/wordml/cid" xmlns:w16="http://schemas.microsoft.com/office/word/2018/wordml" xmlns:w16du="http://schemas.microsoft.com/office/word/2023/wordml/word16du" xmlns:w16sdtdh="http://schemas.microsoft.com/office/word/2020/wordml/sdtdatahash" xmlns:w16sdtfl="http://schemas.microsoft.com/office/word/2024/wordml/sdtformatlock" xmlns:w16se="http://schemas.microsoft.com/office/word/2015/wordml/symex" mc:Ignorable="w14 w15 w16se w16cid w16 w16cex w16sdtdh w16sdtfl w16du">
   <w:docDefaults>
     <w:rPrDefault>
       <w:rPr>
@@ -5691,6 +5702,18 @@
       <w:vertAlign w:val="superscript"/>
     </w:rPr>
   </w:style>
+  <w:style w:type="character" w:styleId="FollowedHyperlink">
+    <w:name w:val="FollowedHyperlink"/>
+    <w:basedOn w:val="DefaultParagraphFont"/>
+    <w:uiPriority w:val="99"/>
+    <w:semiHidden/>
+    <w:unhideWhenUsed/>
+    <w:rsid w:val="00AF0AA0"/>
+    <w:rPr>
+      <w:color w:val="800080" w:themeColor="followedHyperlink"/>
+      <w:u w:val="single"/>
+    </w:rPr>
+  </w:style>
 </w:styles>
 </file>
 

</xml_diff>